<commit_message>
Se modificó un poco CRUD
</commit_message>
<xml_diff>
--- a/CRUD Alumnos.docx
+++ b/CRUD Alumnos.docx
@@ -46,10 +46,14 @@
         <w:t xml:space="preserve">Tabla de caso de uso </w:t>
       </w:r>
       <w:r>
-        <w:t>Escoger pefil.</w:t>
+        <w:t>Escoger pe</w:t>
       </w:r>
-      <w:bookmarkStart w:id="0" w:name="_GoBack"/>
-      <w:bookmarkEnd w:id="0"/>
+      <w:r>
+        <w:t>r</w:t>
+      </w:r>
+      <w:r>
+        <w:t>fil.</w:t>
+      </w:r>
     </w:p>
     <w:tbl>
       <w:tblPr>
@@ -483,28 +487,7 @@
                 <w:rFonts w:asciiTheme="majorHAnsi" w:hAnsiTheme="majorHAnsi" w:cstheme="majorHAnsi"/>
                 <w:lang w:val="es-ES"/>
               </w:rPr>
-              <w:t xml:space="preserve">Este caso de uso inicia cuando el usuario </w:t>
-            </w:r>
-            <w:r>
-              <w:rPr>
-                <w:rFonts w:asciiTheme="majorHAnsi" w:hAnsiTheme="majorHAnsi" w:cstheme="majorHAnsi"/>
-                <w:lang w:val="es-ES"/>
-              </w:rPr>
-              <w:t>desea escoger el perfil de la viga con la que trabajará, para escoger entre diseñarlo por su c</w:t>
-            </w:r>
-            <w:r>
-              <w:rPr>
-                <w:rFonts w:asciiTheme="majorHAnsi" w:hAnsiTheme="majorHAnsi" w:cstheme="majorHAnsi"/>
-                <w:lang w:val="es-ES"/>
-              </w:rPr>
-              <w:t>uenta y escoger un perfil estandar</w:t>
-            </w:r>
-            <w:r>
-              <w:rPr>
-                <w:rFonts w:asciiTheme="majorHAnsi" w:hAnsiTheme="majorHAnsi" w:cstheme="majorHAnsi"/>
-                <w:lang w:val="es-ES"/>
-              </w:rPr>
-              <w:t>izado.</w:t>
+              <w:t>Este caso de uso inicia cuando el usuario desea escoger el perfil de la viga con la que trabajará, para escoger entre diseñarlo por su cuenta y escoger un perfil estandarizado.</w:t>
             </w:r>
           </w:p>
         </w:tc>
@@ -861,22 +844,28 @@
                 <w:b/>
                 <w:lang w:val="es-ES"/>
               </w:rPr>
-              <w:t>POST01-</w:t>
-            </w:r>
-            <w:r>
-              <w:rPr>
-                <w:rFonts w:asciiTheme="majorHAnsi" w:hAnsiTheme="majorHAnsi" w:cstheme="majorHAnsi"/>
-                <w:b/>
-                <w:lang w:val="es-ES"/>
-              </w:rPr>
-              <w:t xml:space="preserve"> </w:t>
-            </w:r>
-            <w:r>
-              <w:rPr>
-                <w:rFonts w:asciiTheme="majorHAnsi" w:hAnsiTheme="majorHAnsi" w:cstheme="majorHAnsi"/>
-                <w:lang w:val="es-ES"/>
-              </w:rPr>
-              <w:t>El usuario puede empezar a diseñar su perfil.</w:t>
+              <w:t xml:space="preserve">POST01- </w:t>
+            </w:r>
+            <w:r>
+              <w:rPr>
+                <w:rFonts w:asciiTheme="majorHAnsi" w:hAnsiTheme="majorHAnsi" w:cstheme="majorHAnsi"/>
+                <w:lang w:val="es-ES"/>
+              </w:rPr>
+              <w:t>El usuario puede empezar a diseñar su perfil</w:t>
+            </w:r>
+            <w:r>
+              <w:rPr>
+                <w:rFonts w:asciiTheme="majorHAnsi" w:hAnsiTheme="majorHAnsi" w:cstheme="majorHAnsi"/>
+                <w:lang w:val="es-ES"/>
+              </w:rPr>
+              <w:t xml:space="preserve"> con el módulo de Young</w:t>
+            </w:r>
+            <w:r>
+              <w:rPr>
+                <w:rFonts w:asciiTheme="majorHAnsi" w:hAnsiTheme="majorHAnsi" w:cstheme="majorHAnsi"/>
+                <w:lang w:val="es-ES"/>
+              </w:rPr>
+              <w:t>.</w:t>
             </w:r>
           </w:p>
           <w:p>
@@ -967,6 +956,4848 @@
       </w:tr>
     </w:tbl>
     <w:p/>
+    <w:p>
+      <w:pPr>
+        <w:rPr>
+          <w:rFonts w:asciiTheme="majorHAnsi" w:eastAsiaTheme="majorEastAsia" w:hAnsiTheme="majorHAnsi" w:cstheme="majorBidi"/>
+          <w:color w:val="1F3763" w:themeColor="accent1" w:themeShade="7F"/>
+          <w:sz w:val="24"/>
+          <w:szCs w:val="24"/>
+        </w:rPr>
+      </w:pPr>
+      <w:r>
+        <w:br w:type="page"/>
+      </w:r>
+    </w:p>
+    <w:p>
+      <w:pPr>
+        <w:pStyle w:val="Ttulo3"/>
+      </w:pPr>
+      <w:r>
+        <w:lastRenderedPageBreak/>
+        <w:t xml:space="preserve">Escoger </w:t>
+      </w:r>
+      <w:r>
+        <w:t>módulo de la viga personalizada</w:t>
+      </w:r>
+      <w:r>
+        <w:t>.</w:t>
+      </w:r>
+    </w:p>
+    <w:p>
+      <w:pPr>
+        <w:pStyle w:val="Descripcin"/>
+        <w:keepNext/>
+      </w:pPr>
+      <w:r>
+        <w:t xml:space="preserve">Tabla </w:t>
+      </w:r>
+      <w:r>
+        <w:fldChar w:fldCharType="begin"/>
+      </w:r>
+      <w:r>
+        <w:instrText xml:space="preserve"> SEQ Tabla \* ARABIC </w:instrText>
+      </w:r>
+      <w:r>
+        <w:fldChar w:fldCharType="separate"/>
+      </w:r>
+      <w:r>
+        <w:rPr>
+          <w:noProof/>
+        </w:rPr>
+        <w:t>1</w:t>
+      </w:r>
+      <w:r>
+        <w:rPr>
+          <w:noProof/>
+        </w:rPr>
+        <w:fldChar w:fldCharType="end"/>
+      </w:r>
+      <w:r>
+        <w:t xml:space="preserve"> </w:t>
+      </w:r>
+      <w:r>
+        <w:t xml:space="preserve">Tabla de caso de uso </w:t>
+      </w:r>
+      <w:r>
+        <w:t>Escoger módulo de la viga personalizada</w:t>
+      </w:r>
+      <w:r>
+        <w:t>.</w:t>
+      </w:r>
+    </w:p>
+    <w:tbl>
+      <w:tblPr>
+        <w:tblW w:w="4923" w:type="pct"/>
+        <w:tblLook w:val="04A0" w:firstRow="1" w:lastRow="0" w:firstColumn="1" w:lastColumn="0" w:noHBand="0" w:noVBand="1"/>
+      </w:tblPr>
+      <w:tblGrid>
+        <w:gridCol w:w="2626"/>
+        <w:gridCol w:w="5727"/>
+      </w:tblGrid>
+      <w:tr>
+        <w:trPr>
+          <w:trHeight w:val="329"/>
+        </w:trPr>
+        <w:tc>
+          <w:tcPr>
+            <w:tcW w:w="1572" w:type="pct"/>
+            <w:tcBorders>
+              <w:top w:val="single" w:sz="4" w:space="0" w:color="000000"/>
+              <w:left w:val="single" w:sz="8" w:space="0" w:color="000000"/>
+              <w:bottom w:val="single" w:sz="4" w:space="0" w:color="000000"/>
+              <w:right w:val="nil"/>
+            </w:tcBorders>
+            <w:hideMark/>
+          </w:tcPr>
+          <w:p>
+            <w:pPr>
+              <w:spacing w:line="240" w:lineRule="auto"/>
+              <w:rPr>
+                <w:rFonts w:asciiTheme="majorHAnsi" w:hAnsiTheme="majorHAnsi" w:cstheme="majorHAnsi"/>
+                <w:b/>
+                <w:lang w:val="es-ES"/>
+              </w:rPr>
+            </w:pPr>
+            <w:r>
+              <w:rPr>
+                <w:rFonts w:asciiTheme="majorHAnsi" w:hAnsiTheme="majorHAnsi" w:cstheme="majorHAnsi"/>
+                <w:b/>
+                <w:lang w:val="es-ES"/>
+              </w:rPr>
+              <w:t>ID:</w:t>
+            </w:r>
+          </w:p>
+        </w:tc>
+        <w:tc>
+          <w:tcPr>
+            <w:tcW w:w="3428" w:type="pct"/>
+            <w:tcBorders>
+              <w:top w:val="single" w:sz="4" w:space="0" w:color="000000"/>
+              <w:left w:val="single" w:sz="4" w:space="0" w:color="000000"/>
+              <w:bottom w:val="single" w:sz="4" w:space="0" w:color="000000"/>
+              <w:right w:val="single" w:sz="8" w:space="0" w:color="000000"/>
+            </w:tcBorders>
+          </w:tcPr>
+          <w:p>
+            <w:pPr>
+              <w:spacing w:line="240" w:lineRule="auto"/>
+              <w:rPr>
+                <w:rFonts w:asciiTheme="majorHAnsi" w:hAnsiTheme="majorHAnsi" w:cstheme="majorHAnsi"/>
+                <w:lang w:val="es-ES"/>
+              </w:rPr>
+            </w:pPr>
+            <w:r>
+              <w:rPr>
+                <w:rFonts w:asciiTheme="majorHAnsi" w:hAnsiTheme="majorHAnsi" w:cstheme="majorHAnsi"/>
+                <w:lang w:val="es-ES"/>
+              </w:rPr>
+              <w:t>CU_02</w:t>
+            </w:r>
+          </w:p>
+        </w:tc>
+      </w:tr>
+      <w:tr>
+        <w:trPr>
+          <w:trHeight w:val="329"/>
+        </w:trPr>
+        <w:tc>
+          <w:tcPr>
+            <w:tcW w:w="1572" w:type="pct"/>
+            <w:tcBorders>
+              <w:top w:val="single" w:sz="4" w:space="0" w:color="000000"/>
+              <w:left w:val="single" w:sz="8" w:space="0" w:color="000000"/>
+              <w:bottom w:val="single" w:sz="4" w:space="0" w:color="000000"/>
+              <w:right w:val="nil"/>
+            </w:tcBorders>
+            <w:hideMark/>
+          </w:tcPr>
+          <w:p>
+            <w:pPr>
+              <w:spacing w:line="240" w:lineRule="auto"/>
+              <w:rPr>
+                <w:rFonts w:asciiTheme="majorHAnsi" w:hAnsiTheme="majorHAnsi" w:cstheme="majorHAnsi"/>
+                <w:b/>
+                <w:lang w:val="es-ES"/>
+              </w:rPr>
+            </w:pPr>
+            <w:r>
+              <w:rPr>
+                <w:rFonts w:asciiTheme="majorHAnsi" w:hAnsiTheme="majorHAnsi" w:cstheme="majorHAnsi"/>
+                <w:b/>
+                <w:lang w:val="es-ES"/>
+              </w:rPr>
+              <w:t>Nombre:</w:t>
+            </w:r>
+          </w:p>
+        </w:tc>
+        <w:tc>
+          <w:tcPr>
+            <w:tcW w:w="3428" w:type="pct"/>
+            <w:tcBorders>
+              <w:top w:val="single" w:sz="4" w:space="0" w:color="000000"/>
+              <w:left w:val="single" w:sz="4" w:space="0" w:color="000000"/>
+              <w:bottom w:val="single" w:sz="4" w:space="0" w:color="000000"/>
+              <w:right w:val="single" w:sz="8" w:space="0" w:color="000000"/>
+            </w:tcBorders>
+          </w:tcPr>
+          <w:p>
+            <w:pPr>
+              <w:spacing w:line="240" w:lineRule="auto"/>
+              <w:rPr>
+                <w:rFonts w:asciiTheme="majorHAnsi" w:hAnsiTheme="majorHAnsi" w:cstheme="majorHAnsi"/>
+                <w:lang w:val="es-ES"/>
+              </w:rPr>
+            </w:pPr>
+            <w:r>
+              <w:rPr>
+                <w:rFonts w:asciiTheme="majorHAnsi" w:hAnsiTheme="majorHAnsi" w:cstheme="majorHAnsi"/>
+                <w:lang w:val="es-ES"/>
+              </w:rPr>
+              <w:t xml:space="preserve">Escoger </w:t>
+            </w:r>
+            <w:r>
+              <w:rPr>
+                <w:rFonts w:asciiTheme="majorHAnsi" w:hAnsiTheme="majorHAnsi" w:cstheme="majorHAnsi"/>
+                <w:lang w:val="es-ES"/>
+              </w:rPr>
+              <w:t>módulo de la viga personalizada</w:t>
+            </w:r>
+            <w:r>
+              <w:rPr>
+                <w:rFonts w:asciiTheme="majorHAnsi" w:hAnsiTheme="majorHAnsi" w:cstheme="majorHAnsi"/>
+                <w:lang w:val="es-ES"/>
+              </w:rPr>
+              <w:t>.</w:t>
+            </w:r>
+          </w:p>
+        </w:tc>
+      </w:tr>
+      <w:tr>
+        <w:trPr>
+          <w:trHeight w:val="329"/>
+        </w:trPr>
+        <w:tc>
+          <w:tcPr>
+            <w:tcW w:w="1572" w:type="pct"/>
+            <w:tcBorders>
+              <w:top w:val="single" w:sz="4" w:space="0" w:color="000000"/>
+              <w:left w:val="single" w:sz="8" w:space="0" w:color="000000"/>
+              <w:bottom w:val="single" w:sz="4" w:space="0" w:color="000000"/>
+              <w:right w:val="nil"/>
+            </w:tcBorders>
+            <w:hideMark/>
+          </w:tcPr>
+          <w:p>
+            <w:pPr>
+              <w:spacing w:line="240" w:lineRule="auto"/>
+              <w:rPr>
+                <w:rFonts w:asciiTheme="majorHAnsi" w:hAnsiTheme="majorHAnsi" w:cstheme="majorHAnsi"/>
+                <w:b/>
+                <w:lang w:val="es-ES"/>
+              </w:rPr>
+            </w:pPr>
+            <w:r>
+              <w:rPr>
+                <w:rFonts w:asciiTheme="majorHAnsi" w:hAnsiTheme="majorHAnsi" w:cstheme="majorHAnsi"/>
+                <w:b/>
+                <w:lang w:val="es-ES"/>
+              </w:rPr>
+              <w:t>Autor(es):</w:t>
+            </w:r>
+          </w:p>
+        </w:tc>
+        <w:tc>
+          <w:tcPr>
+            <w:tcW w:w="3428" w:type="pct"/>
+            <w:tcBorders>
+              <w:top w:val="single" w:sz="4" w:space="0" w:color="000000"/>
+              <w:left w:val="single" w:sz="4" w:space="0" w:color="000000"/>
+              <w:bottom w:val="single" w:sz="4" w:space="0" w:color="000000"/>
+              <w:right w:val="single" w:sz="8" w:space="0" w:color="000000"/>
+            </w:tcBorders>
+          </w:tcPr>
+          <w:p>
+            <w:pPr>
+              <w:spacing w:line="240" w:lineRule="auto"/>
+              <w:rPr>
+                <w:rFonts w:asciiTheme="majorHAnsi" w:hAnsiTheme="majorHAnsi" w:cstheme="majorHAnsi"/>
+                <w:lang w:val="es-ES"/>
+              </w:rPr>
+            </w:pPr>
+            <w:r>
+              <w:rPr>
+                <w:rFonts w:asciiTheme="majorHAnsi" w:hAnsiTheme="majorHAnsi" w:cstheme="majorHAnsi"/>
+                <w:lang w:val="es-ES"/>
+              </w:rPr>
+              <w:t>Mares Solano Francisco Manuel</w:t>
+            </w:r>
+          </w:p>
+        </w:tc>
+      </w:tr>
+      <w:tr>
+        <w:trPr>
+          <w:trHeight w:val="329"/>
+        </w:trPr>
+        <w:tc>
+          <w:tcPr>
+            <w:tcW w:w="1572" w:type="pct"/>
+            <w:tcBorders>
+              <w:top w:val="single" w:sz="4" w:space="0" w:color="000000"/>
+              <w:left w:val="single" w:sz="8" w:space="0" w:color="000000"/>
+              <w:bottom w:val="single" w:sz="4" w:space="0" w:color="000000"/>
+              <w:right w:val="nil"/>
+            </w:tcBorders>
+            <w:hideMark/>
+          </w:tcPr>
+          <w:p>
+            <w:pPr>
+              <w:spacing w:line="240" w:lineRule="auto"/>
+              <w:rPr>
+                <w:rFonts w:asciiTheme="majorHAnsi" w:hAnsiTheme="majorHAnsi" w:cstheme="majorHAnsi"/>
+                <w:b/>
+                <w:lang w:val="es-ES"/>
+              </w:rPr>
+            </w:pPr>
+            <w:r>
+              <w:rPr>
+                <w:rFonts w:asciiTheme="majorHAnsi" w:hAnsiTheme="majorHAnsi" w:cstheme="majorHAnsi"/>
+                <w:b/>
+                <w:lang w:val="es-ES"/>
+              </w:rPr>
+              <w:t>Fecha de creación:</w:t>
+            </w:r>
+          </w:p>
+        </w:tc>
+        <w:tc>
+          <w:tcPr>
+            <w:tcW w:w="3428" w:type="pct"/>
+            <w:tcBorders>
+              <w:top w:val="single" w:sz="4" w:space="0" w:color="000000"/>
+              <w:left w:val="single" w:sz="4" w:space="0" w:color="000000"/>
+              <w:bottom w:val="single" w:sz="4" w:space="0" w:color="000000"/>
+              <w:right w:val="single" w:sz="8" w:space="0" w:color="000000"/>
+            </w:tcBorders>
+          </w:tcPr>
+          <w:p>
+            <w:pPr>
+              <w:spacing w:line="240" w:lineRule="auto"/>
+              <w:rPr>
+                <w:rFonts w:asciiTheme="majorHAnsi" w:hAnsiTheme="majorHAnsi" w:cstheme="majorHAnsi"/>
+                <w:lang w:val="es-ES"/>
+              </w:rPr>
+            </w:pPr>
+            <w:r>
+              <w:rPr>
+                <w:rFonts w:asciiTheme="majorHAnsi" w:hAnsiTheme="majorHAnsi" w:cstheme="majorHAnsi"/>
+                <w:lang w:val="es-ES"/>
+              </w:rPr>
+              <w:t>12/08/2017</w:t>
+            </w:r>
+          </w:p>
+        </w:tc>
+      </w:tr>
+      <w:tr>
+        <w:trPr>
+          <w:trHeight w:val="329"/>
+        </w:trPr>
+        <w:tc>
+          <w:tcPr>
+            <w:tcW w:w="1572" w:type="pct"/>
+            <w:tcBorders>
+              <w:top w:val="single" w:sz="4" w:space="0" w:color="000000"/>
+              <w:left w:val="single" w:sz="8" w:space="0" w:color="000000"/>
+              <w:bottom w:val="single" w:sz="4" w:space="0" w:color="000000"/>
+              <w:right w:val="nil"/>
+            </w:tcBorders>
+            <w:hideMark/>
+          </w:tcPr>
+          <w:p>
+            <w:pPr>
+              <w:spacing w:line="240" w:lineRule="auto"/>
+              <w:rPr>
+                <w:rFonts w:asciiTheme="majorHAnsi" w:hAnsiTheme="majorHAnsi" w:cstheme="majorHAnsi"/>
+                <w:b/>
+                <w:lang w:val="es-ES"/>
+              </w:rPr>
+            </w:pPr>
+            <w:r>
+              <w:rPr>
+                <w:rFonts w:asciiTheme="majorHAnsi" w:hAnsiTheme="majorHAnsi" w:cstheme="majorHAnsi"/>
+                <w:b/>
+                <w:lang w:val="es-ES"/>
+              </w:rPr>
+              <w:t>Fecha de actualización:</w:t>
+            </w:r>
+          </w:p>
+        </w:tc>
+        <w:tc>
+          <w:tcPr>
+            <w:tcW w:w="3428" w:type="pct"/>
+            <w:tcBorders>
+              <w:top w:val="single" w:sz="4" w:space="0" w:color="000000"/>
+              <w:left w:val="single" w:sz="4" w:space="0" w:color="000000"/>
+              <w:bottom w:val="single" w:sz="4" w:space="0" w:color="000000"/>
+              <w:right w:val="single" w:sz="8" w:space="0" w:color="000000"/>
+            </w:tcBorders>
+          </w:tcPr>
+          <w:p>
+            <w:pPr>
+              <w:spacing w:line="240" w:lineRule="auto"/>
+              <w:rPr>
+                <w:rFonts w:asciiTheme="majorHAnsi" w:hAnsiTheme="majorHAnsi" w:cstheme="majorHAnsi"/>
+                <w:lang w:val="es-ES"/>
+              </w:rPr>
+            </w:pPr>
+          </w:p>
+        </w:tc>
+      </w:tr>
+      <w:tr>
+        <w:trPr>
+          <w:trHeight w:val="329"/>
+        </w:trPr>
+        <w:tc>
+          <w:tcPr>
+            <w:tcW w:w="1572" w:type="pct"/>
+            <w:tcBorders>
+              <w:top w:val="single" w:sz="4" w:space="0" w:color="000000"/>
+              <w:left w:val="single" w:sz="8" w:space="0" w:color="000000"/>
+              <w:bottom w:val="single" w:sz="4" w:space="0" w:color="000000"/>
+              <w:right w:val="nil"/>
+            </w:tcBorders>
+            <w:hideMark/>
+          </w:tcPr>
+          <w:p>
+            <w:pPr>
+              <w:spacing w:line="240" w:lineRule="auto"/>
+              <w:rPr>
+                <w:rFonts w:asciiTheme="majorHAnsi" w:hAnsiTheme="majorHAnsi" w:cstheme="majorHAnsi"/>
+                <w:b/>
+                <w:lang w:val="es-ES"/>
+              </w:rPr>
+            </w:pPr>
+            <w:r>
+              <w:rPr>
+                <w:rFonts w:asciiTheme="majorHAnsi" w:hAnsiTheme="majorHAnsi" w:cstheme="majorHAnsi"/>
+                <w:b/>
+                <w:lang w:val="es-ES"/>
+              </w:rPr>
+              <w:t>Actor(es):</w:t>
+            </w:r>
+          </w:p>
+        </w:tc>
+        <w:tc>
+          <w:tcPr>
+            <w:tcW w:w="3428" w:type="pct"/>
+            <w:tcBorders>
+              <w:top w:val="single" w:sz="4" w:space="0" w:color="000000"/>
+              <w:left w:val="single" w:sz="4" w:space="0" w:color="000000"/>
+              <w:bottom w:val="single" w:sz="4" w:space="0" w:color="000000"/>
+              <w:right w:val="single" w:sz="8" w:space="0" w:color="000000"/>
+            </w:tcBorders>
+          </w:tcPr>
+          <w:p>
+            <w:pPr>
+              <w:spacing w:line="240" w:lineRule="auto"/>
+              <w:rPr>
+                <w:rFonts w:asciiTheme="majorHAnsi" w:hAnsiTheme="majorHAnsi" w:cstheme="majorHAnsi"/>
+                <w:lang w:val="es-ES"/>
+              </w:rPr>
+            </w:pPr>
+            <w:r>
+              <w:rPr>
+                <w:rFonts w:asciiTheme="majorHAnsi" w:hAnsiTheme="majorHAnsi" w:cstheme="majorHAnsi"/>
+                <w:lang w:val="es-ES"/>
+              </w:rPr>
+              <w:t>Usuario</w:t>
+            </w:r>
+          </w:p>
+        </w:tc>
+      </w:tr>
+      <w:tr>
+        <w:trPr>
+          <w:trHeight w:val="329"/>
+        </w:trPr>
+        <w:tc>
+          <w:tcPr>
+            <w:tcW w:w="1572" w:type="pct"/>
+            <w:tcBorders>
+              <w:top w:val="single" w:sz="4" w:space="0" w:color="000000"/>
+              <w:left w:val="single" w:sz="8" w:space="0" w:color="000000"/>
+              <w:bottom w:val="single" w:sz="4" w:space="0" w:color="000000"/>
+              <w:right w:val="nil"/>
+            </w:tcBorders>
+            <w:hideMark/>
+          </w:tcPr>
+          <w:p>
+            <w:pPr>
+              <w:spacing w:line="240" w:lineRule="auto"/>
+              <w:rPr>
+                <w:rFonts w:asciiTheme="majorHAnsi" w:hAnsiTheme="majorHAnsi" w:cstheme="majorHAnsi"/>
+                <w:b/>
+                <w:lang w:val="es-ES"/>
+              </w:rPr>
+            </w:pPr>
+            <w:r>
+              <w:rPr>
+                <w:rFonts w:asciiTheme="majorHAnsi" w:hAnsiTheme="majorHAnsi" w:cstheme="majorHAnsi"/>
+                <w:b/>
+                <w:lang w:val="es-ES"/>
+              </w:rPr>
+              <w:t>Descripción:</w:t>
+            </w:r>
+          </w:p>
+        </w:tc>
+        <w:tc>
+          <w:tcPr>
+            <w:tcW w:w="3428" w:type="pct"/>
+            <w:tcBorders>
+              <w:top w:val="single" w:sz="4" w:space="0" w:color="000000"/>
+              <w:left w:val="single" w:sz="4" w:space="0" w:color="000000"/>
+              <w:bottom w:val="single" w:sz="4" w:space="0" w:color="000000"/>
+              <w:right w:val="single" w:sz="8" w:space="0" w:color="000000"/>
+            </w:tcBorders>
+          </w:tcPr>
+          <w:p>
+            <w:pPr>
+              <w:spacing w:line="240" w:lineRule="auto"/>
+              <w:jc w:val="both"/>
+              <w:rPr>
+                <w:rFonts w:asciiTheme="majorHAnsi" w:hAnsiTheme="majorHAnsi" w:cstheme="majorHAnsi"/>
+                <w:lang w:val="es-ES"/>
+              </w:rPr>
+            </w:pPr>
+            <w:r>
+              <w:rPr>
+                <w:rFonts w:asciiTheme="majorHAnsi" w:hAnsiTheme="majorHAnsi" w:cstheme="majorHAnsi"/>
+                <w:lang w:val="es-ES"/>
+              </w:rPr>
+              <w:t xml:space="preserve">Este caso de uso inicia cuando el usuario </w:t>
+            </w:r>
+            <w:r>
+              <w:rPr>
+                <w:rFonts w:asciiTheme="majorHAnsi" w:hAnsiTheme="majorHAnsi" w:cstheme="majorHAnsi"/>
+                <w:lang w:val="es-ES"/>
+              </w:rPr>
+              <w:t xml:space="preserve">desea asignar un </w:t>
+            </w:r>
+            <w:r>
+              <w:rPr>
+                <w:rFonts w:asciiTheme="majorHAnsi" w:hAnsiTheme="majorHAnsi" w:cstheme="majorHAnsi"/>
+                <w:lang w:val="es-ES"/>
+              </w:rPr>
+              <w:t>módulo de elasticidad para la viga personalizada.</w:t>
+            </w:r>
+          </w:p>
+        </w:tc>
+      </w:tr>
+      <w:tr>
+        <w:trPr>
+          <w:trHeight w:val="329"/>
+        </w:trPr>
+        <w:tc>
+          <w:tcPr>
+            <w:tcW w:w="1572" w:type="pct"/>
+            <w:tcBorders>
+              <w:top w:val="single" w:sz="4" w:space="0" w:color="000000"/>
+              <w:left w:val="single" w:sz="8" w:space="0" w:color="000000"/>
+              <w:bottom w:val="single" w:sz="4" w:space="0" w:color="000000"/>
+              <w:right w:val="nil"/>
+            </w:tcBorders>
+            <w:hideMark/>
+          </w:tcPr>
+          <w:p>
+            <w:pPr>
+              <w:spacing w:line="240" w:lineRule="auto"/>
+              <w:rPr>
+                <w:rFonts w:asciiTheme="majorHAnsi" w:hAnsiTheme="majorHAnsi" w:cstheme="majorHAnsi"/>
+                <w:b/>
+                <w:lang w:val="es-ES"/>
+              </w:rPr>
+            </w:pPr>
+            <w:r>
+              <w:rPr>
+                <w:rFonts w:asciiTheme="majorHAnsi" w:hAnsiTheme="majorHAnsi" w:cstheme="majorHAnsi"/>
+                <w:b/>
+                <w:lang w:val="es-ES"/>
+              </w:rPr>
+              <w:t>Precondiciones:</w:t>
+            </w:r>
+          </w:p>
+        </w:tc>
+        <w:tc>
+          <w:tcPr>
+            <w:tcW w:w="3428" w:type="pct"/>
+            <w:tcBorders>
+              <w:top w:val="single" w:sz="4" w:space="0" w:color="000000"/>
+              <w:left w:val="single" w:sz="4" w:space="0" w:color="000000"/>
+              <w:bottom w:val="single" w:sz="4" w:space="0" w:color="000000"/>
+              <w:right w:val="single" w:sz="8" w:space="0" w:color="000000"/>
+            </w:tcBorders>
+          </w:tcPr>
+          <w:p>
+            <w:pPr>
+              <w:spacing w:line="240" w:lineRule="auto"/>
+              <w:rPr>
+                <w:rFonts w:asciiTheme="majorHAnsi" w:hAnsiTheme="majorHAnsi" w:cstheme="majorHAnsi"/>
+                <w:lang w:val="es-ES"/>
+              </w:rPr>
+            </w:pPr>
+            <w:r>
+              <w:rPr>
+                <w:rFonts w:asciiTheme="majorHAnsi" w:hAnsiTheme="majorHAnsi" w:cstheme="majorHAnsi"/>
+                <w:b/>
+                <w:lang w:val="es-ES"/>
+              </w:rPr>
+              <w:t xml:space="preserve">PRE01- </w:t>
+            </w:r>
+            <w:r>
+              <w:rPr>
+                <w:rFonts w:asciiTheme="majorHAnsi" w:hAnsiTheme="majorHAnsi" w:cstheme="majorHAnsi"/>
+                <w:lang w:val="es-ES"/>
+              </w:rPr>
+              <w:t>Haber seleccionado una forma de crear el perfil.</w:t>
+            </w:r>
+          </w:p>
+        </w:tc>
+      </w:tr>
+      <w:tr>
+        <w:trPr>
+          <w:trHeight w:val="329"/>
+        </w:trPr>
+        <w:tc>
+          <w:tcPr>
+            <w:tcW w:w="1572" w:type="pct"/>
+            <w:tcBorders>
+              <w:top w:val="single" w:sz="4" w:space="0" w:color="000000"/>
+              <w:left w:val="single" w:sz="8" w:space="0" w:color="000000"/>
+              <w:bottom w:val="single" w:sz="4" w:space="0" w:color="000000"/>
+              <w:right w:val="nil"/>
+            </w:tcBorders>
+            <w:hideMark/>
+          </w:tcPr>
+          <w:p>
+            <w:pPr>
+              <w:spacing w:line="240" w:lineRule="auto"/>
+              <w:rPr>
+                <w:rFonts w:asciiTheme="majorHAnsi" w:hAnsiTheme="majorHAnsi" w:cstheme="majorHAnsi"/>
+                <w:b/>
+                <w:lang w:val="es-ES"/>
+              </w:rPr>
+            </w:pPr>
+            <w:r>
+              <w:rPr>
+                <w:rFonts w:asciiTheme="majorHAnsi" w:hAnsiTheme="majorHAnsi" w:cstheme="majorHAnsi"/>
+                <w:b/>
+                <w:lang w:val="es-ES"/>
+              </w:rPr>
+              <w:t>Flujo Normal:</w:t>
+            </w:r>
+          </w:p>
+        </w:tc>
+        <w:tc>
+          <w:tcPr>
+            <w:tcW w:w="3428" w:type="pct"/>
+            <w:tcBorders>
+              <w:top w:val="single" w:sz="4" w:space="0" w:color="000000"/>
+              <w:left w:val="single" w:sz="4" w:space="0" w:color="000000"/>
+              <w:bottom w:val="single" w:sz="4" w:space="0" w:color="000000"/>
+              <w:right w:val="single" w:sz="8" w:space="0" w:color="000000"/>
+            </w:tcBorders>
+          </w:tcPr>
+          <w:p>
+            <w:pPr>
+              <w:spacing w:after="200" w:line="240" w:lineRule="auto"/>
+              <w:rPr>
+                <w:rFonts w:asciiTheme="majorHAnsi" w:hAnsiTheme="majorHAnsi" w:cstheme="majorHAnsi"/>
+                <w:b/>
+              </w:rPr>
+            </w:pPr>
+            <w:r>
+              <w:rPr>
+                <w:rFonts w:asciiTheme="majorHAnsi" w:hAnsiTheme="majorHAnsi" w:cstheme="majorHAnsi"/>
+                <w:b/>
+              </w:rPr>
+              <w:t>Flujo normal</w:t>
+            </w:r>
+          </w:p>
+          <w:p>
+            <w:pPr>
+              <w:spacing w:after="200" w:line="240" w:lineRule="auto"/>
+              <w:rPr>
+                <w:rFonts w:asciiTheme="majorHAnsi" w:hAnsiTheme="majorHAnsi" w:cstheme="majorHAnsi"/>
+              </w:rPr>
+            </w:pPr>
+            <w:r>
+              <w:rPr>
+                <w:rFonts w:asciiTheme="majorHAnsi" w:hAnsiTheme="majorHAnsi" w:cstheme="majorHAnsi"/>
+              </w:rPr>
+              <w:t xml:space="preserve">1a. </w:t>
+            </w:r>
+            <w:r>
+              <w:rPr>
+                <w:rFonts w:asciiTheme="majorHAnsi" w:hAnsiTheme="majorHAnsi" w:cstheme="majorHAnsi"/>
+              </w:rPr>
+              <w:t xml:space="preserve">El usuario da nombre a su perfil </w:t>
+            </w:r>
+            <w:r>
+              <w:rPr>
+                <w:rFonts w:asciiTheme="majorHAnsi" w:hAnsiTheme="majorHAnsi" w:cstheme="majorHAnsi"/>
+              </w:rPr>
+              <w:t>y escoge asignar el</w:t>
+            </w:r>
+            <w:r>
+              <w:rPr>
+                <w:rFonts w:asciiTheme="majorHAnsi" w:hAnsiTheme="majorHAnsi" w:cstheme="majorHAnsi"/>
+              </w:rPr>
+              <w:t xml:space="preserve"> módulo o seleccionar de la tabla.</w:t>
+            </w:r>
+          </w:p>
+          <w:p>
+            <w:pPr>
+              <w:spacing w:after="200" w:line="240" w:lineRule="auto"/>
+              <w:rPr>
+                <w:rFonts w:asciiTheme="majorHAnsi" w:hAnsiTheme="majorHAnsi" w:cstheme="majorHAnsi"/>
+              </w:rPr>
+            </w:pPr>
+            <w:r>
+              <w:rPr>
+                <w:rFonts w:asciiTheme="majorHAnsi" w:hAnsiTheme="majorHAnsi" w:cstheme="majorHAnsi"/>
+              </w:rPr>
+              <w:t xml:space="preserve">2a. </w:t>
+            </w:r>
+            <w:r>
+              <w:rPr>
+                <w:rFonts w:asciiTheme="majorHAnsi" w:hAnsiTheme="majorHAnsi" w:cstheme="majorHAnsi"/>
+              </w:rPr>
+              <w:t>El sistema habilita la op</w:t>
+            </w:r>
+            <w:r>
+              <w:rPr>
+                <w:rFonts w:asciiTheme="majorHAnsi" w:hAnsiTheme="majorHAnsi" w:cstheme="majorHAnsi"/>
+              </w:rPr>
+              <w:t xml:space="preserve">ción </w:t>
+            </w:r>
+            <w:r>
+              <w:rPr>
+                <w:rFonts w:asciiTheme="majorHAnsi" w:hAnsiTheme="majorHAnsi" w:cstheme="majorHAnsi"/>
+                <w:b/>
+              </w:rPr>
+              <w:t>módulo</w:t>
+            </w:r>
+            <w:r>
+              <w:rPr>
+                <w:rFonts w:asciiTheme="majorHAnsi" w:hAnsiTheme="majorHAnsi" w:cstheme="majorHAnsi"/>
+              </w:rPr>
+              <w:t xml:space="preserve"> </w:t>
+            </w:r>
+            <w:r>
+              <w:rPr>
+                <w:rFonts w:asciiTheme="majorHAnsi" w:hAnsiTheme="majorHAnsi" w:cstheme="majorHAnsi"/>
+                <w:b/>
+              </w:rPr>
+              <w:t>de elasticidad</w:t>
+            </w:r>
+            <w:r>
+              <w:rPr>
+                <w:rFonts w:asciiTheme="majorHAnsi" w:hAnsiTheme="majorHAnsi" w:cstheme="majorHAnsi"/>
+              </w:rPr>
+              <w:t>.</w:t>
+            </w:r>
+          </w:p>
+          <w:p>
+            <w:pPr>
+              <w:spacing w:after="200" w:line="240" w:lineRule="auto"/>
+              <w:rPr>
+                <w:rFonts w:asciiTheme="majorHAnsi" w:hAnsiTheme="majorHAnsi" w:cstheme="majorHAnsi"/>
+              </w:rPr>
+            </w:pPr>
+            <w:r>
+              <w:rPr>
+                <w:rFonts w:asciiTheme="majorHAnsi" w:hAnsiTheme="majorHAnsi" w:cstheme="majorHAnsi"/>
+              </w:rPr>
+              <w:t>3a.</w:t>
+            </w:r>
+            <w:r>
+              <w:rPr>
+                <w:rFonts w:asciiTheme="majorHAnsi" w:hAnsiTheme="majorHAnsi" w:cstheme="majorHAnsi"/>
+              </w:rPr>
+              <w:t xml:space="preserve"> El usuario da valor al módulo y selecciona &lt;terminar&gt;</w:t>
+            </w:r>
+            <w:r>
+              <w:rPr>
+                <w:rFonts w:asciiTheme="majorHAnsi" w:hAnsiTheme="majorHAnsi" w:cstheme="majorHAnsi"/>
+              </w:rPr>
+              <w:t>.</w:t>
+            </w:r>
+          </w:p>
+          <w:p>
+            <w:pPr>
+              <w:spacing w:after="200" w:line="240" w:lineRule="auto"/>
+              <w:rPr>
+                <w:rFonts w:asciiTheme="majorHAnsi" w:hAnsiTheme="majorHAnsi" w:cstheme="majorHAnsi"/>
+              </w:rPr>
+            </w:pPr>
+            <w:r>
+              <w:rPr>
+                <w:rFonts w:asciiTheme="majorHAnsi" w:hAnsiTheme="majorHAnsi" w:cstheme="majorHAnsi"/>
+              </w:rPr>
+              <w:t xml:space="preserve">4a. El sistema envía al usuario </w:t>
+            </w:r>
+            <w:r>
+              <w:rPr>
+                <w:rFonts w:asciiTheme="majorHAnsi" w:hAnsiTheme="majorHAnsi" w:cstheme="majorHAnsi"/>
+              </w:rPr>
+              <w:t xml:space="preserve">la página </w:t>
+            </w:r>
+            <w:r>
+              <w:rPr>
+                <w:rFonts w:asciiTheme="majorHAnsi" w:hAnsiTheme="majorHAnsi" w:cstheme="majorHAnsi"/>
+              </w:rPr>
+              <w:t>para diseñar</w:t>
+            </w:r>
+            <w:r>
+              <w:rPr>
+                <w:rFonts w:asciiTheme="majorHAnsi" w:hAnsiTheme="majorHAnsi" w:cstheme="majorHAnsi"/>
+              </w:rPr>
+              <w:t xml:space="preserve"> la viga</w:t>
+            </w:r>
+            <w:r>
+              <w:rPr>
+                <w:rFonts w:asciiTheme="majorHAnsi" w:hAnsiTheme="majorHAnsi" w:cstheme="majorHAnsi"/>
+              </w:rPr>
+              <w:t>.</w:t>
+            </w:r>
+          </w:p>
+        </w:tc>
+      </w:tr>
+      <w:tr>
+        <w:trPr>
+          <w:trHeight w:val="329"/>
+        </w:trPr>
+        <w:tc>
+          <w:tcPr>
+            <w:tcW w:w="1572" w:type="pct"/>
+            <w:tcBorders>
+              <w:top w:val="single" w:sz="4" w:space="0" w:color="000000"/>
+              <w:left w:val="single" w:sz="8" w:space="0" w:color="000000"/>
+              <w:bottom w:val="single" w:sz="4" w:space="0" w:color="000000"/>
+              <w:right w:val="nil"/>
+            </w:tcBorders>
+            <w:hideMark/>
+          </w:tcPr>
+          <w:p>
+            <w:pPr>
+              <w:spacing w:line="240" w:lineRule="auto"/>
+              <w:rPr>
+                <w:rFonts w:asciiTheme="majorHAnsi" w:hAnsiTheme="majorHAnsi" w:cstheme="majorHAnsi"/>
+                <w:b/>
+                <w:lang w:val="es-ES"/>
+              </w:rPr>
+            </w:pPr>
+            <w:r>
+              <w:rPr>
+                <w:rFonts w:asciiTheme="majorHAnsi" w:hAnsiTheme="majorHAnsi" w:cstheme="majorHAnsi"/>
+                <w:b/>
+                <w:lang w:val="es-ES"/>
+              </w:rPr>
+              <w:t>Flujos Alternos:</w:t>
+            </w:r>
+          </w:p>
+        </w:tc>
+        <w:tc>
+          <w:tcPr>
+            <w:tcW w:w="3428" w:type="pct"/>
+            <w:tcBorders>
+              <w:top w:val="single" w:sz="4" w:space="0" w:color="000000"/>
+              <w:left w:val="single" w:sz="4" w:space="0" w:color="000000"/>
+              <w:bottom w:val="single" w:sz="4" w:space="0" w:color="000000"/>
+              <w:right w:val="single" w:sz="8" w:space="0" w:color="000000"/>
+            </w:tcBorders>
+            <w:hideMark/>
+          </w:tcPr>
+          <w:p>
+            <w:pPr>
+              <w:spacing w:after="200" w:line="240" w:lineRule="auto"/>
+              <w:rPr>
+                <w:rFonts w:asciiTheme="majorHAnsi" w:hAnsiTheme="majorHAnsi" w:cstheme="majorHAnsi"/>
+                <w:b/>
+              </w:rPr>
+            </w:pPr>
+          </w:p>
+        </w:tc>
+      </w:tr>
+      <w:tr>
+        <w:trPr>
+          <w:trHeight w:val="329"/>
+        </w:trPr>
+        <w:tc>
+          <w:tcPr>
+            <w:tcW w:w="1572" w:type="pct"/>
+            <w:tcBorders>
+              <w:top w:val="single" w:sz="4" w:space="0" w:color="000000"/>
+              <w:left w:val="single" w:sz="8" w:space="0" w:color="000000"/>
+              <w:bottom w:val="single" w:sz="4" w:space="0" w:color="000000"/>
+              <w:right w:val="nil"/>
+            </w:tcBorders>
+            <w:hideMark/>
+          </w:tcPr>
+          <w:p>
+            <w:pPr>
+              <w:spacing w:line="240" w:lineRule="auto"/>
+              <w:rPr>
+                <w:rFonts w:asciiTheme="majorHAnsi" w:hAnsiTheme="majorHAnsi" w:cstheme="majorHAnsi"/>
+                <w:b/>
+                <w:lang w:val="es-ES"/>
+              </w:rPr>
+            </w:pPr>
+            <w:r>
+              <w:rPr>
+                <w:rFonts w:asciiTheme="majorHAnsi" w:hAnsiTheme="majorHAnsi" w:cstheme="majorHAnsi"/>
+                <w:b/>
+                <w:lang w:val="es-ES"/>
+              </w:rPr>
+              <w:t>Excepciones:</w:t>
+            </w:r>
+          </w:p>
+        </w:tc>
+        <w:tc>
+          <w:tcPr>
+            <w:tcW w:w="3428" w:type="pct"/>
+            <w:tcBorders>
+              <w:top w:val="single" w:sz="4" w:space="0" w:color="000000"/>
+              <w:left w:val="single" w:sz="4" w:space="0" w:color="000000"/>
+              <w:bottom w:val="single" w:sz="4" w:space="0" w:color="000000"/>
+              <w:right w:val="single" w:sz="8" w:space="0" w:color="000000"/>
+            </w:tcBorders>
+          </w:tcPr>
+          <w:p>
+            <w:pPr>
+              <w:spacing w:after="200" w:line="240" w:lineRule="auto"/>
+              <w:rPr>
+                <w:rFonts w:asciiTheme="majorHAnsi" w:hAnsiTheme="majorHAnsi" w:cstheme="majorHAnsi"/>
+              </w:rPr>
+            </w:pPr>
+          </w:p>
+        </w:tc>
+      </w:tr>
+      <w:tr>
+        <w:trPr>
+          <w:trHeight w:val="329"/>
+        </w:trPr>
+        <w:tc>
+          <w:tcPr>
+            <w:tcW w:w="1572" w:type="pct"/>
+            <w:tcBorders>
+              <w:top w:val="single" w:sz="4" w:space="0" w:color="000000"/>
+              <w:left w:val="single" w:sz="8" w:space="0" w:color="000000"/>
+              <w:bottom w:val="single" w:sz="4" w:space="0" w:color="000000"/>
+              <w:right w:val="nil"/>
+            </w:tcBorders>
+            <w:hideMark/>
+          </w:tcPr>
+          <w:p>
+            <w:pPr>
+              <w:spacing w:line="240" w:lineRule="auto"/>
+              <w:rPr>
+                <w:rFonts w:asciiTheme="majorHAnsi" w:hAnsiTheme="majorHAnsi" w:cstheme="majorHAnsi"/>
+                <w:b/>
+                <w:lang w:val="es-ES"/>
+              </w:rPr>
+            </w:pPr>
+            <w:proofErr w:type="spellStart"/>
+            <w:r>
+              <w:rPr>
+                <w:rFonts w:asciiTheme="majorHAnsi" w:hAnsiTheme="majorHAnsi" w:cstheme="majorHAnsi"/>
+                <w:b/>
+                <w:lang w:val="es-ES"/>
+              </w:rPr>
+              <w:t>Poscondiciones</w:t>
+            </w:r>
+            <w:proofErr w:type="spellEnd"/>
+            <w:r>
+              <w:rPr>
+                <w:rFonts w:asciiTheme="majorHAnsi" w:hAnsiTheme="majorHAnsi" w:cstheme="majorHAnsi"/>
+                <w:b/>
+                <w:lang w:val="es-ES"/>
+              </w:rPr>
+              <w:t>:</w:t>
+            </w:r>
+          </w:p>
+        </w:tc>
+        <w:tc>
+          <w:tcPr>
+            <w:tcW w:w="3428" w:type="pct"/>
+            <w:tcBorders>
+              <w:top w:val="single" w:sz="4" w:space="0" w:color="000000"/>
+              <w:left w:val="single" w:sz="4" w:space="0" w:color="000000"/>
+              <w:bottom w:val="single" w:sz="4" w:space="0" w:color="000000"/>
+              <w:right w:val="single" w:sz="8" w:space="0" w:color="000000"/>
+            </w:tcBorders>
+          </w:tcPr>
+          <w:p>
+            <w:pPr>
+              <w:spacing w:after="200" w:line="240" w:lineRule="auto"/>
+              <w:rPr>
+                <w:rFonts w:asciiTheme="majorHAnsi" w:hAnsiTheme="majorHAnsi" w:cstheme="majorHAnsi"/>
+              </w:rPr>
+            </w:pPr>
+            <w:r>
+              <w:rPr>
+                <w:rFonts w:asciiTheme="majorHAnsi" w:hAnsiTheme="majorHAnsi" w:cstheme="majorHAnsi"/>
+                <w:b/>
+                <w:lang w:val="es-ES"/>
+              </w:rPr>
+              <w:t xml:space="preserve">POST01- </w:t>
+            </w:r>
+            <w:r>
+              <w:rPr>
+                <w:rFonts w:asciiTheme="majorHAnsi" w:hAnsiTheme="majorHAnsi" w:cstheme="majorHAnsi"/>
+                <w:lang w:val="es-ES"/>
+              </w:rPr>
+              <w:t xml:space="preserve">El usuario puede </w:t>
+            </w:r>
+            <w:r>
+              <w:rPr>
+                <w:rFonts w:asciiTheme="majorHAnsi" w:hAnsiTheme="majorHAnsi" w:cstheme="majorHAnsi"/>
+                <w:lang w:val="es-ES"/>
+              </w:rPr>
+              <w:t>escoger las partes que conformarán su viga.</w:t>
+            </w:r>
+          </w:p>
+        </w:tc>
+      </w:tr>
+      <w:tr>
+        <w:trPr>
+          <w:trHeight w:val="329"/>
+        </w:trPr>
+        <w:tc>
+          <w:tcPr>
+            <w:tcW w:w="1572" w:type="pct"/>
+            <w:tcBorders>
+              <w:top w:val="single" w:sz="4" w:space="0" w:color="000000"/>
+              <w:left w:val="single" w:sz="8" w:space="0" w:color="000000"/>
+              <w:bottom w:val="single" w:sz="4" w:space="0" w:color="000000"/>
+              <w:right w:val="nil"/>
+            </w:tcBorders>
+            <w:hideMark/>
+          </w:tcPr>
+          <w:p>
+            <w:pPr>
+              <w:spacing w:line="240" w:lineRule="auto"/>
+              <w:rPr>
+                <w:rFonts w:asciiTheme="majorHAnsi" w:hAnsiTheme="majorHAnsi" w:cstheme="majorHAnsi"/>
+                <w:b/>
+                <w:lang w:val="es-ES"/>
+              </w:rPr>
+            </w:pPr>
+            <w:r>
+              <w:rPr>
+                <w:rFonts w:asciiTheme="majorHAnsi" w:hAnsiTheme="majorHAnsi" w:cstheme="majorHAnsi"/>
+                <w:b/>
+                <w:lang w:val="es-ES"/>
+              </w:rPr>
+              <w:t>Prioridad:</w:t>
+            </w:r>
+          </w:p>
+        </w:tc>
+        <w:tc>
+          <w:tcPr>
+            <w:tcW w:w="3428" w:type="pct"/>
+            <w:tcBorders>
+              <w:top w:val="single" w:sz="4" w:space="0" w:color="000000"/>
+              <w:left w:val="single" w:sz="4" w:space="0" w:color="000000"/>
+              <w:bottom w:val="single" w:sz="4" w:space="0" w:color="000000"/>
+              <w:right w:val="single" w:sz="8" w:space="0" w:color="000000"/>
+            </w:tcBorders>
+            <w:hideMark/>
+          </w:tcPr>
+          <w:p>
+            <w:pPr>
+              <w:spacing w:line="240" w:lineRule="auto"/>
+              <w:rPr>
+                <w:rFonts w:asciiTheme="majorHAnsi" w:hAnsiTheme="majorHAnsi" w:cstheme="majorHAnsi"/>
+                <w:lang w:val="es-ES"/>
+              </w:rPr>
+            </w:pPr>
+            <w:r>
+              <w:rPr>
+                <w:rFonts w:asciiTheme="majorHAnsi" w:hAnsiTheme="majorHAnsi" w:cstheme="majorHAnsi"/>
+                <w:lang w:val="es-ES"/>
+              </w:rPr>
+              <w:t>Indispensable</w:t>
+            </w:r>
+            <w:r>
+              <w:rPr>
+                <w:rFonts w:asciiTheme="majorHAnsi" w:hAnsiTheme="majorHAnsi" w:cstheme="majorHAnsi"/>
+                <w:lang w:val="es-ES"/>
+              </w:rPr>
+              <w:t>.</w:t>
+            </w:r>
+          </w:p>
+        </w:tc>
+      </w:tr>
+    </w:tbl>
+    <w:p/>
+    <w:p>
+      <w:r>
+        <w:br w:type="page"/>
+      </w:r>
+    </w:p>
+    <w:p>
+      <w:pPr>
+        <w:pStyle w:val="Ttulo3"/>
+      </w:pPr>
+      <w:r>
+        <w:lastRenderedPageBreak/>
+        <w:t xml:space="preserve">Insertar sección del perfil. </w:t>
+      </w:r>
+    </w:p>
+    <w:p>
+      <w:pPr>
+        <w:pStyle w:val="Descripcin"/>
+        <w:keepNext/>
+      </w:pPr>
+      <w:r>
+        <w:t xml:space="preserve">Tabla </w:t>
+      </w:r>
+      <w:r>
+        <w:fldChar w:fldCharType="begin"/>
+      </w:r>
+      <w:r>
+        <w:instrText xml:space="preserve"> SEQ Tabla \* ARABIC </w:instrText>
+      </w:r>
+      <w:r>
+        <w:fldChar w:fldCharType="separate"/>
+      </w:r>
+      <w:r>
+        <w:rPr>
+          <w:noProof/>
+        </w:rPr>
+        <w:t>1</w:t>
+      </w:r>
+      <w:r>
+        <w:rPr>
+          <w:noProof/>
+        </w:rPr>
+        <w:fldChar w:fldCharType="end"/>
+      </w:r>
+      <w:r>
+        <w:t xml:space="preserve"> </w:t>
+      </w:r>
+      <w:r>
+        <w:t xml:space="preserve">Tabla de caso de uso </w:t>
+      </w:r>
+      <w:r>
+        <w:t>Insertar sección del perfil.</w:t>
+      </w:r>
+    </w:p>
+    <w:tbl>
+      <w:tblPr>
+        <w:tblW w:w="4923" w:type="pct"/>
+        <w:tblLook w:val="04A0" w:firstRow="1" w:lastRow="0" w:firstColumn="1" w:lastColumn="0" w:noHBand="0" w:noVBand="1"/>
+      </w:tblPr>
+      <w:tblGrid>
+        <w:gridCol w:w="2626"/>
+        <w:gridCol w:w="5727"/>
+      </w:tblGrid>
+      <w:tr>
+        <w:trPr>
+          <w:trHeight w:val="329"/>
+        </w:trPr>
+        <w:tc>
+          <w:tcPr>
+            <w:tcW w:w="1572" w:type="pct"/>
+            <w:tcBorders>
+              <w:top w:val="single" w:sz="4" w:space="0" w:color="000000"/>
+              <w:left w:val="single" w:sz="8" w:space="0" w:color="000000"/>
+              <w:bottom w:val="single" w:sz="4" w:space="0" w:color="000000"/>
+              <w:right w:val="nil"/>
+            </w:tcBorders>
+            <w:hideMark/>
+          </w:tcPr>
+          <w:p>
+            <w:pPr>
+              <w:spacing w:line="240" w:lineRule="auto"/>
+              <w:rPr>
+                <w:rFonts w:asciiTheme="majorHAnsi" w:hAnsiTheme="majorHAnsi" w:cstheme="majorHAnsi"/>
+                <w:b/>
+                <w:lang w:val="es-ES"/>
+              </w:rPr>
+            </w:pPr>
+            <w:r>
+              <w:rPr>
+                <w:rFonts w:asciiTheme="majorHAnsi" w:hAnsiTheme="majorHAnsi" w:cstheme="majorHAnsi"/>
+                <w:b/>
+                <w:lang w:val="es-ES"/>
+              </w:rPr>
+              <w:t>ID:</w:t>
+            </w:r>
+          </w:p>
+        </w:tc>
+        <w:tc>
+          <w:tcPr>
+            <w:tcW w:w="3428" w:type="pct"/>
+            <w:tcBorders>
+              <w:top w:val="single" w:sz="4" w:space="0" w:color="000000"/>
+              <w:left w:val="single" w:sz="4" w:space="0" w:color="000000"/>
+              <w:bottom w:val="single" w:sz="4" w:space="0" w:color="000000"/>
+              <w:right w:val="single" w:sz="8" w:space="0" w:color="000000"/>
+            </w:tcBorders>
+          </w:tcPr>
+          <w:p>
+            <w:pPr>
+              <w:spacing w:line="240" w:lineRule="auto"/>
+              <w:rPr>
+                <w:rFonts w:asciiTheme="majorHAnsi" w:hAnsiTheme="majorHAnsi" w:cstheme="majorHAnsi"/>
+                <w:lang w:val="es-ES"/>
+              </w:rPr>
+            </w:pPr>
+            <w:r>
+              <w:rPr>
+                <w:rFonts w:asciiTheme="majorHAnsi" w:hAnsiTheme="majorHAnsi" w:cstheme="majorHAnsi"/>
+                <w:lang w:val="es-ES"/>
+              </w:rPr>
+              <w:t>CU_03</w:t>
+            </w:r>
+          </w:p>
+        </w:tc>
+      </w:tr>
+      <w:tr>
+        <w:trPr>
+          <w:trHeight w:val="329"/>
+        </w:trPr>
+        <w:tc>
+          <w:tcPr>
+            <w:tcW w:w="1572" w:type="pct"/>
+            <w:tcBorders>
+              <w:top w:val="single" w:sz="4" w:space="0" w:color="000000"/>
+              <w:left w:val="single" w:sz="8" w:space="0" w:color="000000"/>
+              <w:bottom w:val="single" w:sz="4" w:space="0" w:color="000000"/>
+              <w:right w:val="nil"/>
+            </w:tcBorders>
+            <w:hideMark/>
+          </w:tcPr>
+          <w:p>
+            <w:pPr>
+              <w:spacing w:line="240" w:lineRule="auto"/>
+              <w:rPr>
+                <w:rFonts w:asciiTheme="majorHAnsi" w:hAnsiTheme="majorHAnsi" w:cstheme="majorHAnsi"/>
+                <w:b/>
+                <w:lang w:val="es-ES"/>
+              </w:rPr>
+            </w:pPr>
+            <w:r>
+              <w:rPr>
+                <w:rFonts w:asciiTheme="majorHAnsi" w:hAnsiTheme="majorHAnsi" w:cstheme="majorHAnsi"/>
+                <w:b/>
+                <w:lang w:val="es-ES"/>
+              </w:rPr>
+              <w:t>Nombre:</w:t>
+            </w:r>
+          </w:p>
+        </w:tc>
+        <w:tc>
+          <w:tcPr>
+            <w:tcW w:w="3428" w:type="pct"/>
+            <w:tcBorders>
+              <w:top w:val="single" w:sz="4" w:space="0" w:color="000000"/>
+              <w:left w:val="single" w:sz="4" w:space="0" w:color="000000"/>
+              <w:bottom w:val="single" w:sz="4" w:space="0" w:color="000000"/>
+              <w:right w:val="single" w:sz="8" w:space="0" w:color="000000"/>
+            </w:tcBorders>
+          </w:tcPr>
+          <w:p>
+            <w:pPr>
+              <w:spacing w:line="240" w:lineRule="auto"/>
+              <w:rPr>
+                <w:rFonts w:asciiTheme="majorHAnsi" w:hAnsiTheme="majorHAnsi" w:cstheme="majorHAnsi"/>
+              </w:rPr>
+            </w:pPr>
+            <w:r>
+              <w:rPr>
+                <w:rFonts w:asciiTheme="majorHAnsi" w:hAnsiTheme="majorHAnsi" w:cstheme="majorHAnsi"/>
+              </w:rPr>
+              <w:t>Insertar sección del perfil</w:t>
+            </w:r>
+            <w:r>
+              <w:rPr>
+                <w:rFonts w:asciiTheme="majorHAnsi" w:hAnsiTheme="majorHAnsi" w:cstheme="majorHAnsi"/>
+              </w:rPr>
+              <w:t>.</w:t>
+            </w:r>
+            <w:r>
+              <w:rPr>
+                <w:rFonts w:asciiTheme="majorHAnsi" w:hAnsiTheme="majorHAnsi" w:cstheme="majorHAnsi"/>
+              </w:rPr>
+              <w:t xml:space="preserve"> </w:t>
+            </w:r>
+          </w:p>
+        </w:tc>
+      </w:tr>
+      <w:tr>
+        <w:trPr>
+          <w:trHeight w:val="329"/>
+        </w:trPr>
+        <w:tc>
+          <w:tcPr>
+            <w:tcW w:w="1572" w:type="pct"/>
+            <w:tcBorders>
+              <w:top w:val="single" w:sz="4" w:space="0" w:color="000000"/>
+              <w:left w:val="single" w:sz="8" w:space="0" w:color="000000"/>
+              <w:bottom w:val="single" w:sz="4" w:space="0" w:color="000000"/>
+              <w:right w:val="nil"/>
+            </w:tcBorders>
+            <w:hideMark/>
+          </w:tcPr>
+          <w:p>
+            <w:pPr>
+              <w:spacing w:line="240" w:lineRule="auto"/>
+              <w:rPr>
+                <w:rFonts w:asciiTheme="majorHAnsi" w:hAnsiTheme="majorHAnsi" w:cstheme="majorHAnsi"/>
+                <w:b/>
+                <w:lang w:val="es-ES"/>
+              </w:rPr>
+            </w:pPr>
+            <w:r>
+              <w:rPr>
+                <w:rFonts w:asciiTheme="majorHAnsi" w:hAnsiTheme="majorHAnsi" w:cstheme="majorHAnsi"/>
+                <w:b/>
+                <w:lang w:val="es-ES"/>
+              </w:rPr>
+              <w:t>Autor(es):</w:t>
+            </w:r>
+          </w:p>
+        </w:tc>
+        <w:tc>
+          <w:tcPr>
+            <w:tcW w:w="3428" w:type="pct"/>
+            <w:tcBorders>
+              <w:top w:val="single" w:sz="4" w:space="0" w:color="000000"/>
+              <w:left w:val="single" w:sz="4" w:space="0" w:color="000000"/>
+              <w:bottom w:val="single" w:sz="4" w:space="0" w:color="000000"/>
+              <w:right w:val="single" w:sz="8" w:space="0" w:color="000000"/>
+            </w:tcBorders>
+          </w:tcPr>
+          <w:p>
+            <w:pPr>
+              <w:spacing w:line="240" w:lineRule="auto"/>
+              <w:rPr>
+                <w:rFonts w:asciiTheme="majorHAnsi" w:hAnsiTheme="majorHAnsi" w:cstheme="majorHAnsi"/>
+                <w:lang w:val="es-ES"/>
+              </w:rPr>
+            </w:pPr>
+            <w:r>
+              <w:rPr>
+                <w:rFonts w:asciiTheme="majorHAnsi" w:hAnsiTheme="majorHAnsi" w:cstheme="majorHAnsi"/>
+                <w:lang w:val="es-ES"/>
+              </w:rPr>
+              <w:t>Mares Solano Francisco Manuel</w:t>
+            </w:r>
+          </w:p>
+        </w:tc>
+      </w:tr>
+      <w:tr>
+        <w:trPr>
+          <w:trHeight w:val="329"/>
+        </w:trPr>
+        <w:tc>
+          <w:tcPr>
+            <w:tcW w:w="1572" w:type="pct"/>
+            <w:tcBorders>
+              <w:top w:val="single" w:sz="4" w:space="0" w:color="000000"/>
+              <w:left w:val="single" w:sz="8" w:space="0" w:color="000000"/>
+              <w:bottom w:val="single" w:sz="4" w:space="0" w:color="000000"/>
+              <w:right w:val="nil"/>
+            </w:tcBorders>
+            <w:hideMark/>
+          </w:tcPr>
+          <w:p>
+            <w:pPr>
+              <w:spacing w:line="240" w:lineRule="auto"/>
+              <w:rPr>
+                <w:rFonts w:asciiTheme="majorHAnsi" w:hAnsiTheme="majorHAnsi" w:cstheme="majorHAnsi"/>
+                <w:b/>
+                <w:lang w:val="es-ES"/>
+              </w:rPr>
+            </w:pPr>
+            <w:r>
+              <w:rPr>
+                <w:rFonts w:asciiTheme="majorHAnsi" w:hAnsiTheme="majorHAnsi" w:cstheme="majorHAnsi"/>
+                <w:b/>
+                <w:lang w:val="es-ES"/>
+              </w:rPr>
+              <w:t>Fecha de creación:</w:t>
+            </w:r>
+          </w:p>
+        </w:tc>
+        <w:tc>
+          <w:tcPr>
+            <w:tcW w:w="3428" w:type="pct"/>
+            <w:tcBorders>
+              <w:top w:val="single" w:sz="4" w:space="0" w:color="000000"/>
+              <w:left w:val="single" w:sz="4" w:space="0" w:color="000000"/>
+              <w:bottom w:val="single" w:sz="4" w:space="0" w:color="000000"/>
+              <w:right w:val="single" w:sz="8" w:space="0" w:color="000000"/>
+            </w:tcBorders>
+          </w:tcPr>
+          <w:p>
+            <w:pPr>
+              <w:spacing w:line="240" w:lineRule="auto"/>
+              <w:rPr>
+                <w:rFonts w:asciiTheme="majorHAnsi" w:hAnsiTheme="majorHAnsi" w:cstheme="majorHAnsi"/>
+                <w:lang w:val="es-ES"/>
+              </w:rPr>
+            </w:pPr>
+            <w:r>
+              <w:rPr>
+                <w:rFonts w:asciiTheme="majorHAnsi" w:hAnsiTheme="majorHAnsi" w:cstheme="majorHAnsi"/>
+                <w:lang w:val="es-ES"/>
+              </w:rPr>
+              <w:t>12/08/2017</w:t>
+            </w:r>
+          </w:p>
+        </w:tc>
+      </w:tr>
+      <w:tr>
+        <w:trPr>
+          <w:trHeight w:val="329"/>
+        </w:trPr>
+        <w:tc>
+          <w:tcPr>
+            <w:tcW w:w="1572" w:type="pct"/>
+            <w:tcBorders>
+              <w:top w:val="single" w:sz="4" w:space="0" w:color="000000"/>
+              <w:left w:val="single" w:sz="8" w:space="0" w:color="000000"/>
+              <w:bottom w:val="single" w:sz="4" w:space="0" w:color="000000"/>
+              <w:right w:val="nil"/>
+            </w:tcBorders>
+            <w:hideMark/>
+          </w:tcPr>
+          <w:p>
+            <w:pPr>
+              <w:spacing w:line="240" w:lineRule="auto"/>
+              <w:rPr>
+                <w:rFonts w:asciiTheme="majorHAnsi" w:hAnsiTheme="majorHAnsi" w:cstheme="majorHAnsi"/>
+                <w:b/>
+                <w:lang w:val="es-ES"/>
+              </w:rPr>
+            </w:pPr>
+            <w:r>
+              <w:rPr>
+                <w:rFonts w:asciiTheme="majorHAnsi" w:hAnsiTheme="majorHAnsi" w:cstheme="majorHAnsi"/>
+                <w:b/>
+                <w:lang w:val="es-ES"/>
+              </w:rPr>
+              <w:t>Fecha de actualización:</w:t>
+            </w:r>
+          </w:p>
+        </w:tc>
+        <w:tc>
+          <w:tcPr>
+            <w:tcW w:w="3428" w:type="pct"/>
+            <w:tcBorders>
+              <w:top w:val="single" w:sz="4" w:space="0" w:color="000000"/>
+              <w:left w:val="single" w:sz="4" w:space="0" w:color="000000"/>
+              <w:bottom w:val="single" w:sz="4" w:space="0" w:color="000000"/>
+              <w:right w:val="single" w:sz="8" w:space="0" w:color="000000"/>
+            </w:tcBorders>
+          </w:tcPr>
+          <w:p>
+            <w:pPr>
+              <w:spacing w:line="240" w:lineRule="auto"/>
+              <w:rPr>
+                <w:rFonts w:asciiTheme="majorHAnsi" w:hAnsiTheme="majorHAnsi" w:cstheme="majorHAnsi"/>
+                <w:b/>
+                <w:lang w:val="es-ES"/>
+              </w:rPr>
+            </w:pPr>
+          </w:p>
+        </w:tc>
+      </w:tr>
+      <w:tr>
+        <w:trPr>
+          <w:trHeight w:val="329"/>
+        </w:trPr>
+        <w:tc>
+          <w:tcPr>
+            <w:tcW w:w="1572" w:type="pct"/>
+            <w:tcBorders>
+              <w:top w:val="single" w:sz="4" w:space="0" w:color="000000"/>
+              <w:left w:val="single" w:sz="8" w:space="0" w:color="000000"/>
+              <w:bottom w:val="single" w:sz="4" w:space="0" w:color="000000"/>
+              <w:right w:val="nil"/>
+            </w:tcBorders>
+            <w:hideMark/>
+          </w:tcPr>
+          <w:p>
+            <w:pPr>
+              <w:spacing w:line="240" w:lineRule="auto"/>
+              <w:rPr>
+                <w:rFonts w:asciiTheme="majorHAnsi" w:hAnsiTheme="majorHAnsi" w:cstheme="majorHAnsi"/>
+                <w:b/>
+                <w:lang w:val="es-ES"/>
+              </w:rPr>
+            </w:pPr>
+            <w:r>
+              <w:rPr>
+                <w:rFonts w:asciiTheme="majorHAnsi" w:hAnsiTheme="majorHAnsi" w:cstheme="majorHAnsi"/>
+                <w:b/>
+                <w:lang w:val="es-ES"/>
+              </w:rPr>
+              <w:t>Actor(es):</w:t>
+            </w:r>
+          </w:p>
+        </w:tc>
+        <w:tc>
+          <w:tcPr>
+            <w:tcW w:w="3428" w:type="pct"/>
+            <w:tcBorders>
+              <w:top w:val="single" w:sz="4" w:space="0" w:color="000000"/>
+              <w:left w:val="single" w:sz="4" w:space="0" w:color="000000"/>
+              <w:bottom w:val="single" w:sz="4" w:space="0" w:color="000000"/>
+              <w:right w:val="single" w:sz="8" w:space="0" w:color="000000"/>
+            </w:tcBorders>
+          </w:tcPr>
+          <w:p>
+            <w:pPr>
+              <w:spacing w:line="240" w:lineRule="auto"/>
+              <w:rPr>
+                <w:rFonts w:asciiTheme="majorHAnsi" w:hAnsiTheme="majorHAnsi" w:cstheme="majorHAnsi"/>
+                <w:lang w:val="es-ES"/>
+              </w:rPr>
+            </w:pPr>
+            <w:r>
+              <w:rPr>
+                <w:rFonts w:asciiTheme="majorHAnsi" w:hAnsiTheme="majorHAnsi" w:cstheme="majorHAnsi"/>
+                <w:lang w:val="es-ES"/>
+              </w:rPr>
+              <w:t>Usuario</w:t>
+            </w:r>
+          </w:p>
+        </w:tc>
+      </w:tr>
+      <w:tr>
+        <w:trPr>
+          <w:trHeight w:val="329"/>
+        </w:trPr>
+        <w:tc>
+          <w:tcPr>
+            <w:tcW w:w="1572" w:type="pct"/>
+            <w:tcBorders>
+              <w:top w:val="single" w:sz="4" w:space="0" w:color="000000"/>
+              <w:left w:val="single" w:sz="8" w:space="0" w:color="000000"/>
+              <w:bottom w:val="single" w:sz="4" w:space="0" w:color="000000"/>
+              <w:right w:val="nil"/>
+            </w:tcBorders>
+            <w:hideMark/>
+          </w:tcPr>
+          <w:p>
+            <w:pPr>
+              <w:spacing w:line="240" w:lineRule="auto"/>
+              <w:rPr>
+                <w:rFonts w:asciiTheme="majorHAnsi" w:hAnsiTheme="majorHAnsi" w:cstheme="majorHAnsi"/>
+                <w:b/>
+                <w:lang w:val="es-ES"/>
+              </w:rPr>
+            </w:pPr>
+            <w:r>
+              <w:rPr>
+                <w:rFonts w:asciiTheme="majorHAnsi" w:hAnsiTheme="majorHAnsi" w:cstheme="majorHAnsi"/>
+                <w:b/>
+                <w:lang w:val="es-ES"/>
+              </w:rPr>
+              <w:t>Descripción:</w:t>
+            </w:r>
+          </w:p>
+        </w:tc>
+        <w:tc>
+          <w:tcPr>
+            <w:tcW w:w="3428" w:type="pct"/>
+            <w:tcBorders>
+              <w:top w:val="single" w:sz="4" w:space="0" w:color="000000"/>
+              <w:left w:val="single" w:sz="4" w:space="0" w:color="000000"/>
+              <w:bottom w:val="single" w:sz="4" w:space="0" w:color="000000"/>
+              <w:right w:val="single" w:sz="8" w:space="0" w:color="000000"/>
+            </w:tcBorders>
+          </w:tcPr>
+          <w:p>
+            <w:pPr>
+              <w:spacing w:line="240" w:lineRule="auto"/>
+              <w:jc w:val="both"/>
+              <w:rPr>
+                <w:rFonts w:asciiTheme="majorHAnsi" w:hAnsiTheme="majorHAnsi" w:cstheme="majorHAnsi"/>
+                <w:lang w:val="es-ES"/>
+              </w:rPr>
+            </w:pPr>
+            <w:r>
+              <w:rPr>
+                <w:rFonts w:asciiTheme="majorHAnsi" w:hAnsiTheme="majorHAnsi" w:cstheme="majorHAnsi"/>
+                <w:lang w:val="es-ES"/>
+              </w:rPr>
+              <w:t xml:space="preserve">Este caso de uso inicia cuando el usuario desea </w:t>
+            </w:r>
+            <w:r>
+              <w:rPr>
+                <w:rFonts w:asciiTheme="majorHAnsi" w:hAnsiTheme="majorHAnsi" w:cstheme="majorHAnsi"/>
+                <w:lang w:val="es-ES"/>
+              </w:rPr>
+              <w:t>agregar una sección al diseño de la pieza y le permite escoger tanto la forma como las dimensiones para colocarla, con base en un sistema de puntos de referencias, como parte del perfil de la viga.</w:t>
+            </w:r>
+          </w:p>
+        </w:tc>
+      </w:tr>
+      <w:tr>
+        <w:trPr>
+          <w:trHeight w:val="329"/>
+        </w:trPr>
+        <w:tc>
+          <w:tcPr>
+            <w:tcW w:w="1572" w:type="pct"/>
+            <w:tcBorders>
+              <w:top w:val="single" w:sz="4" w:space="0" w:color="000000"/>
+              <w:left w:val="single" w:sz="8" w:space="0" w:color="000000"/>
+              <w:bottom w:val="single" w:sz="4" w:space="0" w:color="000000"/>
+              <w:right w:val="nil"/>
+            </w:tcBorders>
+            <w:hideMark/>
+          </w:tcPr>
+          <w:p>
+            <w:pPr>
+              <w:spacing w:line="240" w:lineRule="auto"/>
+              <w:rPr>
+                <w:rFonts w:asciiTheme="majorHAnsi" w:hAnsiTheme="majorHAnsi" w:cstheme="majorHAnsi"/>
+                <w:b/>
+                <w:lang w:val="es-ES"/>
+              </w:rPr>
+            </w:pPr>
+            <w:r>
+              <w:rPr>
+                <w:rFonts w:asciiTheme="majorHAnsi" w:hAnsiTheme="majorHAnsi" w:cstheme="majorHAnsi"/>
+                <w:b/>
+                <w:lang w:val="es-ES"/>
+              </w:rPr>
+              <w:t>Precondiciones:</w:t>
+            </w:r>
+          </w:p>
+        </w:tc>
+        <w:tc>
+          <w:tcPr>
+            <w:tcW w:w="3428" w:type="pct"/>
+            <w:tcBorders>
+              <w:top w:val="single" w:sz="4" w:space="0" w:color="000000"/>
+              <w:left w:val="single" w:sz="4" w:space="0" w:color="000000"/>
+              <w:bottom w:val="single" w:sz="4" w:space="0" w:color="000000"/>
+              <w:right w:val="single" w:sz="8" w:space="0" w:color="000000"/>
+            </w:tcBorders>
+          </w:tcPr>
+          <w:p>
+            <w:pPr>
+              <w:spacing w:line="240" w:lineRule="auto"/>
+              <w:rPr>
+                <w:rFonts w:asciiTheme="majorHAnsi" w:hAnsiTheme="majorHAnsi" w:cstheme="majorHAnsi"/>
+                <w:lang w:val="es-ES"/>
+              </w:rPr>
+            </w:pPr>
+            <w:r>
+              <w:rPr>
+                <w:rFonts w:asciiTheme="majorHAnsi" w:hAnsiTheme="majorHAnsi" w:cstheme="majorHAnsi"/>
+                <w:b/>
+                <w:lang w:val="es-ES"/>
+              </w:rPr>
+              <w:t xml:space="preserve">PRE01- </w:t>
+            </w:r>
+            <w:r>
+              <w:rPr>
+                <w:rFonts w:asciiTheme="majorHAnsi" w:hAnsiTheme="majorHAnsi" w:cstheme="majorHAnsi"/>
+                <w:lang w:val="es-ES"/>
+              </w:rPr>
+              <w:t>haber seleccionado un módulo para la viga.</w:t>
+            </w:r>
+          </w:p>
+        </w:tc>
+      </w:tr>
+      <w:tr>
+        <w:trPr>
+          <w:trHeight w:val="329"/>
+        </w:trPr>
+        <w:tc>
+          <w:tcPr>
+            <w:tcW w:w="1572" w:type="pct"/>
+            <w:tcBorders>
+              <w:top w:val="single" w:sz="4" w:space="0" w:color="000000"/>
+              <w:left w:val="single" w:sz="8" w:space="0" w:color="000000"/>
+              <w:bottom w:val="single" w:sz="4" w:space="0" w:color="000000"/>
+              <w:right w:val="nil"/>
+            </w:tcBorders>
+            <w:hideMark/>
+          </w:tcPr>
+          <w:p>
+            <w:pPr>
+              <w:spacing w:line="240" w:lineRule="auto"/>
+              <w:rPr>
+                <w:rFonts w:asciiTheme="majorHAnsi" w:hAnsiTheme="majorHAnsi" w:cstheme="majorHAnsi"/>
+                <w:b/>
+                <w:lang w:val="es-ES"/>
+              </w:rPr>
+            </w:pPr>
+            <w:r>
+              <w:rPr>
+                <w:rFonts w:asciiTheme="majorHAnsi" w:hAnsiTheme="majorHAnsi" w:cstheme="majorHAnsi"/>
+                <w:b/>
+                <w:lang w:val="es-ES"/>
+              </w:rPr>
+              <w:t>Flujo Normal:</w:t>
+            </w:r>
+          </w:p>
+        </w:tc>
+        <w:tc>
+          <w:tcPr>
+            <w:tcW w:w="3428" w:type="pct"/>
+            <w:tcBorders>
+              <w:top w:val="single" w:sz="4" w:space="0" w:color="000000"/>
+              <w:left w:val="single" w:sz="4" w:space="0" w:color="000000"/>
+              <w:bottom w:val="single" w:sz="4" w:space="0" w:color="000000"/>
+              <w:right w:val="single" w:sz="8" w:space="0" w:color="000000"/>
+            </w:tcBorders>
+          </w:tcPr>
+          <w:p>
+            <w:pPr>
+              <w:spacing w:after="200" w:line="240" w:lineRule="auto"/>
+              <w:rPr>
+                <w:rFonts w:asciiTheme="majorHAnsi" w:hAnsiTheme="majorHAnsi" w:cstheme="majorHAnsi"/>
+                <w:b/>
+              </w:rPr>
+            </w:pPr>
+            <w:r>
+              <w:rPr>
+                <w:rFonts w:asciiTheme="majorHAnsi" w:hAnsiTheme="majorHAnsi" w:cstheme="majorHAnsi"/>
+                <w:b/>
+              </w:rPr>
+              <w:t>Flujo normal</w:t>
+            </w:r>
+          </w:p>
+          <w:p>
+            <w:pPr>
+              <w:spacing w:after="200" w:line="240" w:lineRule="auto"/>
+              <w:rPr>
+                <w:rFonts w:asciiTheme="majorHAnsi" w:hAnsiTheme="majorHAnsi" w:cstheme="majorHAnsi"/>
+              </w:rPr>
+            </w:pPr>
+            <w:r>
+              <w:rPr>
+                <w:rFonts w:asciiTheme="majorHAnsi" w:hAnsiTheme="majorHAnsi" w:cstheme="majorHAnsi"/>
+              </w:rPr>
+              <w:t xml:space="preserve">1a. El usuario </w:t>
+            </w:r>
+            <w:r>
+              <w:rPr>
+                <w:rFonts w:asciiTheme="majorHAnsi" w:hAnsiTheme="majorHAnsi" w:cstheme="majorHAnsi"/>
+              </w:rPr>
+              <w:t>escoge una de las secciones para insertar.</w:t>
+            </w:r>
+          </w:p>
+          <w:p>
+            <w:pPr>
+              <w:spacing w:after="200" w:line="240" w:lineRule="auto"/>
+              <w:rPr>
+                <w:rFonts w:asciiTheme="majorHAnsi" w:hAnsiTheme="majorHAnsi" w:cstheme="majorHAnsi"/>
+              </w:rPr>
+            </w:pPr>
+            <w:r>
+              <w:rPr>
+                <w:rFonts w:asciiTheme="majorHAnsi" w:hAnsiTheme="majorHAnsi" w:cstheme="majorHAnsi"/>
+              </w:rPr>
+              <w:t xml:space="preserve">2a. El sistema </w:t>
+            </w:r>
+            <w:r>
+              <w:rPr>
+                <w:rFonts w:asciiTheme="majorHAnsi" w:hAnsiTheme="majorHAnsi" w:cstheme="majorHAnsi"/>
+              </w:rPr>
+              <w:t>pide las dimensiones de la figura.</w:t>
+            </w:r>
+          </w:p>
+          <w:p>
+            <w:pPr>
+              <w:spacing w:after="200" w:line="240" w:lineRule="auto"/>
+              <w:rPr>
+                <w:rFonts w:asciiTheme="majorHAnsi" w:hAnsiTheme="majorHAnsi" w:cstheme="majorHAnsi"/>
+              </w:rPr>
+            </w:pPr>
+            <w:r>
+              <w:rPr>
+                <w:rFonts w:asciiTheme="majorHAnsi" w:hAnsiTheme="majorHAnsi" w:cstheme="majorHAnsi"/>
+              </w:rPr>
+              <w:t xml:space="preserve">3a. El usuario da </w:t>
+            </w:r>
+            <w:r>
+              <w:rPr>
+                <w:rFonts w:asciiTheme="majorHAnsi" w:hAnsiTheme="majorHAnsi" w:cstheme="majorHAnsi"/>
+              </w:rPr>
+              <w:t xml:space="preserve">proporción </w:t>
+            </w:r>
+            <w:r>
+              <w:rPr>
+                <w:rFonts w:asciiTheme="majorHAnsi" w:hAnsiTheme="majorHAnsi" w:cstheme="majorHAnsi"/>
+              </w:rPr>
+              <w:t>a los valores correspondientes y selecciona la opción &lt;Aceptar&gt;.</w:t>
+            </w:r>
+          </w:p>
+          <w:p>
+            <w:pPr>
+              <w:spacing w:after="200" w:line="240" w:lineRule="auto"/>
+              <w:rPr>
+                <w:rFonts w:asciiTheme="majorHAnsi" w:hAnsiTheme="majorHAnsi" w:cstheme="majorHAnsi"/>
+              </w:rPr>
+            </w:pPr>
+            <w:r>
+              <w:rPr>
+                <w:rFonts w:asciiTheme="majorHAnsi" w:hAnsiTheme="majorHAnsi" w:cstheme="majorHAnsi"/>
+              </w:rPr>
+              <w:t xml:space="preserve">4a. El sistema </w:t>
+            </w:r>
+            <w:r>
+              <w:rPr>
+                <w:rFonts w:asciiTheme="majorHAnsi" w:hAnsiTheme="majorHAnsi" w:cstheme="majorHAnsi"/>
+              </w:rPr>
+              <w:t>solicita un punto de referencia en la figura</w:t>
+            </w:r>
+            <w:r>
+              <w:rPr>
+                <w:rFonts w:asciiTheme="majorHAnsi" w:hAnsiTheme="majorHAnsi" w:cstheme="majorHAnsi"/>
+              </w:rPr>
+              <w:t>.</w:t>
+            </w:r>
+          </w:p>
+          <w:p>
+            <w:pPr>
+              <w:spacing w:after="200" w:line="240" w:lineRule="auto"/>
+              <w:rPr>
+                <w:rFonts w:asciiTheme="majorHAnsi" w:hAnsiTheme="majorHAnsi" w:cstheme="majorHAnsi"/>
+              </w:rPr>
+            </w:pPr>
+            <w:r>
+              <w:rPr>
+                <w:rFonts w:asciiTheme="majorHAnsi" w:hAnsiTheme="majorHAnsi" w:cstheme="majorHAnsi"/>
+              </w:rPr>
+              <w:t>5a. El usuario selecciona un punto de su conveniencia y continúa con la opción&lt;Listo&gt;.</w:t>
+            </w:r>
+          </w:p>
+          <w:p>
+            <w:pPr>
+              <w:spacing w:after="200" w:line="240" w:lineRule="auto"/>
+              <w:rPr>
+                <w:rFonts w:asciiTheme="majorHAnsi" w:hAnsiTheme="majorHAnsi" w:cstheme="majorHAnsi"/>
+              </w:rPr>
+            </w:pPr>
+            <w:r>
+              <w:rPr>
+                <w:rFonts w:asciiTheme="majorHAnsi" w:hAnsiTheme="majorHAnsi" w:cstheme="majorHAnsi"/>
+              </w:rPr>
+              <w:t>6a</w:t>
+            </w:r>
+            <w:r>
+              <w:rPr>
+                <w:rFonts w:asciiTheme="majorHAnsi" w:hAnsiTheme="majorHAnsi" w:cstheme="majorHAnsi"/>
+              </w:rPr>
+              <w:t>. El sistema pregunta</w:t>
+            </w:r>
+            <w:r>
+              <w:rPr>
+                <w:rFonts w:asciiTheme="majorHAnsi" w:hAnsiTheme="majorHAnsi" w:cstheme="majorHAnsi"/>
+              </w:rPr>
+              <w:t xml:space="preserve"> por un punto de referencia para colocar la figura en el </w:t>
+            </w:r>
+            <w:proofErr w:type="spellStart"/>
+            <w:r>
+              <w:rPr>
+                <w:rFonts w:asciiTheme="majorHAnsi" w:hAnsiTheme="majorHAnsi" w:cstheme="majorHAnsi"/>
+              </w:rPr>
+              <w:t>Grid</w:t>
+            </w:r>
+            <w:proofErr w:type="spellEnd"/>
+            <w:r>
+              <w:rPr>
+                <w:rFonts w:asciiTheme="majorHAnsi" w:hAnsiTheme="majorHAnsi" w:cstheme="majorHAnsi"/>
+              </w:rPr>
+              <w:t>.</w:t>
+            </w:r>
+          </w:p>
+          <w:p>
+            <w:pPr>
+              <w:spacing w:after="200" w:line="240" w:lineRule="auto"/>
+              <w:rPr>
+                <w:rFonts w:asciiTheme="majorHAnsi" w:hAnsiTheme="majorHAnsi" w:cstheme="majorHAnsi"/>
+              </w:rPr>
+            </w:pPr>
+            <w:r>
+              <w:rPr>
+                <w:rFonts w:asciiTheme="majorHAnsi" w:hAnsiTheme="majorHAnsi" w:cstheme="majorHAnsi"/>
+              </w:rPr>
+              <w:t>7a. El usuario selecciona el punto donde desea colocar la sección y da la opción &lt;Aceptar&gt;.</w:t>
+            </w:r>
+          </w:p>
+          <w:p>
+            <w:pPr>
+              <w:spacing w:after="200" w:line="240" w:lineRule="auto"/>
+              <w:rPr>
+                <w:rFonts w:asciiTheme="majorHAnsi" w:hAnsiTheme="majorHAnsi" w:cstheme="majorHAnsi"/>
+              </w:rPr>
+            </w:pPr>
+            <w:r>
+              <w:rPr>
+                <w:rFonts w:asciiTheme="majorHAnsi" w:hAnsiTheme="majorHAnsi" w:cstheme="majorHAnsi"/>
+              </w:rPr>
+              <w:t>8a. El sistema agrega la sección correspondiente.</w:t>
+            </w:r>
+          </w:p>
+          <w:p>
+            <w:pPr>
+              <w:spacing w:after="200" w:line="240" w:lineRule="auto"/>
+              <w:rPr>
+                <w:rFonts w:asciiTheme="majorHAnsi" w:hAnsiTheme="majorHAnsi" w:cstheme="majorHAnsi"/>
+              </w:rPr>
+            </w:pPr>
+            <w:r>
+              <w:rPr>
+                <w:rFonts w:asciiTheme="majorHAnsi" w:hAnsiTheme="majorHAnsi" w:cstheme="majorHAnsi"/>
+              </w:rPr>
+              <w:t>9a. El usuario concluye su diseño con la opción &lt;Terminar&gt;.</w:t>
+            </w:r>
+          </w:p>
+          <w:p>
+            <w:pPr>
+              <w:spacing w:after="200" w:line="240" w:lineRule="auto"/>
+              <w:rPr>
+                <w:rFonts w:asciiTheme="majorHAnsi" w:hAnsiTheme="majorHAnsi" w:cstheme="majorHAnsi"/>
+              </w:rPr>
+            </w:pPr>
+            <w:r>
+              <w:rPr>
+                <w:rFonts w:asciiTheme="majorHAnsi" w:hAnsiTheme="majorHAnsi" w:cstheme="majorHAnsi"/>
+              </w:rPr>
+              <w:t>10a. El sistema envía a la página del diseño del sistema.</w:t>
+            </w:r>
+          </w:p>
+        </w:tc>
+      </w:tr>
+      <w:tr>
+        <w:trPr>
+          <w:trHeight w:val="329"/>
+        </w:trPr>
+        <w:tc>
+          <w:tcPr>
+            <w:tcW w:w="1572" w:type="pct"/>
+            <w:tcBorders>
+              <w:top w:val="single" w:sz="4" w:space="0" w:color="000000"/>
+              <w:left w:val="single" w:sz="8" w:space="0" w:color="000000"/>
+              <w:bottom w:val="single" w:sz="4" w:space="0" w:color="000000"/>
+              <w:right w:val="nil"/>
+            </w:tcBorders>
+            <w:hideMark/>
+          </w:tcPr>
+          <w:p>
+            <w:pPr>
+              <w:spacing w:line="240" w:lineRule="auto"/>
+              <w:rPr>
+                <w:rFonts w:asciiTheme="majorHAnsi" w:hAnsiTheme="majorHAnsi" w:cstheme="majorHAnsi"/>
+                <w:b/>
+                <w:lang w:val="es-ES"/>
+              </w:rPr>
+            </w:pPr>
+            <w:r>
+              <w:rPr>
+                <w:rFonts w:asciiTheme="majorHAnsi" w:hAnsiTheme="majorHAnsi" w:cstheme="majorHAnsi"/>
+                <w:b/>
+                <w:lang w:val="es-ES"/>
+              </w:rPr>
+              <w:t>Flujos Alternos:</w:t>
+            </w:r>
+          </w:p>
+        </w:tc>
+        <w:tc>
+          <w:tcPr>
+            <w:tcW w:w="3428" w:type="pct"/>
+            <w:tcBorders>
+              <w:top w:val="single" w:sz="4" w:space="0" w:color="000000"/>
+              <w:left w:val="single" w:sz="4" w:space="0" w:color="000000"/>
+              <w:bottom w:val="single" w:sz="4" w:space="0" w:color="000000"/>
+              <w:right w:val="single" w:sz="8" w:space="0" w:color="000000"/>
+            </w:tcBorders>
+            <w:hideMark/>
+          </w:tcPr>
+          <w:p>
+            <w:pPr>
+              <w:spacing w:after="200" w:line="240" w:lineRule="auto"/>
+              <w:rPr>
+                <w:rFonts w:asciiTheme="majorHAnsi" w:hAnsiTheme="majorHAnsi" w:cstheme="majorHAnsi"/>
+                <w:b/>
+              </w:rPr>
+            </w:pPr>
+            <w:r>
+              <w:rPr>
+                <w:rFonts w:asciiTheme="majorHAnsi" w:hAnsiTheme="majorHAnsi" w:cstheme="majorHAnsi"/>
+                <w:b/>
+              </w:rPr>
+              <w:t>Flujos alternos</w:t>
+            </w:r>
+          </w:p>
+          <w:p>
+            <w:pPr>
+              <w:spacing w:after="200" w:line="240" w:lineRule="auto"/>
+              <w:rPr>
+                <w:rFonts w:asciiTheme="majorHAnsi" w:hAnsiTheme="majorHAnsi" w:cstheme="majorHAnsi"/>
+              </w:rPr>
+            </w:pPr>
+            <w:r>
+              <w:rPr>
+                <w:rFonts w:asciiTheme="majorHAnsi" w:hAnsiTheme="majorHAnsi" w:cstheme="majorHAnsi"/>
+                <w:b/>
+              </w:rPr>
+              <w:t xml:space="preserve">Cancelar dimensiones. </w:t>
+            </w:r>
+          </w:p>
+          <w:p>
+            <w:pPr>
+              <w:spacing w:after="200" w:line="240" w:lineRule="auto"/>
+              <w:rPr>
+                <w:rFonts w:asciiTheme="majorHAnsi" w:hAnsiTheme="majorHAnsi" w:cstheme="majorHAnsi"/>
+              </w:rPr>
+            </w:pPr>
+            <w:r>
+              <w:rPr>
+                <w:rFonts w:asciiTheme="majorHAnsi" w:hAnsiTheme="majorHAnsi" w:cstheme="majorHAnsi"/>
+              </w:rPr>
+              <w:t>3b. El usuario desea cancelar la creación de la sección mediante el botón &lt;Cancelar&gt;.</w:t>
+            </w:r>
+          </w:p>
+          <w:p>
+            <w:pPr>
+              <w:spacing w:after="200" w:line="240" w:lineRule="auto"/>
+              <w:rPr>
+                <w:rFonts w:asciiTheme="majorHAnsi" w:hAnsiTheme="majorHAnsi" w:cstheme="majorHAnsi"/>
+              </w:rPr>
+            </w:pPr>
+            <w:r>
+              <w:rPr>
+                <w:rFonts w:asciiTheme="majorHAnsi" w:hAnsiTheme="majorHAnsi" w:cstheme="majorHAnsi"/>
+              </w:rPr>
+              <w:t>4b. El sistema regresa al flujo normal 1a.</w:t>
+            </w:r>
+          </w:p>
+          <w:p>
+            <w:pPr>
+              <w:spacing w:after="200" w:line="240" w:lineRule="auto"/>
+              <w:rPr>
+                <w:rFonts w:asciiTheme="majorHAnsi" w:hAnsiTheme="majorHAnsi" w:cstheme="majorHAnsi"/>
+                <w:b/>
+              </w:rPr>
+            </w:pPr>
+            <w:r>
+              <w:rPr>
+                <w:rFonts w:asciiTheme="majorHAnsi" w:hAnsiTheme="majorHAnsi" w:cstheme="majorHAnsi"/>
+                <w:b/>
+              </w:rPr>
+              <w:t>Cancelar puntos de referencia</w:t>
+            </w:r>
+          </w:p>
+          <w:p>
+            <w:pPr>
+              <w:spacing w:after="200" w:line="240" w:lineRule="auto"/>
+              <w:rPr>
+                <w:rFonts w:asciiTheme="majorHAnsi" w:hAnsiTheme="majorHAnsi" w:cstheme="majorHAnsi"/>
+              </w:rPr>
+            </w:pPr>
+            <w:r>
+              <w:rPr>
+                <w:rFonts w:asciiTheme="majorHAnsi" w:hAnsiTheme="majorHAnsi" w:cstheme="majorHAnsi"/>
+              </w:rPr>
+              <w:lastRenderedPageBreak/>
+              <w:t xml:space="preserve">5c. </w:t>
+            </w:r>
+            <w:r>
+              <w:rPr>
+                <w:rFonts w:asciiTheme="majorHAnsi" w:hAnsiTheme="majorHAnsi" w:cstheme="majorHAnsi"/>
+              </w:rPr>
+              <w:t>El usuario desea cancelar la creación de la sección mediante el botón &lt;Cancelar&gt;.</w:t>
+            </w:r>
+          </w:p>
+          <w:p>
+            <w:pPr>
+              <w:spacing w:after="200" w:line="240" w:lineRule="auto"/>
+              <w:rPr>
+                <w:rFonts w:asciiTheme="majorHAnsi" w:hAnsiTheme="majorHAnsi" w:cstheme="majorHAnsi"/>
+              </w:rPr>
+            </w:pPr>
+            <w:r>
+              <w:rPr>
+                <w:rFonts w:asciiTheme="majorHAnsi" w:hAnsiTheme="majorHAnsi" w:cstheme="majorHAnsi"/>
+              </w:rPr>
+              <w:t>6c</w:t>
+            </w:r>
+            <w:r>
+              <w:rPr>
+                <w:rFonts w:asciiTheme="majorHAnsi" w:hAnsiTheme="majorHAnsi" w:cstheme="majorHAnsi"/>
+              </w:rPr>
+              <w:t>. El sistema regresa al flujo normal 1a.</w:t>
+            </w:r>
+          </w:p>
+        </w:tc>
+      </w:tr>
+      <w:tr>
+        <w:trPr>
+          <w:trHeight w:val="329"/>
+        </w:trPr>
+        <w:tc>
+          <w:tcPr>
+            <w:tcW w:w="1572" w:type="pct"/>
+            <w:tcBorders>
+              <w:top w:val="single" w:sz="4" w:space="0" w:color="000000"/>
+              <w:left w:val="single" w:sz="8" w:space="0" w:color="000000"/>
+              <w:bottom w:val="single" w:sz="4" w:space="0" w:color="000000"/>
+              <w:right w:val="nil"/>
+            </w:tcBorders>
+            <w:hideMark/>
+          </w:tcPr>
+          <w:p>
+            <w:pPr>
+              <w:spacing w:line="240" w:lineRule="auto"/>
+              <w:rPr>
+                <w:rFonts w:asciiTheme="majorHAnsi" w:hAnsiTheme="majorHAnsi" w:cstheme="majorHAnsi"/>
+                <w:b/>
+                <w:lang w:val="es-ES"/>
+              </w:rPr>
+            </w:pPr>
+            <w:r>
+              <w:rPr>
+                <w:rFonts w:asciiTheme="majorHAnsi" w:hAnsiTheme="majorHAnsi" w:cstheme="majorHAnsi"/>
+                <w:b/>
+                <w:lang w:val="es-ES"/>
+              </w:rPr>
+              <w:t>Excepciones:</w:t>
+            </w:r>
+          </w:p>
+        </w:tc>
+        <w:tc>
+          <w:tcPr>
+            <w:tcW w:w="3428" w:type="pct"/>
+            <w:tcBorders>
+              <w:top w:val="single" w:sz="4" w:space="0" w:color="000000"/>
+              <w:left w:val="single" w:sz="4" w:space="0" w:color="000000"/>
+              <w:bottom w:val="single" w:sz="4" w:space="0" w:color="000000"/>
+              <w:right w:val="single" w:sz="8" w:space="0" w:color="000000"/>
+            </w:tcBorders>
+          </w:tcPr>
+          <w:p>
+            <w:pPr>
+              <w:spacing w:after="200" w:line="240" w:lineRule="auto"/>
+              <w:rPr>
+                <w:rFonts w:asciiTheme="majorHAnsi" w:hAnsiTheme="majorHAnsi" w:cstheme="majorHAnsi"/>
+              </w:rPr>
+            </w:pPr>
+            <w:r>
+              <w:rPr>
+                <w:rFonts w:asciiTheme="majorHAnsi" w:hAnsiTheme="majorHAnsi" w:cstheme="majorHAnsi"/>
+              </w:rPr>
+              <w:t>3d. El usuario indica valores numéricos no válidos: No naturales u otros caracteres.</w:t>
+            </w:r>
+          </w:p>
+          <w:p>
+            <w:pPr>
+              <w:spacing w:after="200" w:line="240" w:lineRule="auto"/>
+              <w:rPr>
+                <w:rFonts w:asciiTheme="majorHAnsi" w:hAnsiTheme="majorHAnsi" w:cstheme="majorHAnsi"/>
+              </w:rPr>
+            </w:pPr>
+            <w:r>
+              <w:rPr>
+                <w:rFonts w:asciiTheme="majorHAnsi" w:hAnsiTheme="majorHAnsi" w:cstheme="majorHAnsi"/>
+              </w:rPr>
+              <w:t>4d. El sistema muestra un mensaje de advertencia indicando el problema.</w:t>
+            </w:r>
+          </w:p>
+        </w:tc>
+      </w:tr>
+      <w:tr>
+        <w:trPr>
+          <w:trHeight w:val="329"/>
+        </w:trPr>
+        <w:tc>
+          <w:tcPr>
+            <w:tcW w:w="1572" w:type="pct"/>
+            <w:tcBorders>
+              <w:top w:val="single" w:sz="4" w:space="0" w:color="000000"/>
+              <w:left w:val="single" w:sz="8" w:space="0" w:color="000000"/>
+              <w:bottom w:val="single" w:sz="4" w:space="0" w:color="000000"/>
+              <w:right w:val="nil"/>
+            </w:tcBorders>
+            <w:hideMark/>
+          </w:tcPr>
+          <w:p>
+            <w:pPr>
+              <w:spacing w:line="240" w:lineRule="auto"/>
+              <w:rPr>
+                <w:rFonts w:asciiTheme="majorHAnsi" w:hAnsiTheme="majorHAnsi" w:cstheme="majorHAnsi"/>
+                <w:b/>
+                <w:lang w:val="es-ES"/>
+              </w:rPr>
+            </w:pPr>
+            <w:proofErr w:type="spellStart"/>
+            <w:r>
+              <w:rPr>
+                <w:rFonts w:asciiTheme="majorHAnsi" w:hAnsiTheme="majorHAnsi" w:cstheme="majorHAnsi"/>
+                <w:b/>
+                <w:lang w:val="es-ES"/>
+              </w:rPr>
+              <w:t>Poscondiciones</w:t>
+            </w:r>
+            <w:proofErr w:type="spellEnd"/>
+            <w:r>
+              <w:rPr>
+                <w:rFonts w:asciiTheme="majorHAnsi" w:hAnsiTheme="majorHAnsi" w:cstheme="majorHAnsi"/>
+                <w:b/>
+                <w:lang w:val="es-ES"/>
+              </w:rPr>
+              <w:t>:</w:t>
+            </w:r>
+          </w:p>
+        </w:tc>
+        <w:tc>
+          <w:tcPr>
+            <w:tcW w:w="3428" w:type="pct"/>
+            <w:tcBorders>
+              <w:top w:val="single" w:sz="4" w:space="0" w:color="000000"/>
+              <w:left w:val="single" w:sz="4" w:space="0" w:color="000000"/>
+              <w:bottom w:val="single" w:sz="4" w:space="0" w:color="000000"/>
+              <w:right w:val="single" w:sz="8" w:space="0" w:color="000000"/>
+            </w:tcBorders>
+          </w:tcPr>
+          <w:p>
+            <w:pPr>
+              <w:spacing w:after="200" w:line="240" w:lineRule="auto"/>
+              <w:rPr>
+                <w:rFonts w:asciiTheme="majorHAnsi" w:hAnsiTheme="majorHAnsi" w:cstheme="majorHAnsi"/>
+                <w:lang w:val="es-ES"/>
+              </w:rPr>
+            </w:pPr>
+            <w:r>
+              <w:rPr>
+                <w:rFonts w:asciiTheme="majorHAnsi" w:hAnsiTheme="majorHAnsi" w:cstheme="majorHAnsi"/>
+                <w:b/>
+                <w:lang w:val="es-ES"/>
+              </w:rPr>
+              <w:t xml:space="preserve">POST01- </w:t>
+            </w:r>
+            <w:r>
+              <w:rPr>
+                <w:rFonts w:asciiTheme="majorHAnsi" w:hAnsiTheme="majorHAnsi" w:cstheme="majorHAnsi"/>
+                <w:lang w:val="es-ES"/>
+              </w:rPr>
+              <w:t xml:space="preserve"> El usuario finaliza el diseño del perfil</w:t>
+            </w:r>
+          </w:p>
+          <w:p>
+            <w:pPr>
+              <w:spacing w:after="200" w:line="240" w:lineRule="auto"/>
+              <w:rPr>
+                <w:rFonts w:asciiTheme="majorHAnsi" w:hAnsiTheme="majorHAnsi" w:cstheme="majorHAnsi"/>
+              </w:rPr>
+            </w:pPr>
+            <w:r>
+              <w:rPr>
+                <w:rFonts w:asciiTheme="majorHAnsi" w:hAnsiTheme="majorHAnsi" w:cstheme="majorHAnsi"/>
+                <w:b/>
+                <w:lang w:val="es-ES"/>
+              </w:rPr>
+              <w:t xml:space="preserve">POST02- </w:t>
+            </w:r>
+            <w:r>
+              <w:rPr>
+                <w:rFonts w:asciiTheme="majorHAnsi" w:hAnsiTheme="majorHAnsi" w:cstheme="majorHAnsi"/>
+                <w:lang w:val="es-ES"/>
+              </w:rPr>
+              <w:t>El usuario decide agregar otra sección.</w:t>
+            </w:r>
+          </w:p>
+        </w:tc>
+      </w:tr>
+      <w:tr>
+        <w:trPr>
+          <w:trHeight w:val="329"/>
+        </w:trPr>
+        <w:tc>
+          <w:tcPr>
+            <w:tcW w:w="1572" w:type="pct"/>
+            <w:tcBorders>
+              <w:top w:val="single" w:sz="4" w:space="0" w:color="000000"/>
+              <w:left w:val="single" w:sz="8" w:space="0" w:color="000000"/>
+              <w:bottom w:val="single" w:sz="4" w:space="0" w:color="000000"/>
+              <w:right w:val="nil"/>
+            </w:tcBorders>
+            <w:hideMark/>
+          </w:tcPr>
+          <w:p>
+            <w:pPr>
+              <w:spacing w:line="240" w:lineRule="auto"/>
+              <w:rPr>
+                <w:rFonts w:asciiTheme="majorHAnsi" w:hAnsiTheme="majorHAnsi" w:cstheme="majorHAnsi"/>
+                <w:b/>
+                <w:lang w:val="es-ES"/>
+              </w:rPr>
+            </w:pPr>
+            <w:r>
+              <w:rPr>
+                <w:rFonts w:asciiTheme="majorHAnsi" w:hAnsiTheme="majorHAnsi" w:cstheme="majorHAnsi"/>
+                <w:b/>
+                <w:lang w:val="es-ES"/>
+              </w:rPr>
+              <w:t>Prioridad:</w:t>
+            </w:r>
+          </w:p>
+        </w:tc>
+        <w:tc>
+          <w:tcPr>
+            <w:tcW w:w="3428" w:type="pct"/>
+            <w:tcBorders>
+              <w:top w:val="single" w:sz="4" w:space="0" w:color="000000"/>
+              <w:left w:val="single" w:sz="4" w:space="0" w:color="000000"/>
+              <w:bottom w:val="single" w:sz="4" w:space="0" w:color="000000"/>
+              <w:right w:val="single" w:sz="8" w:space="0" w:color="000000"/>
+            </w:tcBorders>
+            <w:hideMark/>
+          </w:tcPr>
+          <w:p>
+            <w:pPr>
+              <w:spacing w:line="240" w:lineRule="auto"/>
+              <w:rPr>
+                <w:rFonts w:asciiTheme="majorHAnsi" w:hAnsiTheme="majorHAnsi" w:cstheme="majorHAnsi"/>
+                <w:lang w:val="es-ES"/>
+              </w:rPr>
+            </w:pPr>
+            <w:r>
+              <w:rPr>
+                <w:rFonts w:asciiTheme="majorHAnsi" w:hAnsiTheme="majorHAnsi" w:cstheme="majorHAnsi"/>
+                <w:lang w:val="es-ES"/>
+              </w:rPr>
+              <w:t>Indispensable.</w:t>
+            </w:r>
+          </w:p>
+        </w:tc>
+      </w:tr>
+    </w:tbl>
+    <w:p/>
+    <w:p>
+      <w:r>
+        <w:br w:type="page"/>
+      </w:r>
+    </w:p>
+    <w:p>
+      <w:pPr>
+        <w:pStyle w:val="Ttulo3"/>
+      </w:pPr>
+      <w:r>
+        <w:lastRenderedPageBreak/>
+        <w:t>Crear perfil estándar</w:t>
+      </w:r>
+      <w:r>
+        <w:t xml:space="preserve"> </w:t>
+      </w:r>
+    </w:p>
+    <w:p>
+      <w:pPr>
+        <w:pStyle w:val="Descripcin"/>
+        <w:keepNext/>
+      </w:pPr>
+      <w:r>
+        <w:t xml:space="preserve">Tabla </w:t>
+      </w:r>
+      <w:r>
+        <w:fldChar w:fldCharType="begin"/>
+      </w:r>
+      <w:r>
+        <w:instrText xml:space="preserve"> SEQ Tabla \* ARABIC </w:instrText>
+      </w:r>
+      <w:r>
+        <w:fldChar w:fldCharType="separate"/>
+      </w:r>
+      <w:r>
+        <w:rPr>
+          <w:noProof/>
+        </w:rPr>
+        <w:t>1</w:t>
+      </w:r>
+      <w:r>
+        <w:rPr>
+          <w:noProof/>
+        </w:rPr>
+        <w:fldChar w:fldCharType="end"/>
+      </w:r>
+      <w:r>
+        <w:t xml:space="preserve"> </w:t>
+      </w:r>
+      <w:r>
+        <w:t xml:space="preserve">Tabla de caso de uso </w:t>
+      </w:r>
+      <w:r>
+        <w:t>Crear perfil estándar</w:t>
+      </w:r>
+      <w:r>
+        <w:t>.</w:t>
+      </w:r>
+    </w:p>
+    <w:tbl>
+      <w:tblPr>
+        <w:tblW w:w="4923" w:type="pct"/>
+        <w:tblLook w:val="04A0" w:firstRow="1" w:lastRow="0" w:firstColumn="1" w:lastColumn="0" w:noHBand="0" w:noVBand="1"/>
+      </w:tblPr>
+      <w:tblGrid>
+        <w:gridCol w:w="2626"/>
+        <w:gridCol w:w="5727"/>
+      </w:tblGrid>
+      <w:tr>
+        <w:trPr>
+          <w:trHeight w:val="329"/>
+        </w:trPr>
+        <w:tc>
+          <w:tcPr>
+            <w:tcW w:w="1572" w:type="pct"/>
+            <w:tcBorders>
+              <w:top w:val="single" w:sz="4" w:space="0" w:color="000000"/>
+              <w:left w:val="single" w:sz="8" w:space="0" w:color="000000"/>
+              <w:bottom w:val="single" w:sz="4" w:space="0" w:color="000000"/>
+              <w:right w:val="nil"/>
+            </w:tcBorders>
+            <w:hideMark/>
+          </w:tcPr>
+          <w:p>
+            <w:pPr>
+              <w:spacing w:line="240" w:lineRule="auto"/>
+              <w:rPr>
+                <w:rFonts w:asciiTheme="majorHAnsi" w:hAnsiTheme="majorHAnsi" w:cstheme="majorHAnsi"/>
+                <w:b/>
+                <w:lang w:val="es-ES"/>
+              </w:rPr>
+            </w:pPr>
+            <w:r>
+              <w:rPr>
+                <w:rFonts w:asciiTheme="majorHAnsi" w:hAnsiTheme="majorHAnsi" w:cstheme="majorHAnsi"/>
+                <w:b/>
+                <w:lang w:val="es-ES"/>
+              </w:rPr>
+              <w:t>ID:</w:t>
+            </w:r>
+          </w:p>
+        </w:tc>
+        <w:tc>
+          <w:tcPr>
+            <w:tcW w:w="3428" w:type="pct"/>
+            <w:tcBorders>
+              <w:top w:val="single" w:sz="4" w:space="0" w:color="000000"/>
+              <w:left w:val="single" w:sz="4" w:space="0" w:color="000000"/>
+              <w:bottom w:val="single" w:sz="4" w:space="0" w:color="000000"/>
+              <w:right w:val="single" w:sz="8" w:space="0" w:color="000000"/>
+            </w:tcBorders>
+          </w:tcPr>
+          <w:p>
+            <w:pPr>
+              <w:spacing w:line="240" w:lineRule="auto"/>
+              <w:rPr>
+                <w:rFonts w:asciiTheme="majorHAnsi" w:hAnsiTheme="majorHAnsi" w:cstheme="majorHAnsi"/>
+                <w:lang w:val="es-ES"/>
+              </w:rPr>
+            </w:pPr>
+            <w:r>
+              <w:rPr>
+                <w:rFonts w:asciiTheme="majorHAnsi" w:hAnsiTheme="majorHAnsi" w:cstheme="majorHAnsi"/>
+                <w:lang w:val="es-ES"/>
+              </w:rPr>
+              <w:t>CU_04</w:t>
+            </w:r>
+          </w:p>
+        </w:tc>
+      </w:tr>
+      <w:tr>
+        <w:trPr>
+          <w:trHeight w:val="329"/>
+        </w:trPr>
+        <w:tc>
+          <w:tcPr>
+            <w:tcW w:w="1572" w:type="pct"/>
+            <w:tcBorders>
+              <w:top w:val="single" w:sz="4" w:space="0" w:color="000000"/>
+              <w:left w:val="single" w:sz="8" w:space="0" w:color="000000"/>
+              <w:bottom w:val="single" w:sz="4" w:space="0" w:color="000000"/>
+              <w:right w:val="nil"/>
+            </w:tcBorders>
+            <w:hideMark/>
+          </w:tcPr>
+          <w:p>
+            <w:pPr>
+              <w:spacing w:line="240" w:lineRule="auto"/>
+              <w:rPr>
+                <w:rFonts w:asciiTheme="majorHAnsi" w:hAnsiTheme="majorHAnsi" w:cstheme="majorHAnsi"/>
+                <w:b/>
+                <w:lang w:val="es-ES"/>
+              </w:rPr>
+            </w:pPr>
+            <w:r>
+              <w:rPr>
+                <w:rFonts w:asciiTheme="majorHAnsi" w:hAnsiTheme="majorHAnsi" w:cstheme="majorHAnsi"/>
+                <w:b/>
+                <w:lang w:val="es-ES"/>
+              </w:rPr>
+              <w:t>Nombre:</w:t>
+            </w:r>
+          </w:p>
+        </w:tc>
+        <w:tc>
+          <w:tcPr>
+            <w:tcW w:w="3428" w:type="pct"/>
+            <w:tcBorders>
+              <w:top w:val="single" w:sz="4" w:space="0" w:color="000000"/>
+              <w:left w:val="single" w:sz="4" w:space="0" w:color="000000"/>
+              <w:bottom w:val="single" w:sz="4" w:space="0" w:color="000000"/>
+              <w:right w:val="single" w:sz="8" w:space="0" w:color="000000"/>
+            </w:tcBorders>
+          </w:tcPr>
+          <w:p>
+            <w:pPr>
+              <w:spacing w:line="240" w:lineRule="auto"/>
+              <w:rPr>
+                <w:rFonts w:asciiTheme="majorHAnsi" w:hAnsiTheme="majorHAnsi" w:cstheme="majorHAnsi"/>
+              </w:rPr>
+            </w:pPr>
+            <w:r>
+              <w:rPr>
+                <w:rFonts w:asciiTheme="majorHAnsi" w:hAnsiTheme="majorHAnsi" w:cstheme="majorHAnsi"/>
+              </w:rPr>
+              <w:t>Crear perfil estándar</w:t>
+            </w:r>
+            <w:r>
+              <w:rPr>
+                <w:rFonts w:asciiTheme="majorHAnsi" w:hAnsiTheme="majorHAnsi" w:cstheme="majorHAnsi"/>
+              </w:rPr>
+              <w:t>.</w:t>
+            </w:r>
+            <w:r>
+              <w:rPr>
+                <w:rFonts w:asciiTheme="majorHAnsi" w:hAnsiTheme="majorHAnsi" w:cstheme="majorHAnsi"/>
+              </w:rPr>
+              <w:t xml:space="preserve"> </w:t>
+            </w:r>
+          </w:p>
+        </w:tc>
+      </w:tr>
+      <w:tr>
+        <w:trPr>
+          <w:trHeight w:val="329"/>
+        </w:trPr>
+        <w:tc>
+          <w:tcPr>
+            <w:tcW w:w="1572" w:type="pct"/>
+            <w:tcBorders>
+              <w:top w:val="single" w:sz="4" w:space="0" w:color="000000"/>
+              <w:left w:val="single" w:sz="8" w:space="0" w:color="000000"/>
+              <w:bottom w:val="single" w:sz="4" w:space="0" w:color="000000"/>
+              <w:right w:val="nil"/>
+            </w:tcBorders>
+            <w:hideMark/>
+          </w:tcPr>
+          <w:p>
+            <w:pPr>
+              <w:spacing w:line="240" w:lineRule="auto"/>
+              <w:rPr>
+                <w:rFonts w:asciiTheme="majorHAnsi" w:hAnsiTheme="majorHAnsi" w:cstheme="majorHAnsi"/>
+                <w:b/>
+                <w:lang w:val="es-ES"/>
+              </w:rPr>
+            </w:pPr>
+            <w:r>
+              <w:rPr>
+                <w:rFonts w:asciiTheme="majorHAnsi" w:hAnsiTheme="majorHAnsi" w:cstheme="majorHAnsi"/>
+                <w:b/>
+                <w:lang w:val="es-ES"/>
+              </w:rPr>
+              <w:t>Autor(es):</w:t>
+            </w:r>
+          </w:p>
+        </w:tc>
+        <w:tc>
+          <w:tcPr>
+            <w:tcW w:w="3428" w:type="pct"/>
+            <w:tcBorders>
+              <w:top w:val="single" w:sz="4" w:space="0" w:color="000000"/>
+              <w:left w:val="single" w:sz="4" w:space="0" w:color="000000"/>
+              <w:bottom w:val="single" w:sz="4" w:space="0" w:color="000000"/>
+              <w:right w:val="single" w:sz="8" w:space="0" w:color="000000"/>
+            </w:tcBorders>
+          </w:tcPr>
+          <w:p>
+            <w:pPr>
+              <w:spacing w:line="240" w:lineRule="auto"/>
+              <w:rPr>
+                <w:rFonts w:asciiTheme="majorHAnsi" w:hAnsiTheme="majorHAnsi" w:cstheme="majorHAnsi"/>
+                <w:lang w:val="es-ES"/>
+              </w:rPr>
+            </w:pPr>
+            <w:r>
+              <w:rPr>
+                <w:rFonts w:asciiTheme="majorHAnsi" w:hAnsiTheme="majorHAnsi" w:cstheme="majorHAnsi"/>
+                <w:lang w:val="es-ES"/>
+              </w:rPr>
+              <w:t>Mares Solano Francisco Manuel</w:t>
+            </w:r>
+          </w:p>
+        </w:tc>
+      </w:tr>
+      <w:tr>
+        <w:trPr>
+          <w:trHeight w:val="329"/>
+        </w:trPr>
+        <w:tc>
+          <w:tcPr>
+            <w:tcW w:w="1572" w:type="pct"/>
+            <w:tcBorders>
+              <w:top w:val="single" w:sz="4" w:space="0" w:color="000000"/>
+              <w:left w:val="single" w:sz="8" w:space="0" w:color="000000"/>
+              <w:bottom w:val="single" w:sz="4" w:space="0" w:color="000000"/>
+              <w:right w:val="nil"/>
+            </w:tcBorders>
+            <w:hideMark/>
+          </w:tcPr>
+          <w:p>
+            <w:pPr>
+              <w:spacing w:line="240" w:lineRule="auto"/>
+              <w:rPr>
+                <w:rFonts w:asciiTheme="majorHAnsi" w:hAnsiTheme="majorHAnsi" w:cstheme="majorHAnsi"/>
+                <w:b/>
+                <w:lang w:val="es-ES"/>
+              </w:rPr>
+            </w:pPr>
+            <w:r>
+              <w:rPr>
+                <w:rFonts w:asciiTheme="majorHAnsi" w:hAnsiTheme="majorHAnsi" w:cstheme="majorHAnsi"/>
+                <w:b/>
+                <w:lang w:val="es-ES"/>
+              </w:rPr>
+              <w:t>Fecha de creación:</w:t>
+            </w:r>
+          </w:p>
+        </w:tc>
+        <w:tc>
+          <w:tcPr>
+            <w:tcW w:w="3428" w:type="pct"/>
+            <w:tcBorders>
+              <w:top w:val="single" w:sz="4" w:space="0" w:color="000000"/>
+              <w:left w:val="single" w:sz="4" w:space="0" w:color="000000"/>
+              <w:bottom w:val="single" w:sz="4" w:space="0" w:color="000000"/>
+              <w:right w:val="single" w:sz="8" w:space="0" w:color="000000"/>
+            </w:tcBorders>
+          </w:tcPr>
+          <w:p>
+            <w:pPr>
+              <w:spacing w:line="240" w:lineRule="auto"/>
+              <w:rPr>
+                <w:rFonts w:asciiTheme="majorHAnsi" w:hAnsiTheme="majorHAnsi" w:cstheme="majorHAnsi"/>
+                <w:lang w:val="es-ES"/>
+              </w:rPr>
+            </w:pPr>
+            <w:r>
+              <w:rPr>
+                <w:rFonts w:asciiTheme="majorHAnsi" w:hAnsiTheme="majorHAnsi" w:cstheme="majorHAnsi"/>
+                <w:lang w:val="es-ES"/>
+              </w:rPr>
+              <w:t>12/08/2017</w:t>
+            </w:r>
+          </w:p>
+        </w:tc>
+      </w:tr>
+      <w:tr>
+        <w:trPr>
+          <w:trHeight w:val="329"/>
+        </w:trPr>
+        <w:tc>
+          <w:tcPr>
+            <w:tcW w:w="1572" w:type="pct"/>
+            <w:tcBorders>
+              <w:top w:val="single" w:sz="4" w:space="0" w:color="000000"/>
+              <w:left w:val="single" w:sz="8" w:space="0" w:color="000000"/>
+              <w:bottom w:val="single" w:sz="4" w:space="0" w:color="000000"/>
+              <w:right w:val="nil"/>
+            </w:tcBorders>
+            <w:hideMark/>
+          </w:tcPr>
+          <w:p>
+            <w:pPr>
+              <w:spacing w:line="240" w:lineRule="auto"/>
+              <w:rPr>
+                <w:rFonts w:asciiTheme="majorHAnsi" w:hAnsiTheme="majorHAnsi" w:cstheme="majorHAnsi"/>
+                <w:b/>
+                <w:lang w:val="es-ES"/>
+              </w:rPr>
+            </w:pPr>
+            <w:r>
+              <w:rPr>
+                <w:rFonts w:asciiTheme="majorHAnsi" w:hAnsiTheme="majorHAnsi" w:cstheme="majorHAnsi"/>
+                <w:b/>
+                <w:lang w:val="es-ES"/>
+              </w:rPr>
+              <w:t>Fecha de actualización:</w:t>
+            </w:r>
+          </w:p>
+        </w:tc>
+        <w:tc>
+          <w:tcPr>
+            <w:tcW w:w="3428" w:type="pct"/>
+            <w:tcBorders>
+              <w:top w:val="single" w:sz="4" w:space="0" w:color="000000"/>
+              <w:left w:val="single" w:sz="4" w:space="0" w:color="000000"/>
+              <w:bottom w:val="single" w:sz="4" w:space="0" w:color="000000"/>
+              <w:right w:val="single" w:sz="8" w:space="0" w:color="000000"/>
+            </w:tcBorders>
+          </w:tcPr>
+          <w:p>
+            <w:pPr>
+              <w:spacing w:line="240" w:lineRule="auto"/>
+              <w:rPr>
+                <w:rFonts w:asciiTheme="majorHAnsi" w:hAnsiTheme="majorHAnsi" w:cstheme="majorHAnsi"/>
+                <w:lang w:val="es-ES"/>
+              </w:rPr>
+            </w:pPr>
+          </w:p>
+        </w:tc>
+      </w:tr>
+      <w:tr>
+        <w:trPr>
+          <w:trHeight w:val="329"/>
+        </w:trPr>
+        <w:tc>
+          <w:tcPr>
+            <w:tcW w:w="1572" w:type="pct"/>
+            <w:tcBorders>
+              <w:top w:val="single" w:sz="4" w:space="0" w:color="000000"/>
+              <w:left w:val="single" w:sz="8" w:space="0" w:color="000000"/>
+              <w:bottom w:val="single" w:sz="4" w:space="0" w:color="000000"/>
+              <w:right w:val="nil"/>
+            </w:tcBorders>
+            <w:hideMark/>
+          </w:tcPr>
+          <w:p>
+            <w:pPr>
+              <w:spacing w:line="240" w:lineRule="auto"/>
+              <w:rPr>
+                <w:rFonts w:asciiTheme="majorHAnsi" w:hAnsiTheme="majorHAnsi" w:cstheme="majorHAnsi"/>
+                <w:b/>
+                <w:lang w:val="es-ES"/>
+              </w:rPr>
+            </w:pPr>
+            <w:r>
+              <w:rPr>
+                <w:rFonts w:asciiTheme="majorHAnsi" w:hAnsiTheme="majorHAnsi" w:cstheme="majorHAnsi"/>
+                <w:b/>
+                <w:lang w:val="es-ES"/>
+              </w:rPr>
+              <w:t>Actor(es):</w:t>
+            </w:r>
+          </w:p>
+        </w:tc>
+        <w:tc>
+          <w:tcPr>
+            <w:tcW w:w="3428" w:type="pct"/>
+            <w:tcBorders>
+              <w:top w:val="single" w:sz="4" w:space="0" w:color="000000"/>
+              <w:left w:val="single" w:sz="4" w:space="0" w:color="000000"/>
+              <w:bottom w:val="single" w:sz="4" w:space="0" w:color="000000"/>
+              <w:right w:val="single" w:sz="8" w:space="0" w:color="000000"/>
+            </w:tcBorders>
+          </w:tcPr>
+          <w:p>
+            <w:pPr>
+              <w:spacing w:line="240" w:lineRule="auto"/>
+              <w:rPr>
+                <w:rFonts w:asciiTheme="majorHAnsi" w:hAnsiTheme="majorHAnsi" w:cstheme="majorHAnsi"/>
+                <w:lang w:val="es-ES"/>
+              </w:rPr>
+            </w:pPr>
+            <w:r>
+              <w:rPr>
+                <w:rFonts w:asciiTheme="majorHAnsi" w:hAnsiTheme="majorHAnsi" w:cstheme="majorHAnsi"/>
+                <w:lang w:val="es-ES"/>
+              </w:rPr>
+              <w:t>Usuario</w:t>
+            </w:r>
+          </w:p>
+        </w:tc>
+      </w:tr>
+      <w:tr>
+        <w:trPr>
+          <w:trHeight w:val="329"/>
+        </w:trPr>
+        <w:tc>
+          <w:tcPr>
+            <w:tcW w:w="1572" w:type="pct"/>
+            <w:tcBorders>
+              <w:top w:val="single" w:sz="4" w:space="0" w:color="000000"/>
+              <w:left w:val="single" w:sz="8" w:space="0" w:color="000000"/>
+              <w:bottom w:val="single" w:sz="4" w:space="0" w:color="000000"/>
+              <w:right w:val="nil"/>
+            </w:tcBorders>
+            <w:hideMark/>
+          </w:tcPr>
+          <w:p>
+            <w:pPr>
+              <w:spacing w:line="240" w:lineRule="auto"/>
+              <w:rPr>
+                <w:rFonts w:asciiTheme="majorHAnsi" w:hAnsiTheme="majorHAnsi" w:cstheme="majorHAnsi"/>
+                <w:b/>
+                <w:lang w:val="es-ES"/>
+              </w:rPr>
+            </w:pPr>
+            <w:r>
+              <w:rPr>
+                <w:rFonts w:asciiTheme="majorHAnsi" w:hAnsiTheme="majorHAnsi" w:cstheme="majorHAnsi"/>
+                <w:b/>
+                <w:lang w:val="es-ES"/>
+              </w:rPr>
+              <w:t>Descripción:</w:t>
+            </w:r>
+          </w:p>
+        </w:tc>
+        <w:tc>
+          <w:tcPr>
+            <w:tcW w:w="3428" w:type="pct"/>
+            <w:tcBorders>
+              <w:top w:val="single" w:sz="4" w:space="0" w:color="000000"/>
+              <w:left w:val="single" w:sz="4" w:space="0" w:color="000000"/>
+              <w:bottom w:val="single" w:sz="4" w:space="0" w:color="000000"/>
+              <w:right w:val="single" w:sz="8" w:space="0" w:color="000000"/>
+            </w:tcBorders>
+          </w:tcPr>
+          <w:p>
+            <w:pPr>
+              <w:spacing w:line="240" w:lineRule="auto"/>
+              <w:jc w:val="both"/>
+              <w:rPr>
+                <w:rFonts w:asciiTheme="majorHAnsi" w:hAnsiTheme="majorHAnsi" w:cstheme="majorHAnsi"/>
+                <w:lang w:val="es-ES"/>
+              </w:rPr>
+            </w:pPr>
+            <w:r>
+              <w:rPr>
+                <w:rFonts w:asciiTheme="majorHAnsi" w:hAnsiTheme="majorHAnsi" w:cstheme="majorHAnsi"/>
+                <w:lang w:val="es-ES"/>
+              </w:rPr>
+              <w:t xml:space="preserve">Este caso de uso inicia cuando el usuario desea </w:t>
+            </w:r>
+            <w:r>
+              <w:rPr>
+                <w:rFonts w:asciiTheme="majorHAnsi" w:hAnsiTheme="majorHAnsi" w:cstheme="majorHAnsi"/>
+                <w:lang w:val="es-ES"/>
+              </w:rPr>
+              <w:t>crear un perfil estándar escogiendo del repositorio</w:t>
+            </w:r>
+            <w:r>
+              <w:rPr>
+                <w:rFonts w:asciiTheme="majorHAnsi" w:hAnsiTheme="majorHAnsi" w:cstheme="majorHAnsi"/>
+                <w:lang w:val="es-ES"/>
+              </w:rPr>
+              <w:t>,</w:t>
+            </w:r>
+            <w:r>
+              <w:rPr>
+                <w:rFonts w:asciiTheme="majorHAnsi" w:hAnsiTheme="majorHAnsi" w:cstheme="majorHAnsi"/>
+                <w:lang w:val="es-ES"/>
+              </w:rPr>
+              <w:t xml:space="preserve"> el modelo de viga con las características de su preferencia</w:t>
+            </w:r>
+            <w:r>
+              <w:rPr>
+                <w:rFonts w:asciiTheme="majorHAnsi" w:hAnsiTheme="majorHAnsi" w:cstheme="majorHAnsi"/>
+                <w:lang w:val="es-ES"/>
+              </w:rPr>
+              <w:t>.</w:t>
+            </w:r>
+          </w:p>
+        </w:tc>
+      </w:tr>
+      <w:tr>
+        <w:trPr>
+          <w:trHeight w:val="329"/>
+        </w:trPr>
+        <w:tc>
+          <w:tcPr>
+            <w:tcW w:w="1572" w:type="pct"/>
+            <w:tcBorders>
+              <w:top w:val="single" w:sz="4" w:space="0" w:color="000000"/>
+              <w:left w:val="single" w:sz="8" w:space="0" w:color="000000"/>
+              <w:bottom w:val="single" w:sz="4" w:space="0" w:color="000000"/>
+              <w:right w:val="nil"/>
+            </w:tcBorders>
+            <w:hideMark/>
+          </w:tcPr>
+          <w:p>
+            <w:pPr>
+              <w:spacing w:line="240" w:lineRule="auto"/>
+              <w:rPr>
+                <w:rFonts w:asciiTheme="majorHAnsi" w:hAnsiTheme="majorHAnsi" w:cstheme="majorHAnsi"/>
+                <w:b/>
+                <w:lang w:val="es-ES"/>
+              </w:rPr>
+            </w:pPr>
+            <w:r>
+              <w:rPr>
+                <w:rFonts w:asciiTheme="majorHAnsi" w:hAnsiTheme="majorHAnsi" w:cstheme="majorHAnsi"/>
+                <w:b/>
+                <w:lang w:val="es-ES"/>
+              </w:rPr>
+              <w:t>Precondiciones:</w:t>
+            </w:r>
+          </w:p>
+        </w:tc>
+        <w:tc>
+          <w:tcPr>
+            <w:tcW w:w="3428" w:type="pct"/>
+            <w:tcBorders>
+              <w:top w:val="single" w:sz="4" w:space="0" w:color="000000"/>
+              <w:left w:val="single" w:sz="4" w:space="0" w:color="000000"/>
+              <w:bottom w:val="single" w:sz="4" w:space="0" w:color="000000"/>
+              <w:right w:val="single" w:sz="8" w:space="0" w:color="000000"/>
+            </w:tcBorders>
+          </w:tcPr>
+          <w:p>
+            <w:pPr>
+              <w:spacing w:line="240" w:lineRule="auto"/>
+              <w:rPr>
+                <w:rFonts w:asciiTheme="majorHAnsi" w:hAnsiTheme="majorHAnsi" w:cstheme="majorHAnsi"/>
+                <w:lang w:val="es-ES"/>
+              </w:rPr>
+            </w:pPr>
+            <w:r>
+              <w:rPr>
+                <w:rFonts w:asciiTheme="majorHAnsi" w:hAnsiTheme="majorHAnsi" w:cstheme="majorHAnsi"/>
+                <w:b/>
+                <w:lang w:val="es-ES"/>
+              </w:rPr>
+              <w:t xml:space="preserve">PRE01- </w:t>
+            </w:r>
+            <w:r>
+              <w:rPr>
+                <w:rFonts w:asciiTheme="majorHAnsi" w:hAnsiTheme="majorHAnsi" w:cstheme="majorHAnsi"/>
+                <w:lang w:val="es-ES"/>
+              </w:rPr>
+              <w:t>haber decidido escoger un perfil estándar.</w:t>
+            </w:r>
+          </w:p>
+        </w:tc>
+      </w:tr>
+      <w:tr>
+        <w:trPr>
+          <w:trHeight w:val="329"/>
+        </w:trPr>
+        <w:tc>
+          <w:tcPr>
+            <w:tcW w:w="1572" w:type="pct"/>
+            <w:tcBorders>
+              <w:top w:val="single" w:sz="4" w:space="0" w:color="000000"/>
+              <w:left w:val="single" w:sz="8" w:space="0" w:color="000000"/>
+              <w:bottom w:val="single" w:sz="4" w:space="0" w:color="000000"/>
+              <w:right w:val="nil"/>
+            </w:tcBorders>
+            <w:hideMark/>
+          </w:tcPr>
+          <w:p>
+            <w:pPr>
+              <w:spacing w:line="240" w:lineRule="auto"/>
+              <w:rPr>
+                <w:rFonts w:asciiTheme="majorHAnsi" w:hAnsiTheme="majorHAnsi" w:cstheme="majorHAnsi"/>
+                <w:b/>
+                <w:lang w:val="es-ES"/>
+              </w:rPr>
+            </w:pPr>
+            <w:r>
+              <w:rPr>
+                <w:rFonts w:asciiTheme="majorHAnsi" w:hAnsiTheme="majorHAnsi" w:cstheme="majorHAnsi"/>
+                <w:b/>
+                <w:lang w:val="es-ES"/>
+              </w:rPr>
+              <w:t>Flujo Normal:</w:t>
+            </w:r>
+          </w:p>
+        </w:tc>
+        <w:tc>
+          <w:tcPr>
+            <w:tcW w:w="3428" w:type="pct"/>
+            <w:tcBorders>
+              <w:top w:val="single" w:sz="4" w:space="0" w:color="000000"/>
+              <w:left w:val="single" w:sz="4" w:space="0" w:color="000000"/>
+              <w:bottom w:val="single" w:sz="4" w:space="0" w:color="000000"/>
+              <w:right w:val="single" w:sz="8" w:space="0" w:color="000000"/>
+            </w:tcBorders>
+          </w:tcPr>
+          <w:p>
+            <w:pPr>
+              <w:spacing w:after="200" w:line="240" w:lineRule="auto"/>
+              <w:rPr>
+                <w:rFonts w:asciiTheme="majorHAnsi" w:hAnsiTheme="majorHAnsi" w:cstheme="majorHAnsi"/>
+                <w:b/>
+              </w:rPr>
+            </w:pPr>
+            <w:r>
+              <w:rPr>
+                <w:rFonts w:asciiTheme="majorHAnsi" w:hAnsiTheme="majorHAnsi" w:cstheme="majorHAnsi"/>
+                <w:b/>
+              </w:rPr>
+              <w:t>Flujo normal</w:t>
+            </w:r>
+          </w:p>
+          <w:p>
+            <w:pPr>
+              <w:spacing w:after="200" w:line="240" w:lineRule="auto"/>
+              <w:rPr>
+                <w:rFonts w:asciiTheme="majorHAnsi" w:hAnsiTheme="majorHAnsi" w:cstheme="majorHAnsi"/>
+              </w:rPr>
+            </w:pPr>
+            <w:r>
+              <w:rPr>
+                <w:rFonts w:asciiTheme="majorHAnsi" w:hAnsiTheme="majorHAnsi" w:cstheme="majorHAnsi"/>
+              </w:rPr>
+              <w:t xml:space="preserve">1a. El usuario </w:t>
+            </w:r>
+            <w:r>
+              <w:rPr>
+                <w:rFonts w:asciiTheme="majorHAnsi" w:hAnsiTheme="majorHAnsi" w:cstheme="majorHAnsi"/>
+              </w:rPr>
+              <w:t>selecciona un perfil de viga del menú y lo indica con la opción &lt;Escoger&gt;</w:t>
+            </w:r>
+            <w:r>
+              <w:rPr>
+                <w:rFonts w:asciiTheme="majorHAnsi" w:hAnsiTheme="majorHAnsi" w:cstheme="majorHAnsi"/>
+              </w:rPr>
+              <w:t>.</w:t>
+            </w:r>
+          </w:p>
+          <w:p>
+            <w:pPr>
+              <w:spacing w:after="200" w:line="240" w:lineRule="auto"/>
+              <w:rPr>
+                <w:rFonts w:asciiTheme="majorHAnsi" w:hAnsiTheme="majorHAnsi" w:cstheme="majorHAnsi"/>
+              </w:rPr>
+            </w:pPr>
+            <w:r>
+              <w:rPr>
+                <w:rFonts w:asciiTheme="majorHAnsi" w:hAnsiTheme="majorHAnsi" w:cstheme="majorHAnsi"/>
+              </w:rPr>
+              <w:t xml:space="preserve">2a. El sistema </w:t>
+            </w:r>
+            <w:r>
+              <w:rPr>
+                <w:rFonts w:asciiTheme="majorHAnsi" w:hAnsiTheme="majorHAnsi" w:cstheme="majorHAnsi"/>
+              </w:rPr>
+              <w:t>pregunta si desea escoger el modelo previamente seleccionado</w:t>
+            </w:r>
+            <w:r>
+              <w:rPr>
+                <w:rFonts w:asciiTheme="majorHAnsi" w:hAnsiTheme="majorHAnsi" w:cstheme="majorHAnsi"/>
+              </w:rPr>
+              <w:t>.</w:t>
+            </w:r>
+          </w:p>
+          <w:p>
+            <w:pPr>
+              <w:spacing w:after="200" w:line="240" w:lineRule="auto"/>
+              <w:rPr>
+                <w:rFonts w:asciiTheme="majorHAnsi" w:hAnsiTheme="majorHAnsi" w:cstheme="majorHAnsi"/>
+              </w:rPr>
+            </w:pPr>
+            <w:r>
+              <w:rPr>
+                <w:rFonts w:asciiTheme="majorHAnsi" w:hAnsiTheme="majorHAnsi" w:cstheme="majorHAnsi"/>
+              </w:rPr>
+              <w:t xml:space="preserve">3a. El usuario </w:t>
+            </w:r>
+            <w:r>
+              <w:rPr>
+                <w:rFonts w:asciiTheme="majorHAnsi" w:hAnsiTheme="majorHAnsi" w:cstheme="majorHAnsi"/>
+              </w:rPr>
+              <w:t>lo confirma con la opción</w:t>
+            </w:r>
+            <w:r>
+              <w:rPr>
+                <w:rFonts w:asciiTheme="majorHAnsi" w:hAnsiTheme="majorHAnsi" w:cstheme="majorHAnsi"/>
+              </w:rPr>
+              <w:t xml:space="preserve"> &lt;Aceptar&gt;.</w:t>
+            </w:r>
+          </w:p>
+          <w:p>
+            <w:pPr>
+              <w:spacing w:after="200" w:line="240" w:lineRule="auto"/>
+              <w:rPr>
+                <w:rFonts w:asciiTheme="majorHAnsi" w:hAnsiTheme="majorHAnsi" w:cstheme="majorHAnsi"/>
+              </w:rPr>
+            </w:pPr>
+            <w:r>
+              <w:rPr>
+                <w:rFonts w:asciiTheme="majorHAnsi" w:hAnsiTheme="majorHAnsi" w:cstheme="majorHAnsi"/>
+              </w:rPr>
+              <w:t xml:space="preserve">4a. El sistema </w:t>
+            </w:r>
+            <w:r>
+              <w:rPr>
+                <w:rFonts w:asciiTheme="majorHAnsi" w:hAnsiTheme="majorHAnsi" w:cstheme="majorHAnsi"/>
+              </w:rPr>
+              <w:t>lo lleva a la página de diseño del sistema</w:t>
+            </w:r>
+            <w:r>
+              <w:rPr>
+                <w:rFonts w:asciiTheme="majorHAnsi" w:hAnsiTheme="majorHAnsi" w:cstheme="majorHAnsi"/>
+              </w:rPr>
+              <w:t>.</w:t>
+            </w:r>
+          </w:p>
+        </w:tc>
+      </w:tr>
+      <w:tr>
+        <w:trPr>
+          <w:trHeight w:val="329"/>
+        </w:trPr>
+        <w:tc>
+          <w:tcPr>
+            <w:tcW w:w="1572" w:type="pct"/>
+            <w:tcBorders>
+              <w:top w:val="single" w:sz="4" w:space="0" w:color="000000"/>
+              <w:left w:val="single" w:sz="8" w:space="0" w:color="000000"/>
+              <w:bottom w:val="single" w:sz="4" w:space="0" w:color="000000"/>
+              <w:right w:val="nil"/>
+            </w:tcBorders>
+            <w:hideMark/>
+          </w:tcPr>
+          <w:p>
+            <w:pPr>
+              <w:spacing w:line="240" w:lineRule="auto"/>
+              <w:rPr>
+                <w:rFonts w:asciiTheme="majorHAnsi" w:hAnsiTheme="majorHAnsi" w:cstheme="majorHAnsi"/>
+                <w:b/>
+                <w:lang w:val="es-ES"/>
+              </w:rPr>
+            </w:pPr>
+            <w:r>
+              <w:rPr>
+                <w:rFonts w:asciiTheme="majorHAnsi" w:hAnsiTheme="majorHAnsi" w:cstheme="majorHAnsi"/>
+                <w:b/>
+                <w:lang w:val="es-ES"/>
+              </w:rPr>
+              <w:t>Flujos Alternos:</w:t>
+            </w:r>
+          </w:p>
+        </w:tc>
+        <w:tc>
+          <w:tcPr>
+            <w:tcW w:w="3428" w:type="pct"/>
+            <w:tcBorders>
+              <w:top w:val="single" w:sz="4" w:space="0" w:color="000000"/>
+              <w:left w:val="single" w:sz="4" w:space="0" w:color="000000"/>
+              <w:bottom w:val="single" w:sz="4" w:space="0" w:color="000000"/>
+              <w:right w:val="single" w:sz="8" w:space="0" w:color="000000"/>
+            </w:tcBorders>
+            <w:hideMark/>
+          </w:tcPr>
+          <w:p>
+            <w:pPr>
+              <w:spacing w:after="200" w:line="240" w:lineRule="auto"/>
+              <w:rPr>
+                <w:rFonts w:asciiTheme="majorHAnsi" w:hAnsiTheme="majorHAnsi" w:cstheme="majorHAnsi"/>
+                <w:b/>
+              </w:rPr>
+            </w:pPr>
+            <w:r>
+              <w:rPr>
+                <w:rFonts w:asciiTheme="majorHAnsi" w:hAnsiTheme="majorHAnsi" w:cstheme="majorHAnsi"/>
+                <w:b/>
+              </w:rPr>
+              <w:t>Flujos alternos</w:t>
+            </w:r>
+          </w:p>
+          <w:p>
+            <w:pPr>
+              <w:spacing w:after="200" w:line="240" w:lineRule="auto"/>
+              <w:rPr>
+                <w:rFonts w:asciiTheme="majorHAnsi" w:hAnsiTheme="majorHAnsi" w:cstheme="majorHAnsi"/>
+              </w:rPr>
+            </w:pPr>
+            <w:r>
+              <w:rPr>
+                <w:rFonts w:asciiTheme="majorHAnsi" w:hAnsiTheme="majorHAnsi" w:cstheme="majorHAnsi"/>
+                <w:b/>
+              </w:rPr>
+              <w:t xml:space="preserve">Cancelar dimensiones. </w:t>
+            </w:r>
+          </w:p>
+          <w:p>
+            <w:pPr>
+              <w:spacing w:after="200" w:line="240" w:lineRule="auto"/>
+              <w:rPr>
+                <w:rFonts w:asciiTheme="majorHAnsi" w:hAnsiTheme="majorHAnsi" w:cstheme="majorHAnsi"/>
+              </w:rPr>
+            </w:pPr>
+            <w:r>
+              <w:rPr>
+                <w:rFonts w:asciiTheme="majorHAnsi" w:hAnsiTheme="majorHAnsi" w:cstheme="majorHAnsi"/>
+              </w:rPr>
+              <w:t>3b. El usuario desea cancelar la creación de la sección mediante el botón &lt;Cancelar&gt;.</w:t>
+            </w:r>
+          </w:p>
+          <w:p>
+            <w:pPr>
+              <w:spacing w:after="200" w:line="240" w:lineRule="auto"/>
+              <w:rPr>
+                <w:rFonts w:asciiTheme="majorHAnsi" w:hAnsiTheme="majorHAnsi" w:cstheme="majorHAnsi"/>
+              </w:rPr>
+            </w:pPr>
+            <w:r>
+              <w:rPr>
+                <w:rFonts w:asciiTheme="majorHAnsi" w:hAnsiTheme="majorHAnsi" w:cstheme="majorHAnsi"/>
+              </w:rPr>
+              <w:t>4b. El sistema regresa al flujo normal 1a.</w:t>
+            </w:r>
+          </w:p>
+        </w:tc>
+      </w:tr>
+      <w:tr>
+        <w:trPr>
+          <w:trHeight w:val="329"/>
+        </w:trPr>
+        <w:tc>
+          <w:tcPr>
+            <w:tcW w:w="1572" w:type="pct"/>
+            <w:tcBorders>
+              <w:top w:val="single" w:sz="4" w:space="0" w:color="000000"/>
+              <w:left w:val="single" w:sz="8" w:space="0" w:color="000000"/>
+              <w:bottom w:val="single" w:sz="4" w:space="0" w:color="000000"/>
+              <w:right w:val="nil"/>
+            </w:tcBorders>
+            <w:hideMark/>
+          </w:tcPr>
+          <w:p>
+            <w:pPr>
+              <w:spacing w:line="240" w:lineRule="auto"/>
+              <w:rPr>
+                <w:rFonts w:asciiTheme="majorHAnsi" w:hAnsiTheme="majorHAnsi" w:cstheme="majorHAnsi"/>
+                <w:b/>
+                <w:lang w:val="es-ES"/>
+              </w:rPr>
+            </w:pPr>
+            <w:r>
+              <w:rPr>
+                <w:rFonts w:asciiTheme="majorHAnsi" w:hAnsiTheme="majorHAnsi" w:cstheme="majorHAnsi"/>
+                <w:b/>
+                <w:lang w:val="es-ES"/>
+              </w:rPr>
+              <w:t>Excepciones:</w:t>
+            </w:r>
+          </w:p>
+        </w:tc>
+        <w:tc>
+          <w:tcPr>
+            <w:tcW w:w="3428" w:type="pct"/>
+            <w:tcBorders>
+              <w:top w:val="single" w:sz="4" w:space="0" w:color="000000"/>
+              <w:left w:val="single" w:sz="4" w:space="0" w:color="000000"/>
+              <w:bottom w:val="single" w:sz="4" w:space="0" w:color="000000"/>
+              <w:right w:val="single" w:sz="8" w:space="0" w:color="000000"/>
+            </w:tcBorders>
+          </w:tcPr>
+          <w:p>
+            <w:pPr>
+              <w:spacing w:after="200" w:line="240" w:lineRule="auto"/>
+              <w:rPr>
+                <w:rFonts w:asciiTheme="majorHAnsi" w:hAnsiTheme="majorHAnsi" w:cstheme="majorHAnsi"/>
+              </w:rPr>
+            </w:pPr>
+          </w:p>
+        </w:tc>
+      </w:tr>
+      <w:tr>
+        <w:trPr>
+          <w:trHeight w:val="329"/>
+        </w:trPr>
+        <w:tc>
+          <w:tcPr>
+            <w:tcW w:w="1572" w:type="pct"/>
+            <w:tcBorders>
+              <w:top w:val="single" w:sz="4" w:space="0" w:color="000000"/>
+              <w:left w:val="single" w:sz="8" w:space="0" w:color="000000"/>
+              <w:bottom w:val="single" w:sz="4" w:space="0" w:color="000000"/>
+              <w:right w:val="nil"/>
+            </w:tcBorders>
+            <w:hideMark/>
+          </w:tcPr>
+          <w:p>
+            <w:pPr>
+              <w:spacing w:line="240" w:lineRule="auto"/>
+              <w:rPr>
+                <w:rFonts w:asciiTheme="majorHAnsi" w:hAnsiTheme="majorHAnsi" w:cstheme="majorHAnsi"/>
+                <w:b/>
+                <w:lang w:val="es-ES"/>
+              </w:rPr>
+            </w:pPr>
+            <w:proofErr w:type="spellStart"/>
+            <w:r>
+              <w:rPr>
+                <w:rFonts w:asciiTheme="majorHAnsi" w:hAnsiTheme="majorHAnsi" w:cstheme="majorHAnsi"/>
+                <w:b/>
+                <w:lang w:val="es-ES"/>
+              </w:rPr>
+              <w:t>Poscondiciones</w:t>
+            </w:r>
+            <w:proofErr w:type="spellEnd"/>
+            <w:r>
+              <w:rPr>
+                <w:rFonts w:asciiTheme="majorHAnsi" w:hAnsiTheme="majorHAnsi" w:cstheme="majorHAnsi"/>
+                <w:b/>
+                <w:lang w:val="es-ES"/>
+              </w:rPr>
+              <w:t>:</w:t>
+            </w:r>
+          </w:p>
+        </w:tc>
+        <w:tc>
+          <w:tcPr>
+            <w:tcW w:w="3428" w:type="pct"/>
+            <w:tcBorders>
+              <w:top w:val="single" w:sz="4" w:space="0" w:color="000000"/>
+              <w:left w:val="single" w:sz="4" w:space="0" w:color="000000"/>
+              <w:bottom w:val="single" w:sz="4" w:space="0" w:color="000000"/>
+              <w:right w:val="single" w:sz="8" w:space="0" w:color="000000"/>
+            </w:tcBorders>
+          </w:tcPr>
+          <w:p>
+            <w:pPr>
+              <w:spacing w:after="200" w:line="240" w:lineRule="auto"/>
+              <w:rPr>
+                <w:rFonts w:asciiTheme="majorHAnsi" w:hAnsiTheme="majorHAnsi" w:cstheme="majorHAnsi"/>
+                <w:lang w:val="es-ES"/>
+              </w:rPr>
+            </w:pPr>
+            <w:r>
+              <w:rPr>
+                <w:rFonts w:asciiTheme="majorHAnsi" w:hAnsiTheme="majorHAnsi" w:cstheme="majorHAnsi"/>
+                <w:b/>
+                <w:lang w:val="es-ES"/>
+              </w:rPr>
+              <w:t xml:space="preserve">POST01- </w:t>
+            </w:r>
+            <w:r>
+              <w:rPr>
+                <w:rFonts w:asciiTheme="majorHAnsi" w:hAnsiTheme="majorHAnsi" w:cstheme="majorHAnsi"/>
+                <w:lang w:val="es-ES"/>
+              </w:rPr>
+              <w:t xml:space="preserve"> </w:t>
+            </w:r>
+            <w:r>
+              <w:rPr>
+                <w:rFonts w:asciiTheme="majorHAnsi" w:hAnsiTheme="majorHAnsi" w:cstheme="majorHAnsi"/>
+                <w:lang w:val="es-ES"/>
+              </w:rPr>
+              <w:t>El usuario decide agregar otra sección con un nuevo perfil.</w:t>
+            </w:r>
+          </w:p>
+          <w:p>
+            <w:pPr>
+              <w:spacing w:after="200" w:line="240" w:lineRule="auto"/>
+              <w:rPr>
+                <w:rFonts w:asciiTheme="majorHAnsi" w:hAnsiTheme="majorHAnsi" w:cstheme="majorHAnsi"/>
+              </w:rPr>
+            </w:pPr>
+            <w:r>
+              <w:rPr>
+                <w:rFonts w:asciiTheme="majorHAnsi" w:hAnsiTheme="majorHAnsi" w:cstheme="majorHAnsi"/>
+                <w:b/>
+                <w:lang w:val="es-ES"/>
+              </w:rPr>
+              <w:t xml:space="preserve">POST02- </w:t>
+            </w:r>
+            <w:r>
+              <w:rPr>
+                <w:rFonts w:asciiTheme="majorHAnsi" w:hAnsiTheme="majorHAnsi" w:cstheme="majorHAnsi"/>
+                <w:b/>
+                <w:lang w:val="es-ES"/>
+              </w:rPr>
+              <w:t xml:space="preserve"> </w:t>
+            </w:r>
+            <w:r>
+              <w:rPr>
+                <w:rFonts w:asciiTheme="majorHAnsi" w:hAnsiTheme="majorHAnsi" w:cstheme="majorHAnsi"/>
+                <w:lang w:val="es-ES"/>
+              </w:rPr>
+              <w:t xml:space="preserve">El usuario </w:t>
+            </w:r>
+            <w:r>
+              <w:rPr>
+                <w:rFonts w:asciiTheme="majorHAnsi" w:hAnsiTheme="majorHAnsi" w:cstheme="majorHAnsi"/>
+                <w:lang w:val="es-ES"/>
+              </w:rPr>
+              <w:t>proporciona las condiciones de la viga</w:t>
+            </w:r>
+            <w:r>
+              <w:rPr>
+                <w:rFonts w:asciiTheme="majorHAnsi" w:hAnsiTheme="majorHAnsi" w:cstheme="majorHAnsi"/>
+                <w:lang w:val="es-ES"/>
+              </w:rPr>
+              <w:t>.</w:t>
+            </w:r>
+          </w:p>
+        </w:tc>
+      </w:tr>
+      <w:tr>
+        <w:trPr>
+          <w:trHeight w:val="329"/>
+        </w:trPr>
+        <w:tc>
+          <w:tcPr>
+            <w:tcW w:w="1572" w:type="pct"/>
+            <w:tcBorders>
+              <w:top w:val="single" w:sz="4" w:space="0" w:color="000000"/>
+              <w:left w:val="single" w:sz="8" w:space="0" w:color="000000"/>
+              <w:bottom w:val="single" w:sz="4" w:space="0" w:color="000000"/>
+              <w:right w:val="nil"/>
+            </w:tcBorders>
+            <w:hideMark/>
+          </w:tcPr>
+          <w:p>
+            <w:pPr>
+              <w:spacing w:line="240" w:lineRule="auto"/>
+              <w:rPr>
+                <w:rFonts w:asciiTheme="majorHAnsi" w:hAnsiTheme="majorHAnsi" w:cstheme="majorHAnsi"/>
+                <w:b/>
+                <w:lang w:val="es-ES"/>
+              </w:rPr>
+            </w:pPr>
+            <w:r>
+              <w:rPr>
+                <w:rFonts w:asciiTheme="majorHAnsi" w:hAnsiTheme="majorHAnsi" w:cstheme="majorHAnsi"/>
+                <w:b/>
+                <w:lang w:val="es-ES"/>
+              </w:rPr>
+              <w:t>Prioridad:</w:t>
+            </w:r>
+          </w:p>
+        </w:tc>
+        <w:tc>
+          <w:tcPr>
+            <w:tcW w:w="3428" w:type="pct"/>
+            <w:tcBorders>
+              <w:top w:val="single" w:sz="4" w:space="0" w:color="000000"/>
+              <w:left w:val="single" w:sz="4" w:space="0" w:color="000000"/>
+              <w:bottom w:val="single" w:sz="4" w:space="0" w:color="000000"/>
+              <w:right w:val="single" w:sz="8" w:space="0" w:color="000000"/>
+            </w:tcBorders>
+            <w:hideMark/>
+          </w:tcPr>
+          <w:p>
+            <w:pPr>
+              <w:spacing w:line="240" w:lineRule="auto"/>
+              <w:rPr>
+                <w:rFonts w:asciiTheme="majorHAnsi" w:hAnsiTheme="majorHAnsi" w:cstheme="majorHAnsi"/>
+                <w:lang w:val="es-ES"/>
+              </w:rPr>
+            </w:pPr>
+            <w:r>
+              <w:rPr>
+                <w:rFonts w:asciiTheme="majorHAnsi" w:hAnsiTheme="majorHAnsi" w:cstheme="majorHAnsi"/>
+                <w:lang w:val="es-ES"/>
+              </w:rPr>
+              <w:t>Indispensable.</w:t>
+            </w:r>
+          </w:p>
+        </w:tc>
+      </w:tr>
+    </w:tbl>
+    <w:p/>
+    <w:p>
+      <w:r>
+        <w:br w:type="page"/>
+      </w:r>
+    </w:p>
+    <w:p>
+      <w:pPr>
+        <w:pStyle w:val="Ttulo3"/>
+      </w:pPr>
+      <w:r>
+        <w:lastRenderedPageBreak/>
+        <w:t>Condicionar el sistema</w:t>
+      </w:r>
+    </w:p>
+    <w:p>
+      <w:pPr>
+        <w:pStyle w:val="Descripcin"/>
+        <w:keepNext/>
+      </w:pPr>
+      <w:r>
+        <w:t xml:space="preserve">Tabla </w:t>
+      </w:r>
+      <w:r>
+        <w:fldChar w:fldCharType="begin"/>
+      </w:r>
+      <w:r>
+        <w:instrText xml:space="preserve"> SEQ Tabla \* ARABIC </w:instrText>
+      </w:r>
+      <w:r>
+        <w:fldChar w:fldCharType="separate"/>
+      </w:r>
+      <w:r>
+        <w:rPr>
+          <w:noProof/>
+        </w:rPr>
+        <w:t>1</w:t>
+      </w:r>
+      <w:r>
+        <w:rPr>
+          <w:noProof/>
+        </w:rPr>
+        <w:fldChar w:fldCharType="end"/>
+      </w:r>
+      <w:r>
+        <w:t xml:space="preserve"> </w:t>
+      </w:r>
+      <w:r>
+        <w:t xml:space="preserve">Tabla de caso de uso </w:t>
+      </w:r>
+      <w:r>
+        <w:t>Condicionar el sistema</w:t>
+      </w:r>
+      <w:r>
+        <w:t>.</w:t>
+      </w:r>
+    </w:p>
+    <w:tbl>
+      <w:tblPr>
+        <w:tblW w:w="4923" w:type="pct"/>
+        <w:tblLook w:val="04A0" w:firstRow="1" w:lastRow="0" w:firstColumn="1" w:lastColumn="0" w:noHBand="0" w:noVBand="1"/>
+      </w:tblPr>
+      <w:tblGrid>
+        <w:gridCol w:w="2626"/>
+        <w:gridCol w:w="5727"/>
+      </w:tblGrid>
+      <w:tr>
+        <w:trPr>
+          <w:trHeight w:val="329"/>
+        </w:trPr>
+        <w:tc>
+          <w:tcPr>
+            <w:tcW w:w="1572" w:type="pct"/>
+            <w:tcBorders>
+              <w:top w:val="single" w:sz="4" w:space="0" w:color="000000"/>
+              <w:left w:val="single" w:sz="8" w:space="0" w:color="000000"/>
+              <w:bottom w:val="single" w:sz="4" w:space="0" w:color="000000"/>
+              <w:right w:val="nil"/>
+            </w:tcBorders>
+            <w:hideMark/>
+          </w:tcPr>
+          <w:p>
+            <w:pPr>
+              <w:spacing w:line="240" w:lineRule="auto"/>
+              <w:rPr>
+                <w:rFonts w:asciiTheme="majorHAnsi" w:hAnsiTheme="majorHAnsi" w:cstheme="majorHAnsi"/>
+                <w:b/>
+                <w:lang w:val="es-ES"/>
+              </w:rPr>
+            </w:pPr>
+            <w:r>
+              <w:rPr>
+                <w:rFonts w:asciiTheme="majorHAnsi" w:hAnsiTheme="majorHAnsi" w:cstheme="majorHAnsi"/>
+                <w:b/>
+                <w:lang w:val="es-ES"/>
+              </w:rPr>
+              <w:t>ID:</w:t>
+            </w:r>
+          </w:p>
+        </w:tc>
+        <w:tc>
+          <w:tcPr>
+            <w:tcW w:w="3428" w:type="pct"/>
+            <w:tcBorders>
+              <w:top w:val="single" w:sz="4" w:space="0" w:color="000000"/>
+              <w:left w:val="single" w:sz="4" w:space="0" w:color="000000"/>
+              <w:bottom w:val="single" w:sz="4" w:space="0" w:color="000000"/>
+              <w:right w:val="single" w:sz="8" w:space="0" w:color="000000"/>
+            </w:tcBorders>
+          </w:tcPr>
+          <w:p>
+            <w:pPr>
+              <w:spacing w:line="240" w:lineRule="auto"/>
+              <w:rPr>
+                <w:rFonts w:asciiTheme="majorHAnsi" w:hAnsiTheme="majorHAnsi" w:cstheme="majorHAnsi"/>
+                <w:lang w:val="es-ES"/>
+              </w:rPr>
+            </w:pPr>
+            <w:r>
+              <w:rPr>
+                <w:rFonts w:asciiTheme="majorHAnsi" w:hAnsiTheme="majorHAnsi" w:cstheme="majorHAnsi"/>
+                <w:lang w:val="es-ES"/>
+              </w:rPr>
+              <w:t>CU_05</w:t>
+            </w:r>
+          </w:p>
+        </w:tc>
+      </w:tr>
+      <w:tr>
+        <w:trPr>
+          <w:trHeight w:val="329"/>
+        </w:trPr>
+        <w:tc>
+          <w:tcPr>
+            <w:tcW w:w="1572" w:type="pct"/>
+            <w:tcBorders>
+              <w:top w:val="single" w:sz="4" w:space="0" w:color="000000"/>
+              <w:left w:val="single" w:sz="8" w:space="0" w:color="000000"/>
+              <w:bottom w:val="single" w:sz="4" w:space="0" w:color="000000"/>
+              <w:right w:val="nil"/>
+            </w:tcBorders>
+            <w:hideMark/>
+          </w:tcPr>
+          <w:p>
+            <w:pPr>
+              <w:spacing w:line="240" w:lineRule="auto"/>
+              <w:rPr>
+                <w:rFonts w:asciiTheme="majorHAnsi" w:hAnsiTheme="majorHAnsi" w:cstheme="majorHAnsi"/>
+                <w:b/>
+                <w:lang w:val="es-ES"/>
+              </w:rPr>
+            </w:pPr>
+            <w:r>
+              <w:rPr>
+                <w:rFonts w:asciiTheme="majorHAnsi" w:hAnsiTheme="majorHAnsi" w:cstheme="majorHAnsi"/>
+                <w:b/>
+                <w:lang w:val="es-ES"/>
+              </w:rPr>
+              <w:t>Nombre:</w:t>
+            </w:r>
+          </w:p>
+        </w:tc>
+        <w:tc>
+          <w:tcPr>
+            <w:tcW w:w="3428" w:type="pct"/>
+            <w:tcBorders>
+              <w:top w:val="single" w:sz="4" w:space="0" w:color="000000"/>
+              <w:left w:val="single" w:sz="4" w:space="0" w:color="000000"/>
+              <w:bottom w:val="single" w:sz="4" w:space="0" w:color="000000"/>
+              <w:right w:val="single" w:sz="8" w:space="0" w:color="000000"/>
+            </w:tcBorders>
+          </w:tcPr>
+          <w:p>
+            <w:pPr>
+              <w:spacing w:line="240" w:lineRule="auto"/>
+              <w:rPr>
+                <w:rFonts w:asciiTheme="majorHAnsi" w:hAnsiTheme="majorHAnsi" w:cstheme="majorHAnsi"/>
+              </w:rPr>
+            </w:pPr>
+            <w:r>
+              <w:rPr>
+                <w:rFonts w:asciiTheme="majorHAnsi" w:hAnsiTheme="majorHAnsi" w:cstheme="majorHAnsi"/>
+              </w:rPr>
+              <w:t>Condicionar el sistema</w:t>
+            </w:r>
+            <w:r>
+              <w:rPr>
+                <w:rFonts w:asciiTheme="majorHAnsi" w:hAnsiTheme="majorHAnsi" w:cstheme="majorHAnsi"/>
+              </w:rPr>
+              <w:t>.</w:t>
+            </w:r>
+            <w:r>
+              <w:rPr>
+                <w:rFonts w:asciiTheme="majorHAnsi" w:hAnsiTheme="majorHAnsi" w:cstheme="majorHAnsi"/>
+              </w:rPr>
+              <w:t xml:space="preserve"> </w:t>
+            </w:r>
+          </w:p>
+        </w:tc>
+      </w:tr>
+      <w:tr>
+        <w:trPr>
+          <w:trHeight w:val="329"/>
+        </w:trPr>
+        <w:tc>
+          <w:tcPr>
+            <w:tcW w:w="1572" w:type="pct"/>
+            <w:tcBorders>
+              <w:top w:val="single" w:sz="4" w:space="0" w:color="000000"/>
+              <w:left w:val="single" w:sz="8" w:space="0" w:color="000000"/>
+              <w:bottom w:val="single" w:sz="4" w:space="0" w:color="000000"/>
+              <w:right w:val="nil"/>
+            </w:tcBorders>
+            <w:hideMark/>
+          </w:tcPr>
+          <w:p>
+            <w:pPr>
+              <w:spacing w:line="240" w:lineRule="auto"/>
+              <w:rPr>
+                <w:rFonts w:asciiTheme="majorHAnsi" w:hAnsiTheme="majorHAnsi" w:cstheme="majorHAnsi"/>
+                <w:b/>
+                <w:lang w:val="es-ES"/>
+              </w:rPr>
+            </w:pPr>
+            <w:r>
+              <w:rPr>
+                <w:rFonts w:asciiTheme="majorHAnsi" w:hAnsiTheme="majorHAnsi" w:cstheme="majorHAnsi"/>
+                <w:b/>
+                <w:lang w:val="es-ES"/>
+              </w:rPr>
+              <w:t>Autor(es):</w:t>
+            </w:r>
+          </w:p>
+        </w:tc>
+        <w:tc>
+          <w:tcPr>
+            <w:tcW w:w="3428" w:type="pct"/>
+            <w:tcBorders>
+              <w:top w:val="single" w:sz="4" w:space="0" w:color="000000"/>
+              <w:left w:val="single" w:sz="4" w:space="0" w:color="000000"/>
+              <w:bottom w:val="single" w:sz="4" w:space="0" w:color="000000"/>
+              <w:right w:val="single" w:sz="8" w:space="0" w:color="000000"/>
+            </w:tcBorders>
+          </w:tcPr>
+          <w:p>
+            <w:pPr>
+              <w:spacing w:line="240" w:lineRule="auto"/>
+              <w:rPr>
+                <w:rFonts w:asciiTheme="majorHAnsi" w:hAnsiTheme="majorHAnsi" w:cstheme="majorHAnsi"/>
+                <w:lang w:val="es-ES"/>
+              </w:rPr>
+            </w:pPr>
+            <w:r>
+              <w:rPr>
+                <w:rFonts w:asciiTheme="majorHAnsi" w:hAnsiTheme="majorHAnsi" w:cstheme="majorHAnsi"/>
+                <w:lang w:val="es-ES"/>
+              </w:rPr>
+              <w:t>Mares Solano Francisco Manuel</w:t>
+            </w:r>
+          </w:p>
+        </w:tc>
+      </w:tr>
+      <w:tr>
+        <w:trPr>
+          <w:trHeight w:val="329"/>
+        </w:trPr>
+        <w:tc>
+          <w:tcPr>
+            <w:tcW w:w="1572" w:type="pct"/>
+            <w:tcBorders>
+              <w:top w:val="single" w:sz="4" w:space="0" w:color="000000"/>
+              <w:left w:val="single" w:sz="8" w:space="0" w:color="000000"/>
+              <w:bottom w:val="single" w:sz="4" w:space="0" w:color="000000"/>
+              <w:right w:val="nil"/>
+            </w:tcBorders>
+            <w:hideMark/>
+          </w:tcPr>
+          <w:p>
+            <w:pPr>
+              <w:spacing w:line="240" w:lineRule="auto"/>
+              <w:rPr>
+                <w:rFonts w:asciiTheme="majorHAnsi" w:hAnsiTheme="majorHAnsi" w:cstheme="majorHAnsi"/>
+                <w:b/>
+                <w:lang w:val="es-ES"/>
+              </w:rPr>
+            </w:pPr>
+            <w:r>
+              <w:rPr>
+                <w:rFonts w:asciiTheme="majorHAnsi" w:hAnsiTheme="majorHAnsi" w:cstheme="majorHAnsi"/>
+                <w:b/>
+                <w:lang w:val="es-ES"/>
+              </w:rPr>
+              <w:t>Fecha de creación:</w:t>
+            </w:r>
+          </w:p>
+        </w:tc>
+        <w:tc>
+          <w:tcPr>
+            <w:tcW w:w="3428" w:type="pct"/>
+            <w:tcBorders>
+              <w:top w:val="single" w:sz="4" w:space="0" w:color="000000"/>
+              <w:left w:val="single" w:sz="4" w:space="0" w:color="000000"/>
+              <w:bottom w:val="single" w:sz="4" w:space="0" w:color="000000"/>
+              <w:right w:val="single" w:sz="8" w:space="0" w:color="000000"/>
+            </w:tcBorders>
+          </w:tcPr>
+          <w:p>
+            <w:pPr>
+              <w:spacing w:line="240" w:lineRule="auto"/>
+              <w:rPr>
+                <w:rFonts w:asciiTheme="majorHAnsi" w:hAnsiTheme="majorHAnsi" w:cstheme="majorHAnsi"/>
+                <w:lang w:val="es-ES"/>
+              </w:rPr>
+            </w:pPr>
+            <w:r>
+              <w:rPr>
+                <w:rFonts w:asciiTheme="majorHAnsi" w:hAnsiTheme="majorHAnsi" w:cstheme="majorHAnsi"/>
+                <w:lang w:val="es-ES"/>
+              </w:rPr>
+              <w:t>12/08/2017</w:t>
+            </w:r>
+          </w:p>
+        </w:tc>
+      </w:tr>
+      <w:tr>
+        <w:trPr>
+          <w:trHeight w:val="329"/>
+        </w:trPr>
+        <w:tc>
+          <w:tcPr>
+            <w:tcW w:w="1572" w:type="pct"/>
+            <w:tcBorders>
+              <w:top w:val="single" w:sz="4" w:space="0" w:color="000000"/>
+              <w:left w:val="single" w:sz="8" w:space="0" w:color="000000"/>
+              <w:bottom w:val="single" w:sz="4" w:space="0" w:color="000000"/>
+              <w:right w:val="nil"/>
+            </w:tcBorders>
+            <w:hideMark/>
+          </w:tcPr>
+          <w:p>
+            <w:pPr>
+              <w:spacing w:line="240" w:lineRule="auto"/>
+              <w:rPr>
+                <w:rFonts w:asciiTheme="majorHAnsi" w:hAnsiTheme="majorHAnsi" w:cstheme="majorHAnsi"/>
+                <w:b/>
+                <w:lang w:val="es-ES"/>
+              </w:rPr>
+            </w:pPr>
+            <w:r>
+              <w:rPr>
+                <w:rFonts w:asciiTheme="majorHAnsi" w:hAnsiTheme="majorHAnsi" w:cstheme="majorHAnsi"/>
+                <w:b/>
+                <w:lang w:val="es-ES"/>
+              </w:rPr>
+              <w:t>Fecha de actualización:</w:t>
+            </w:r>
+          </w:p>
+        </w:tc>
+        <w:tc>
+          <w:tcPr>
+            <w:tcW w:w="3428" w:type="pct"/>
+            <w:tcBorders>
+              <w:top w:val="single" w:sz="4" w:space="0" w:color="000000"/>
+              <w:left w:val="single" w:sz="4" w:space="0" w:color="000000"/>
+              <w:bottom w:val="single" w:sz="4" w:space="0" w:color="000000"/>
+              <w:right w:val="single" w:sz="8" w:space="0" w:color="000000"/>
+            </w:tcBorders>
+          </w:tcPr>
+          <w:p>
+            <w:pPr>
+              <w:spacing w:line="240" w:lineRule="auto"/>
+              <w:rPr>
+                <w:rFonts w:asciiTheme="majorHAnsi" w:hAnsiTheme="majorHAnsi" w:cstheme="majorHAnsi"/>
+                <w:lang w:val="es-ES"/>
+              </w:rPr>
+            </w:pPr>
+          </w:p>
+        </w:tc>
+      </w:tr>
+      <w:tr>
+        <w:trPr>
+          <w:trHeight w:val="329"/>
+        </w:trPr>
+        <w:tc>
+          <w:tcPr>
+            <w:tcW w:w="1572" w:type="pct"/>
+            <w:tcBorders>
+              <w:top w:val="single" w:sz="4" w:space="0" w:color="000000"/>
+              <w:left w:val="single" w:sz="8" w:space="0" w:color="000000"/>
+              <w:bottom w:val="single" w:sz="4" w:space="0" w:color="000000"/>
+              <w:right w:val="nil"/>
+            </w:tcBorders>
+            <w:hideMark/>
+          </w:tcPr>
+          <w:p>
+            <w:pPr>
+              <w:spacing w:line="240" w:lineRule="auto"/>
+              <w:rPr>
+                <w:rFonts w:asciiTheme="majorHAnsi" w:hAnsiTheme="majorHAnsi" w:cstheme="majorHAnsi"/>
+                <w:b/>
+                <w:lang w:val="es-ES"/>
+              </w:rPr>
+            </w:pPr>
+            <w:r>
+              <w:rPr>
+                <w:rFonts w:asciiTheme="majorHAnsi" w:hAnsiTheme="majorHAnsi" w:cstheme="majorHAnsi"/>
+                <w:b/>
+                <w:lang w:val="es-ES"/>
+              </w:rPr>
+              <w:t>Actor(es):</w:t>
+            </w:r>
+          </w:p>
+        </w:tc>
+        <w:tc>
+          <w:tcPr>
+            <w:tcW w:w="3428" w:type="pct"/>
+            <w:tcBorders>
+              <w:top w:val="single" w:sz="4" w:space="0" w:color="000000"/>
+              <w:left w:val="single" w:sz="4" w:space="0" w:color="000000"/>
+              <w:bottom w:val="single" w:sz="4" w:space="0" w:color="000000"/>
+              <w:right w:val="single" w:sz="8" w:space="0" w:color="000000"/>
+            </w:tcBorders>
+          </w:tcPr>
+          <w:p>
+            <w:pPr>
+              <w:spacing w:line="240" w:lineRule="auto"/>
+              <w:rPr>
+                <w:rFonts w:asciiTheme="majorHAnsi" w:hAnsiTheme="majorHAnsi" w:cstheme="majorHAnsi"/>
+                <w:lang w:val="es-ES"/>
+              </w:rPr>
+            </w:pPr>
+            <w:r>
+              <w:rPr>
+                <w:rFonts w:asciiTheme="majorHAnsi" w:hAnsiTheme="majorHAnsi" w:cstheme="majorHAnsi"/>
+                <w:lang w:val="es-ES"/>
+              </w:rPr>
+              <w:t>Usuario</w:t>
+            </w:r>
+          </w:p>
+        </w:tc>
+      </w:tr>
+      <w:tr>
+        <w:trPr>
+          <w:trHeight w:val="329"/>
+        </w:trPr>
+        <w:tc>
+          <w:tcPr>
+            <w:tcW w:w="1572" w:type="pct"/>
+            <w:tcBorders>
+              <w:top w:val="single" w:sz="4" w:space="0" w:color="000000"/>
+              <w:left w:val="single" w:sz="8" w:space="0" w:color="000000"/>
+              <w:bottom w:val="single" w:sz="4" w:space="0" w:color="000000"/>
+              <w:right w:val="nil"/>
+            </w:tcBorders>
+            <w:hideMark/>
+          </w:tcPr>
+          <w:p>
+            <w:pPr>
+              <w:spacing w:line="240" w:lineRule="auto"/>
+              <w:rPr>
+                <w:rFonts w:asciiTheme="majorHAnsi" w:hAnsiTheme="majorHAnsi" w:cstheme="majorHAnsi"/>
+                <w:b/>
+                <w:lang w:val="es-ES"/>
+              </w:rPr>
+            </w:pPr>
+            <w:r>
+              <w:rPr>
+                <w:rFonts w:asciiTheme="majorHAnsi" w:hAnsiTheme="majorHAnsi" w:cstheme="majorHAnsi"/>
+                <w:b/>
+                <w:lang w:val="es-ES"/>
+              </w:rPr>
+              <w:t>Descripción:</w:t>
+            </w:r>
+          </w:p>
+        </w:tc>
+        <w:tc>
+          <w:tcPr>
+            <w:tcW w:w="3428" w:type="pct"/>
+            <w:tcBorders>
+              <w:top w:val="single" w:sz="4" w:space="0" w:color="000000"/>
+              <w:left w:val="single" w:sz="4" w:space="0" w:color="000000"/>
+              <w:bottom w:val="single" w:sz="4" w:space="0" w:color="000000"/>
+              <w:right w:val="single" w:sz="8" w:space="0" w:color="000000"/>
+            </w:tcBorders>
+          </w:tcPr>
+          <w:p>
+            <w:pPr>
+              <w:spacing w:line="240" w:lineRule="auto"/>
+              <w:jc w:val="both"/>
+              <w:rPr>
+                <w:rFonts w:asciiTheme="majorHAnsi" w:hAnsiTheme="majorHAnsi" w:cstheme="majorHAnsi"/>
+                <w:lang w:val="es-ES"/>
+              </w:rPr>
+            </w:pPr>
+            <w:r>
+              <w:rPr>
+                <w:rFonts w:asciiTheme="majorHAnsi" w:hAnsiTheme="majorHAnsi" w:cstheme="majorHAnsi"/>
+                <w:lang w:val="es-ES"/>
+              </w:rPr>
+              <w:t xml:space="preserve">Este caso de uso inicia cuando el usuario </w:t>
+            </w:r>
+            <w:r>
+              <w:rPr>
+                <w:rFonts w:asciiTheme="majorHAnsi" w:hAnsiTheme="majorHAnsi" w:cstheme="majorHAnsi"/>
+                <w:lang w:val="es-ES"/>
+              </w:rPr>
+              <w:t>proporciona las condiciones del sistema y</w:t>
+            </w:r>
+            <w:r>
+              <w:rPr>
+                <w:rFonts w:asciiTheme="majorHAnsi" w:hAnsiTheme="majorHAnsi" w:cstheme="majorHAnsi"/>
+                <w:lang w:val="es-ES"/>
+              </w:rPr>
+              <w:t xml:space="preserve"> confirma visualmente el diseño para obtener resultados</w:t>
+            </w:r>
+            <w:r>
+              <w:rPr>
+                <w:rFonts w:asciiTheme="majorHAnsi" w:hAnsiTheme="majorHAnsi" w:cstheme="majorHAnsi"/>
+                <w:lang w:val="es-ES"/>
+              </w:rPr>
+              <w:t>.</w:t>
+            </w:r>
+          </w:p>
+        </w:tc>
+      </w:tr>
+      <w:tr>
+        <w:trPr>
+          <w:trHeight w:val="329"/>
+        </w:trPr>
+        <w:tc>
+          <w:tcPr>
+            <w:tcW w:w="1572" w:type="pct"/>
+            <w:tcBorders>
+              <w:top w:val="single" w:sz="4" w:space="0" w:color="000000"/>
+              <w:left w:val="single" w:sz="8" w:space="0" w:color="000000"/>
+              <w:bottom w:val="single" w:sz="4" w:space="0" w:color="000000"/>
+              <w:right w:val="nil"/>
+            </w:tcBorders>
+            <w:hideMark/>
+          </w:tcPr>
+          <w:p>
+            <w:pPr>
+              <w:spacing w:line="240" w:lineRule="auto"/>
+              <w:rPr>
+                <w:rFonts w:asciiTheme="majorHAnsi" w:hAnsiTheme="majorHAnsi" w:cstheme="majorHAnsi"/>
+                <w:b/>
+                <w:lang w:val="es-ES"/>
+              </w:rPr>
+            </w:pPr>
+            <w:r>
+              <w:rPr>
+                <w:rFonts w:asciiTheme="majorHAnsi" w:hAnsiTheme="majorHAnsi" w:cstheme="majorHAnsi"/>
+                <w:b/>
+                <w:lang w:val="es-ES"/>
+              </w:rPr>
+              <w:t>Precondiciones:</w:t>
+            </w:r>
+          </w:p>
+        </w:tc>
+        <w:tc>
+          <w:tcPr>
+            <w:tcW w:w="3428" w:type="pct"/>
+            <w:tcBorders>
+              <w:top w:val="single" w:sz="4" w:space="0" w:color="000000"/>
+              <w:left w:val="single" w:sz="4" w:space="0" w:color="000000"/>
+              <w:bottom w:val="single" w:sz="4" w:space="0" w:color="000000"/>
+              <w:right w:val="single" w:sz="8" w:space="0" w:color="000000"/>
+            </w:tcBorders>
+          </w:tcPr>
+          <w:p>
+            <w:pPr>
+              <w:spacing w:line="240" w:lineRule="auto"/>
+              <w:rPr>
+                <w:rFonts w:asciiTheme="majorHAnsi" w:hAnsiTheme="majorHAnsi" w:cstheme="majorHAnsi"/>
+                <w:lang w:val="es-ES"/>
+              </w:rPr>
+            </w:pPr>
+            <w:r>
+              <w:rPr>
+                <w:rFonts w:asciiTheme="majorHAnsi" w:hAnsiTheme="majorHAnsi" w:cstheme="majorHAnsi"/>
+                <w:b/>
+                <w:lang w:val="es-ES"/>
+              </w:rPr>
+              <w:t xml:space="preserve">PRE01- </w:t>
+            </w:r>
+            <w:r>
+              <w:rPr>
+                <w:rFonts w:asciiTheme="majorHAnsi" w:hAnsiTheme="majorHAnsi" w:cstheme="majorHAnsi"/>
+                <w:lang w:val="es-ES"/>
+              </w:rPr>
+              <w:t>Tener un perfil hecho.</w:t>
+            </w:r>
+            <w:bookmarkStart w:id="0" w:name="_GoBack"/>
+            <w:bookmarkEnd w:id="0"/>
+          </w:p>
+        </w:tc>
+      </w:tr>
+      <w:tr>
+        <w:trPr>
+          <w:trHeight w:val="329"/>
+        </w:trPr>
+        <w:tc>
+          <w:tcPr>
+            <w:tcW w:w="1572" w:type="pct"/>
+            <w:tcBorders>
+              <w:top w:val="single" w:sz="4" w:space="0" w:color="000000"/>
+              <w:left w:val="single" w:sz="8" w:space="0" w:color="000000"/>
+              <w:bottom w:val="single" w:sz="4" w:space="0" w:color="000000"/>
+              <w:right w:val="nil"/>
+            </w:tcBorders>
+            <w:hideMark/>
+          </w:tcPr>
+          <w:p>
+            <w:pPr>
+              <w:spacing w:line="240" w:lineRule="auto"/>
+              <w:rPr>
+                <w:rFonts w:asciiTheme="majorHAnsi" w:hAnsiTheme="majorHAnsi" w:cstheme="majorHAnsi"/>
+                <w:b/>
+                <w:lang w:val="es-ES"/>
+              </w:rPr>
+            </w:pPr>
+            <w:r>
+              <w:rPr>
+                <w:rFonts w:asciiTheme="majorHAnsi" w:hAnsiTheme="majorHAnsi" w:cstheme="majorHAnsi"/>
+                <w:b/>
+                <w:lang w:val="es-ES"/>
+              </w:rPr>
+              <w:t>Flujo Normal:</w:t>
+            </w:r>
+          </w:p>
+        </w:tc>
+        <w:tc>
+          <w:tcPr>
+            <w:tcW w:w="3428" w:type="pct"/>
+            <w:tcBorders>
+              <w:top w:val="single" w:sz="4" w:space="0" w:color="000000"/>
+              <w:left w:val="single" w:sz="4" w:space="0" w:color="000000"/>
+              <w:bottom w:val="single" w:sz="4" w:space="0" w:color="000000"/>
+              <w:right w:val="single" w:sz="8" w:space="0" w:color="000000"/>
+            </w:tcBorders>
+          </w:tcPr>
+          <w:p>
+            <w:pPr>
+              <w:spacing w:after="200" w:line="240" w:lineRule="auto"/>
+              <w:rPr>
+                <w:rFonts w:asciiTheme="majorHAnsi" w:hAnsiTheme="majorHAnsi" w:cstheme="majorHAnsi"/>
+                <w:b/>
+              </w:rPr>
+            </w:pPr>
+            <w:r>
+              <w:rPr>
+                <w:rFonts w:asciiTheme="majorHAnsi" w:hAnsiTheme="majorHAnsi" w:cstheme="majorHAnsi"/>
+                <w:b/>
+              </w:rPr>
+              <w:t>Flujo normal</w:t>
+            </w:r>
+          </w:p>
+          <w:p>
+            <w:pPr>
+              <w:spacing w:after="200" w:line="240" w:lineRule="auto"/>
+              <w:rPr>
+                <w:rFonts w:asciiTheme="majorHAnsi" w:hAnsiTheme="majorHAnsi" w:cstheme="majorHAnsi"/>
+              </w:rPr>
+            </w:pPr>
+            <w:r>
+              <w:rPr>
+                <w:rFonts w:asciiTheme="majorHAnsi" w:hAnsiTheme="majorHAnsi" w:cstheme="majorHAnsi"/>
+              </w:rPr>
+              <w:t xml:space="preserve">1a. El usuario </w:t>
+            </w:r>
+            <w:r>
+              <w:rPr>
+                <w:rFonts w:asciiTheme="majorHAnsi" w:hAnsiTheme="majorHAnsi" w:cstheme="majorHAnsi"/>
+              </w:rPr>
+              <w:t>indica las condiciones a analizar en el sistema y terminar al indicarlo con el botón &lt;Vista previa&gt;</w:t>
+            </w:r>
+            <w:r>
+              <w:rPr>
+                <w:rFonts w:asciiTheme="majorHAnsi" w:hAnsiTheme="majorHAnsi" w:cstheme="majorHAnsi"/>
+              </w:rPr>
+              <w:t>.</w:t>
+            </w:r>
+          </w:p>
+          <w:p>
+            <w:pPr>
+              <w:spacing w:after="200" w:line="240" w:lineRule="auto"/>
+              <w:rPr>
+                <w:rFonts w:asciiTheme="majorHAnsi" w:hAnsiTheme="majorHAnsi" w:cstheme="majorHAnsi"/>
+              </w:rPr>
+            </w:pPr>
+            <w:r>
+              <w:rPr>
+                <w:rFonts w:asciiTheme="majorHAnsi" w:hAnsiTheme="majorHAnsi" w:cstheme="majorHAnsi"/>
+              </w:rPr>
+              <w:t xml:space="preserve">2a. </w:t>
+            </w:r>
+            <w:r>
+              <w:rPr>
+                <w:rFonts w:asciiTheme="majorHAnsi" w:hAnsiTheme="majorHAnsi" w:cstheme="majorHAnsi"/>
+              </w:rPr>
+              <w:t>muestra el diseño de la viga con los elementos seleccionados previamente</w:t>
+            </w:r>
+            <w:r>
+              <w:rPr>
+                <w:rFonts w:asciiTheme="majorHAnsi" w:hAnsiTheme="majorHAnsi" w:cstheme="majorHAnsi"/>
+              </w:rPr>
+              <w:t>.</w:t>
+            </w:r>
+          </w:p>
+          <w:p>
+            <w:pPr>
+              <w:spacing w:after="200" w:line="240" w:lineRule="auto"/>
+              <w:rPr>
+                <w:rFonts w:asciiTheme="majorHAnsi" w:hAnsiTheme="majorHAnsi" w:cstheme="majorHAnsi"/>
+              </w:rPr>
+            </w:pPr>
+            <w:r>
+              <w:rPr>
+                <w:rFonts w:asciiTheme="majorHAnsi" w:hAnsiTheme="majorHAnsi" w:cstheme="majorHAnsi"/>
+              </w:rPr>
+              <w:t>3</w:t>
+            </w:r>
+            <w:r>
+              <w:rPr>
+                <w:rFonts w:asciiTheme="majorHAnsi" w:hAnsiTheme="majorHAnsi" w:cstheme="majorHAnsi"/>
+              </w:rPr>
+              <w:t>a. El usuario confirma visualmente el sistema con la opción &lt;Aceptar&gt;.</w:t>
+            </w:r>
+          </w:p>
+          <w:p>
+            <w:pPr>
+              <w:spacing w:after="200" w:line="240" w:lineRule="auto"/>
+              <w:rPr>
+                <w:rFonts w:asciiTheme="majorHAnsi" w:hAnsiTheme="majorHAnsi" w:cstheme="majorHAnsi"/>
+              </w:rPr>
+            </w:pPr>
+            <w:r>
+              <w:rPr>
+                <w:rFonts w:asciiTheme="majorHAnsi" w:hAnsiTheme="majorHAnsi" w:cstheme="majorHAnsi"/>
+              </w:rPr>
+              <w:t>4</w:t>
+            </w:r>
+            <w:r>
+              <w:rPr>
+                <w:rFonts w:asciiTheme="majorHAnsi" w:hAnsiTheme="majorHAnsi" w:cstheme="majorHAnsi"/>
+              </w:rPr>
+              <w:t>a. El sistema calcula las deflexiones y ángulos y los muestra en pantalla.</w:t>
+            </w:r>
+          </w:p>
+          <w:p>
+            <w:pPr>
+              <w:spacing w:after="200" w:line="240" w:lineRule="auto"/>
+              <w:rPr>
+                <w:rFonts w:asciiTheme="majorHAnsi" w:hAnsiTheme="majorHAnsi" w:cstheme="majorHAnsi"/>
+              </w:rPr>
+            </w:pPr>
+            <w:r>
+              <w:rPr>
+                <w:rFonts w:asciiTheme="majorHAnsi" w:hAnsiTheme="majorHAnsi" w:cstheme="majorHAnsi"/>
+              </w:rPr>
+              <w:t xml:space="preserve"> 5a. El usuario adquiere la información requerida y decide terminar el proyecto.</w:t>
+            </w:r>
+          </w:p>
+          <w:p>
+            <w:pPr>
+              <w:spacing w:after="200" w:line="240" w:lineRule="auto"/>
+              <w:rPr>
+                <w:rFonts w:asciiTheme="majorHAnsi" w:hAnsiTheme="majorHAnsi" w:cstheme="majorHAnsi"/>
+              </w:rPr>
+            </w:pPr>
+            <w:r>
+              <w:rPr>
+                <w:rFonts w:asciiTheme="majorHAnsi" w:hAnsiTheme="majorHAnsi" w:cstheme="majorHAnsi"/>
+              </w:rPr>
+              <w:t xml:space="preserve">6a. El sistema cierra el proyecto. </w:t>
+            </w:r>
+          </w:p>
+        </w:tc>
+      </w:tr>
+      <w:tr>
+        <w:trPr>
+          <w:trHeight w:val="329"/>
+        </w:trPr>
+        <w:tc>
+          <w:tcPr>
+            <w:tcW w:w="1572" w:type="pct"/>
+            <w:tcBorders>
+              <w:top w:val="single" w:sz="4" w:space="0" w:color="000000"/>
+              <w:left w:val="single" w:sz="8" w:space="0" w:color="000000"/>
+              <w:bottom w:val="single" w:sz="4" w:space="0" w:color="000000"/>
+              <w:right w:val="nil"/>
+            </w:tcBorders>
+            <w:hideMark/>
+          </w:tcPr>
+          <w:p>
+            <w:pPr>
+              <w:spacing w:line="240" w:lineRule="auto"/>
+              <w:rPr>
+                <w:rFonts w:asciiTheme="majorHAnsi" w:hAnsiTheme="majorHAnsi" w:cstheme="majorHAnsi"/>
+                <w:b/>
+                <w:lang w:val="es-ES"/>
+              </w:rPr>
+            </w:pPr>
+            <w:r>
+              <w:rPr>
+                <w:rFonts w:asciiTheme="majorHAnsi" w:hAnsiTheme="majorHAnsi" w:cstheme="majorHAnsi"/>
+                <w:b/>
+                <w:lang w:val="es-ES"/>
+              </w:rPr>
+              <w:t>Flujos Alternos:</w:t>
+            </w:r>
+          </w:p>
+        </w:tc>
+        <w:tc>
+          <w:tcPr>
+            <w:tcW w:w="3428" w:type="pct"/>
+            <w:tcBorders>
+              <w:top w:val="single" w:sz="4" w:space="0" w:color="000000"/>
+              <w:left w:val="single" w:sz="4" w:space="0" w:color="000000"/>
+              <w:bottom w:val="single" w:sz="4" w:space="0" w:color="000000"/>
+              <w:right w:val="single" w:sz="8" w:space="0" w:color="000000"/>
+            </w:tcBorders>
+            <w:hideMark/>
+          </w:tcPr>
+          <w:p>
+            <w:pPr>
+              <w:spacing w:after="200" w:line="240" w:lineRule="auto"/>
+              <w:rPr>
+                <w:rFonts w:asciiTheme="majorHAnsi" w:hAnsiTheme="majorHAnsi" w:cstheme="majorHAnsi"/>
+                <w:b/>
+              </w:rPr>
+            </w:pPr>
+            <w:r>
+              <w:rPr>
+                <w:rFonts w:asciiTheme="majorHAnsi" w:hAnsiTheme="majorHAnsi" w:cstheme="majorHAnsi"/>
+                <w:b/>
+              </w:rPr>
+              <w:t>Flujos alternos</w:t>
+            </w:r>
+          </w:p>
+          <w:p>
+            <w:pPr>
+              <w:spacing w:after="200" w:line="240" w:lineRule="auto"/>
+              <w:rPr>
+                <w:rFonts w:asciiTheme="majorHAnsi" w:hAnsiTheme="majorHAnsi" w:cstheme="majorHAnsi"/>
+                <w:b/>
+              </w:rPr>
+            </w:pPr>
+            <w:r>
+              <w:rPr>
+                <w:rFonts w:asciiTheme="majorHAnsi" w:hAnsiTheme="majorHAnsi" w:cstheme="majorHAnsi"/>
+                <w:b/>
+              </w:rPr>
+              <w:t>General nueva sección</w:t>
+            </w:r>
+          </w:p>
+          <w:p>
+            <w:pPr>
+              <w:spacing w:after="200" w:line="240" w:lineRule="auto"/>
+              <w:rPr>
+                <w:rFonts w:asciiTheme="majorHAnsi" w:hAnsiTheme="majorHAnsi" w:cstheme="majorHAnsi"/>
+              </w:rPr>
+            </w:pPr>
+            <w:r>
+              <w:rPr>
+                <w:rFonts w:asciiTheme="majorHAnsi" w:hAnsiTheme="majorHAnsi" w:cstheme="majorHAnsi"/>
+              </w:rPr>
+              <w:t>1b</w:t>
+            </w:r>
+            <w:r>
+              <w:rPr>
+                <w:rFonts w:asciiTheme="majorHAnsi" w:hAnsiTheme="majorHAnsi" w:cstheme="majorHAnsi"/>
+              </w:rPr>
+              <w:t>.</w:t>
+            </w:r>
+            <w:r>
+              <w:rPr>
+                <w:rFonts w:asciiTheme="majorHAnsi" w:hAnsiTheme="majorHAnsi" w:cstheme="majorHAnsi"/>
+              </w:rPr>
+              <w:t xml:space="preserve"> El usuario desea agregar una nueva sección en la viga con diferente perfil y lo indica con el botón del panel izquierdo &lt;agregar perfil&gt;.</w:t>
+            </w:r>
+          </w:p>
+          <w:p>
+            <w:pPr>
+              <w:spacing w:after="200" w:line="240" w:lineRule="auto"/>
+              <w:rPr>
+                <w:rFonts w:asciiTheme="majorHAnsi" w:hAnsiTheme="majorHAnsi" w:cstheme="majorHAnsi"/>
+                <w:b/>
+                <w:i/>
+              </w:rPr>
+            </w:pPr>
+            <w:r>
+              <w:rPr>
+                <w:rFonts w:asciiTheme="majorHAnsi" w:hAnsiTheme="majorHAnsi" w:cstheme="majorHAnsi"/>
+              </w:rPr>
+              <w:t>2</w:t>
+            </w:r>
+            <w:r>
+              <w:rPr>
+                <w:rFonts w:asciiTheme="majorHAnsi" w:hAnsiTheme="majorHAnsi" w:cstheme="majorHAnsi"/>
+              </w:rPr>
+              <w:t>b</w:t>
+            </w:r>
+            <w:r>
+              <w:rPr>
+                <w:rFonts w:asciiTheme="majorHAnsi" w:hAnsiTheme="majorHAnsi" w:cstheme="majorHAnsi"/>
+              </w:rPr>
+              <w:t>. El sistema regresa al caso de uso</w:t>
+            </w:r>
+            <w:r>
+              <w:rPr>
+                <w:rFonts w:asciiTheme="majorHAnsi" w:hAnsiTheme="majorHAnsi" w:cstheme="majorHAnsi"/>
+                <w:i/>
+              </w:rPr>
+              <w:t xml:space="preserve"> Escoger perfil.</w:t>
+            </w:r>
+          </w:p>
+          <w:p>
+            <w:pPr>
+              <w:spacing w:after="200" w:line="240" w:lineRule="auto"/>
+              <w:rPr>
+                <w:rFonts w:asciiTheme="majorHAnsi" w:hAnsiTheme="majorHAnsi" w:cstheme="majorHAnsi"/>
+              </w:rPr>
+            </w:pPr>
+            <w:r>
+              <w:rPr>
+                <w:rFonts w:asciiTheme="majorHAnsi" w:hAnsiTheme="majorHAnsi" w:cstheme="majorHAnsi"/>
+                <w:b/>
+              </w:rPr>
+              <w:t>Modificar sistema</w:t>
+            </w:r>
+            <w:r>
+              <w:rPr>
+                <w:rFonts w:asciiTheme="majorHAnsi" w:hAnsiTheme="majorHAnsi" w:cstheme="majorHAnsi"/>
+                <w:b/>
+              </w:rPr>
+              <w:t xml:space="preserve">. </w:t>
+            </w:r>
+          </w:p>
+          <w:p>
+            <w:pPr>
+              <w:spacing w:after="200" w:line="240" w:lineRule="auto"/>
+              <w:rPr>
+                <w:rFonts w:asciiTheme="majorHAnsi" w:hAnsiTheme="majorHAnsi" w:cstheme="majorHAnsi"/>
+              </w:rPr>
+            </w:pPr>
+            <w:r>
+              <w:rPr>
+                <w:rFonts w:asciiTheme="majorHAnsi" w:hAnsiTheme="majorHAnsi" w:cstheme="majorHAnsi"/>
+              </w:rPr>
+              <w:t>3</w:t>
+            </w:r>
+            <w:r>
+              <w:rPr>
+                <w:rFonts w:asciiTheme="majorHAnsi" w:hAnsiTheme="majorHAnsi" w:cstheme="majorHAnsi"/>
+              </w:rPr>
+              <w:t>c</w:t>
+            </w:r>
+            <w:r>
+              <w:rPr>
+                <w:rFonts w:asciiTheme="majorHAnsi" w:hAnsiTheme="majorHAnsi" w:cstheme="majorHAnsi"/>
+              </w:rPr>
+              <w:t xml:space="preserve">. El usuario </w:t>
+            </w:r>
+            <w:r>
+              <w:rPr>
+                <w:rFonts w:asciiTheme="majorHAnsi" w:hAnsiTheme="majorHAnsi" w:cstheme="majorHAnsi"/>
+              </w:rPr>
+              <w:t xml:space="preserve">desea modificar el sistema y lo indica con </w:t>
+            </w:r>
+            <w:r>
+              <w:rPr>
+                <w:rFonts w:asciiTheme="majorHAnsi" w:hAnsiTheme="majorHAnsi" w:cstheme="majorHAnsi"/>
+              </w:rPr>
+              <w:t>el botón &lt;Cancelar&gt;.</w:t>
+            </w:r>
+          </w:p>
+          <w:p>
+            <w:pPr>
+              <w:spacing w:after="200" w:line="240" w:lineRule="auto"/>
+              <w:rPr>
+                <w:rFonts w:asciiTheme="majorHAnsi" w:hAnsiTheme="majorHAnsi" w:cstheme="majorHAnsi"/>
+              </w:rPr>
+            </w:pPr>
+            <w:r>
+              <w:rPr>
+                <w:rFonts w:asciiTheme="majorHAnsi" w:hAnsiTheme="majorHAnsi" w:cstheme="majorHAnsi"/>
+              </w:rPr>
+              <w:t>4</w:t>
+            </w:r>
+            <w:r>
+              <w:rPr>
+                <w:rFonts w:asciiTheme="majorHAnsi" w:hAnsiTheme="majorHAnsi" w:cstheme="majorHAnsi"/>
+              </w:rPr>
+              <w:t>c</w:t>
+            </w:r>
+            <w:r>
+              <w:rPr>
+                <w:rFonts w:asciiTheme="majorHAnsi" w:hAnsiTheme="majorHAnsi" w:cstheme="majorHAnsi"/>
+              </w:rPr>
+              <w:t>. El sistema regresa al flujo normal 1a.</w:t>
+            </w:r>
+          </w:p>
+          <w:p>
+            <w:pPr>
+              <w:spacing w:after="200" w:line="240" w:lineRule="auto"/>
+              <w:rPr>
+                <w:rFonts w:asciiTheme="majorHAnsi" w:hAnsiTheme="majorHAnsi" w:cstheme="majorHAnsi"/>
+                <w:b/>
+              </w:rPr>
+            </w:pPr>
+            <w:r>
+              <w:rPr>
+                <w:rFonts w:asciiTheme="majorHAnsi" w:hAnsiTheme="majorHAnsi" w:cstheme="majorHAnsi"/>
+              </w:rPr>
+              <w:t xml:space="preserve"> </w:t>
+            </w:r>
+            <w:r>
+              <w:rPr>
+                <w:rFonts w:asciiTheme="majorHAnsi" w:hAnsiTheme="majorHAnsi" w:cstheme="majorHAnsi"/>
+                <w:b/>
+              </w:rPr>
+              <w:t>Calcular otro sistema.</w:t>
+            </w:r>
+          </w:p>
+          <w:p>
+            <w:pPr>
+              <w:spacing w:after="200" w:line="240" w:lineRule="auto"/>
+              <w:rPr>
+                <w:rFonts w:asciiTheme="majorHAnsi" w:hAnsiTheme="majorHAnsi" w:cstheme="majorHAnsi"/>
+              </w:rPr>
+            </w:pPr>
+            <w:r>
+              <w:rPr>
+                <w:rFonts w:asciiTheme="majorHAnsi" w:hAnsiTheme="majorHAnsi" w:cstheme="majorHAnsi"/>
+              </w:rPr>
+              <w:lastRenderedPageBreak/>
+              <w:t>5d</w:t>
+            </w:r>
+            <w:r>
+              <w:rPr>
+                <w:rFonts w:asciiTheme="majorHAnsi" w:hAnsiTheme="majorHAnsi" w:cstheme="majorHAnsi"/>
+              </w:rPr>
+              <w:t>. El usuario indica que desea calcular los datos de un sistema diferente</w:t>
+            </w:r>
+            <w:r>
+              <w:rPr>
+                <w:rFonts w:asciiTheme="majorHAnsi" w:hAnsiTheme="majorHAnsi" w:cstheme="majorHAnsi"/>
+              </w:rPr>
+              <w:t xml:space="preserve"> con el botón &lt;calcular otro sistema&gt;.</w:t>
+            </w:r>
+          </w:p>
+          <w:p>
+            <w:pPr>
+              <w:spacing w:after="200" w:line="240" w:lineRule="auto"/>
+              <w:rPr>
+                <w:rFonts w:asciiTheme="majorHAnsi" w:hAnsiTheme="majorHAnsi" w:cstheme="majorHAnsi"/>
+              </w:rPr>
+            </w:pPr>
+            <w:r>
+              <w:rPr>
+                <w:rFonts w:asciiTheme="majorHAnsi" w:hAnsiTheme="majorHAnsi" w:cstheme="majorHAnsi"/>
+              </w:rPr>
+              <w:t>6d</w:t>
+            </w:r>
+            <w:r>
+              <w:rPr>
+                <w:rFonts w:asciiTheme="majorHAnsi" w:hAnsiTheme="majorHAnsi" w:cstheme="majorHAnsi"/>
+              </w:rPr>
+              <w:t>. El sistema regresa al flujo normal 1a.</w:t>
+            </w:r>
+          </w:p>
+        </w:tc>
+      </w:tr>
+      <w:tr>
+        <w:trPr>
+          <w:trHeight w:val="329"/>
+        </w:trPr>
+        <w:tc>
+          <w:tcPr>
+            <w:tcW w:w="1572" w:type="pct"/>
+            <w:tcBorders>
+              <w:top w:val="single" w:sz="4" w:space="0" w:color="000000"/>
+              <w:left w:val="single" w:sz="8" w:space="0" w:color="000000"/>
+              <w:bottom w:val="single" w:sz="4" w:space="0" w:color="000000"/>
+              <w:right w:val="nil"/>
+            </w:tcBorders>
+            <w:hideMark/>
+          </w:tcPr>
+          <w:p>
+            <w:pPr>
+              <w:spacing w:line="240" w:lineRule="auto"/>
+              <w:rPr>
+                <w:rFonts w:asciiTheme="majorHAnsi" w:hAnsiTheme="majorHAnsi" w:cstheme="majorHAnsi"/>
+                <w:b/>
+                <w:lang w:val="es-ES"/>
+              </w:rPr>
+            </w:pPr>
+            <w:r>
+              <w:rPr>
+                <w:rFonts w:asciiTheme="majorHAnsi" w:hAnsiTheme="majorHAnsi" w:cstheme="majorHAnsi"/>
+                <w:b/>
+                <w:lang w:val="es-ES"/>
+              </w:rPr>
+              <w:t>Excepciones:</w:t>
+            </w:r>
+          </w:p>
+        </w:tc>
+        <w:tc>
+          <w:tcPr>
+            <w:tcW w:w="3428" w:type="pct"/>
+            <w:tcBorders>
+              <w:top w:val="single" w:sz="4" w:space="0" w:color="000000"/>
+              <w:left w:val="single" w:sz="4" w:space="0" w:color="000000"/>
+              <w:bottom w:val="single" w:sz="4" w:space="0" w:color="000000"/>
+              <w:right w:val="single" w:sz="8" w:space="0" w:color="000000"/>
+            </w:tcBorders>
+          </w:tcPr>
+          <w:p>
+            <w:pPr>
+              <w:spacing w:after="200" w:line="240" w:lineRule="auto"/>
+              <w:rPr>
+                <w:rFonts w:asciiTheme="majorHAnsi" w:hAnsiTheme="majorHAnsi" w:cstheme="majorHAnsi"/>
+                <w:b/>
+              </w:rPr>
+            </w:pPr>
+            <w:r>
+              <w:rPr>
+                <w:rFonts w:asciiTheme="majorHAnsi" w:hAnsiTheme="majorHAnsi" w:cstheme="majorHAnsi"/>
+                <w:b/>
+              </w:rPr>
+              <w:t>Campos vacíos.</w:t>
+            </w:r>
+          </w:p>
+          <w:p>
+            <w:pPr>
+              <w:spacing w:after="200" w:line="240" w:lineRule="auto"/>
+              <w:rPr>
+                <w:rFonts w:asciiTheme="majorHAnsi" w:hAnsiTheme="majorHAnsi" w:cstheme="majorHAnsi"/>
+              </w:rPr>
+            </w:pPr>
+            <w:r>
+              <w:rPr>
+                <w:rFonts w:asciiTheme="majorHAnsi" w:hAnsiTheme="majorHAnsi" w:cstheme="majorHAnsi"/>
+              </w:rPr>
+              <w:t>1</w:t>
+            </w:r>
+            <w:r>
+              <w:rPr>
+                <w:rFonts w:asciiTheme="majorHAnsi" w:hAnsiTheme="majorHAnsi" w:cstheme="majorHAnsi"/>
+              </w:rPr>
+              <w:t>e</w:t>
+            </w:r>
+            <w:r>
+              <w:rPr>
+                <w:rFonts w:asciiTheme="majorHAnsi" w:hAnsiTheme="majorHAnsi" w:cstheme="majorHAnsi"/>
+              </w:rPr>
+              <w:t>. El usuario seleccionó considerar campos que no rellenó</w:t>
+            </w:r>
+            <w:r>
+              <w:rPr>
+                <w:rFonts w:asciiTheme="majorHAnsi" w:hAnsiTheme="majorHAnsi" w:cstheme="majorHAnsi"/>
+              </w:rPr>
+              <w:t>.</w:t>
+            </w:r>
+          </w:p>
+          <w:p>
+            <w:pPr>
+              <w:spacing w:after="200" w:line="240" w:lineRule="auto"/>
+              <w:rPr>
+                <w:rFonts w:asciiTheme="majorHAnsi" w:hAnsiTheme="majorHAnsi" w:cstheme="majorHAnsi"/>
+                <w:b/>
+              </w:rPr>
+            </w:pPr>
+            <w:r>
+              <w:rPr>
+                <w:rFonts w:asciiTheme="majorHAnsi" w:hAnsiTheme="majorHAnsi" w:cstheme="majorHAnsi"/>
+                <w:b/>
+              </w:rPr>
+              <w:t>Valores no válidos.</w:t>
+            </w:r>
+          </w:p>
+          <w:p>
+            <w:pPr>
+              <w:spacing w:after="200" w:line="240" w:lineRule="auto"/>
+              <w:rPr>
+                <w:rFonts w:asciiTheme="majorHAnsi" w:hAnsiTheme="majorHAnsi" w:cstheme="majorHAnsi"/>
+              </w:rPr>
+            </w:pPr>
+            <w:r>
+              <w:rPr>
+                <w:rFonts w:asciiTheme="majorHAnsi" w:hAnsiTheme="majorHAnsi" w:cstheme="majorHAnsi"/>
+              </w:rPr>
+              <w:t>1</w:t>
+            </w:r>
+            <w:r>
+              <w:rPr>
+                <w:rFonts w:asciiTheme="majorHAnsi" w:hAnsiTheme="majorHAnsi" w:cstheme="majorHAnsi"/>
+              </w:rPr>
+              <w:t>f</w:t>
+            </w:r>
+            <w:r>
+              <w:rPr>
+                <w:rFonts w:asciiTheme="majorHAnsi" w:hAnsiTheme="majorHAnsi" w:cstheme="majorHAnsi"/>
+              </w:rPr>
+              <w:t xml:space="preserve">. El usuario </w:t>
+            </w:r>
+            <w:r>
+              <w:rPr>
+                <w:rFonts w:asciiTheme="majorHAnsi" w:hAnsiTheme="majorHAnsi" w:cstheme="majorHAnsi"/>
+              </w:rPr>
+              <w:t>indicó valores numéricos no naturales o caracteres ajenos.</w:t>
+            </w:r>
+          </w:p>
+          <w:p>
+            <w:pPr>
+              <w:spacing w:after="200" w:line="240" w:lineRule="auto"/>
+              <w:rPr>
+                <w:rFonts w:asciiTheme="majorHAnsi" w:hAnsiTheme="majorHAnsi" w:cstheme="majorHAnsi"/>
+                <w:b/>
+              </w:rPr>
+            </w:pPr>
+            <w:r>
+              <w:rPr>
+                <w:rFonts w:asciiTheme="majorHAnsi" w:hAnsiTheme="majorHAnsi" w:cstheme="majorHAnsi"/>
+                <w:b/>
+              </w:rPr>
+              <w:t>Valores no operables.</w:t>
+            </w:r>
+          </w:p>
+          <w:p>
+            <w:pPr>
+              <w:spacing w:after="200" w:line="240" w:lineRule="auto"/>
+              <w:rPr>
+                <w:rFonts w:asciiTheme="majorHAnsi" w:hAnsiTheme="majorHAnsi" w:cstheme="majorHAnsi"/>
+              </w:rPr>
+            </w:pPr>
+            <w:r>
+              <w:rPr>
+                <w:rFonts w:asciiTheme="majorHAnsi" w:hAnsiTheme="majorHAnsi" w:cstheme="majorHAnsi"/>
+              </w:rPr>
+              <w:t>3</w:t>
+            </w:r>
+            <w:r>
+              <w:rPr>
+                <w:rFonts w:asciiTheme="majorHAnsi" w:hAnsiTheme="majorHAnsi" w:cstheme="majorHAnsi"/>
+              </w:rPr>
+              <w:t>g</w:t>
+            </w:r>
+            <w:r>
+              <w:rPr>
+                <w:rFonts w:asciiTheme="majorHAnsi" w:hAnsiTheme="majorHAnsi" w:cstheme="majorHAnsi"/>
+              </w:rPr>
+              <w:t>. El usuario proporcionó valores sumamente desproporcionados.</w:t>
+            </w:r>
+          </w:p>
+        </w:tc>
+      </w:tr>
+      <w:tr>
+        <w:trPr>
+          <w:trHeight w:val="329"/>
+        </w:trPr>
+        <w:tc>
+          <w:tcPr>
+            <w:tcW w:w="1572" w:type="pct"/>
+            <w:tcBorders>
+              <w:top w:val="single" w:sz="4" w:space="0" w:color="000000"/>
+              <w:left w:val="single" w:sz="8" w:space="0" w:color="000000"/>
+              <w:bottom w:val="single" w:sz="4" w:space="0" w:color="000000"/>
+              <w:right w:val="nil"/>
+            </w:tcBorders>
+            <w:hideMark/>
+          </w:tcPr>
+          <w:p>
+            <w:pPr>
+              <w:spacing w:line="240" w:lineRule="auto"/>
+              <w:rPr>
+                <w:rFonts w:asciiTheme="majorHAnsi" w:hAnsiTheme="majorHAnsi" w:cstheme="majorHAnsi"/>
+                <w:b/>
+                <w:lang w:val="es-ES"/>
+              </w:rPr>
+            </w:pPr>
+            <w:proofErr w:type="spellStart"/>
+            <w:r>
+              <w:rPr>
+                <w:rFonts w:asciiTheme="majorHAnsi" w:hAnsiTheme="majorHAnsi" w:cstheme="majorHAnsi"/>
+                <w:b/>
+                <w:lang w:val="es-ES"/>
+              </w:rPr>
+              <w:t>Poscondiciones</w:t>
+            </w:r>
+            <w:proofErr w:type="spellEnd"/>
+            <w:r>
+              <w:rPr>
+                <w:rFonts w:asciiTheme="majorHAnsi" w:hAnsiTheme="majorHAnsi" w:cstheme="majorHAnsi"/>
+                <w:b/>
+                <w:lang w:val="es-ES"/>
+              </w:rPr>
+              <w:t>:</w:t>
+            </w:r>
+          </w:p>
+        </w:tc>
+        <w:tc>
+          <w:tcPr>
+            <w:tcW w:w="3428" w:type="pct"/>
+            <w:tcBorders>
+              <w:top w:val="single" w:sz="4" w:space="0" w:color="000000"/>
+              <w:left w:val="single" w:sz="4" w:space="0" w:color="000000"/>
+              <w:bottom w:val="single" w:sz="4" w:space="0" w:color="000000"/>
+              <w:right w:val="single" w:sz="8" w:space="0" w:color="000000"/>
+            </w:tcBorders>
+          </w:tcPr>
+          <w:p>
+            <w:pPr>
+              <w:spacing w:after="200" w:line="240" w:lineRule="auto"/>
+              <w:rPr>
+                <w:rFonts w:asciiTheme="majorHAnsi" w:hAnsiTheme="majorHAnsi" w:cstheme="majorHAnsi"/>
+              </w:rPr>
+            </w:pPr>
+          </w:p>
+        </w:tc>
+      </w:tr>
+      <w:tr>
+        <w:trPr>
+          <w:trHeight w:val="329"/>
+        </w:trPr>
+        <w:tc>
+          <w:tcPr>
+            <w:tcW w:w="1572" w:type="pct"/>
+            <w:tcBorders>
+              <w:top w:val="single" w:sz="4" w:space="0" w:color="000000"/>
+              <w:left w:val="single" w:sz="8" w:space="0" w:color="000000"/>
+              <w:bottom w:val="single" w:sz="4" w:space="0" w:color="000000"/>
+              <w:right w:val="nil"/>
+            </w:tcBorders>
+            <w:hideMark/>
+          </w:tcPr>
+          <w:p>
+            <w:pPr>
+              <w:spacing w:line="240" w:lineRule="auto"/>
+              <w:rPr>
+                <w:rFonts w:asciiTheme="majorHAnsi" w:hAnsiTheme="majorHAnsi" w:cstheme="majorHAnsi"/>
+                <w:b/>
+                <w:lang w:val="es-ES"/>
+              </w:rPr>
+            </w:pPr>
+            <w:r>
+              <w:rPr>
+                <w:rFonts w:asciiTheme="majorHAnsi" w:hAnsiTheme="majorHAnsi" w:cstheme="majorHAnsi"/>
+                <w:b/>
+                <w:lang w:val="es-ES"/>
+              </w:rPr>
+              <w:t>Prioridad:</w:t>
+            </w:r>
+          </w:p>
+        </w:tc>
+        <w:tc>
+          <w:tcPr>
+            <w:tcW w:w="3428" w:type="pct"/>
+            <w:tcBorders>
+              <w:top w:val="single" w:sz="4" w:space="0" w:color="000000"/>
+              <w:left w:val="single" w:sz="4" w:space="0" w:color="000000"/>
+              <w:bottom w:val="single" w:sz="4" w:space="0" w:color="000000"/>
+              <w:right w:val="single" w:sz="8" w:space="0" w:color="000000"/>
+            </w:tcBorders>
+            <w:hideMark/>
+          </w:tcPr>
+          <w:p>
+            <w:pPr>
+              <w:spacing w:line="240" w:lineRule="auto"/>
+              <w:rPr>
+                <w:rFonts w:asciiTheme="majorHAnsi" w:hAnsiTheme="majorHAnsi" w:cstheme="majorHAnsi"/>
+                <w:lang w:val="es-ES"/>
+              </w:rPr>
+            </w:pPr>
+            <w:r>
+              <w:rPr>
+                <w:rFonts w:asciiTheme="majorHAnsi" w:hAnsiTheme="majorHAnsi" w:cstheme="majorHAnsi"/>
+                <w:lang w:val="es-ES"/>
+              </w:rPr>
+              <w:t>Indispensable.</w:t>
+            </w:r>
+          </w:p>
+        </w:tc>
+      </w:tr>
+    </w:tbl>
     <w:p/>
     <w:sectPr>
       <w:pgSz w:w="11906" w:h="16838"/>
@@ -1404,7 +6235,6 @@
   <w:style w:type="character" w:default="1" w:styleId="Fuentedeprrafopredeter">
     <w:name w:val="Default Paragraph Font"/>
     <w:uiPriority w:val="1"/>
-    <w:semiHidden/>
     <w:unhideWhenUsed/>
   </w:style>
   <w:style w:type="table" w:default="1" w:styleId="Tablanormal">

</xml_diff>